<commit_message>
prototype documentation draft done
</commit_message>
<xml_diff>
--- a/Project report prototype draft01.docx
+++ b/Project report prototype draft01.docx
@@ -16,6 +16,2248 @@
           <w:sz w:val="32"/>
           <w:u w:val="single"/>
         </w:rPr>
+        <w:t>Zigbee:</w:t>
+      </w:r>
+    </w:p>
+    <w:p>
+      <w:pPr>
+        <w:rPr>
+          <w:sz w:val="24"/>
+        </w:rPr>
+      </w:pPr>
+      <w:r>
+        <w:rPr>
+          <w:sz w:val="24"/>
+        </w:rPr>
+        <w:t>Zigbee is a low power w</w:t>
+      </w:r>
+      <w:r>
+        <w:rPr>
+          <w:sz w:val="24"/>
+        </w:rPr>
+        <w:t xml:space="preserve">ireless technological standard </w:t>
+      </w:r>
+      <w:r>
+        <w:rPr>
+          <w:sz w:val="24"/>
+        </w:rPr>
+        <w:t>c</w:t>
+      </w:r>
+      <w:r>
+        <w:rPr>
+          <w:sz w:val="24"/>
+        </w:rPr>
+        <w:t>reated by Zigbee Alliance</w:t>
+      </w:r>
+      <w:r>
+        <w:rPr>
+          <w:sz w:val="24"/>
+        </w:rPr>
+        <w:t xml:space="preserve"> </w:t>
+      </w:r>
+      <w:r>
+        <w:rPr>
+          <w:sz w:val="24"/>
+        </w:rPr>
+        <w:t>for WPANs</w:t>
+      </w:r>
+      <w:r>
+        <w:rPr>
+          <w:sz w:val="24"/>
+        </w:rPr>
+        <w:t xml:space="preserve"> b</w:t>
+      </w:r>
+      <w:r>
+        <w:rPr>
+          <w:sz w:val="24"/>
+        </w:rPr>
+        <w:t>ased on IEEE 802.15.4</w:t>
+      </w:r>
+      <w:r>
+        <w:rPr>
+          <w:sz w:val="24"/>
+        </w:rPr>
+        <w:t xml:space="preserve"> c</w:t>
+      </w:r>
+      <w:r>
+        <w:rPr>
+          <w:sz w:val="24"/>
+        </w:rPr>
+        <w:t>reated for Control &amp; Sensor Networks</w:t>
+      </w:r>
+      <w:r>
+        <w:rPr>
+          <w:sz w:val="24"/>
+        </w:rPr>
+        <w:t>. It supports data rates up to 250kbps. It supports Star and Mesh topologies.</w:t>
+      </w:r>
+    </w:p>
+    <w:p>
+      <w:pPr>
+        <w:rPr>
+          <w:sz w:val="24"/>
+        </w:rPr>
+      </w:pPr>
+      <w:r>
+        <w:rPr>
+          <w:sz w:val="24"/>
+        </w:rPr>
+        <w:t xml:space="preserve">Zigbee consists of 2 types of devices – </w:t>
+      </w:r>
+    </w:p>
+    <w:p>
+      <w:pPr>
+        <w:pStyle w:val="ListParagraph"/>
+        <w:numPr>
+          <w:ilvl w:val="0"/>
+          <w:numId w:val="7"/>
+        </w:numPr>
+        <w:rPr>
+          <w:sz w:val="24"/>
+        </w:rPr>
+      </w:pPr>
+      <w:r>
+        <w:rPr>
+          <w:b/>
+          <w:sz w:val="24"/>
+          <w:u w:val="single"/>
+        </w:rPr>
+        <w:t>Fully Functional Device (FFD):</w:t>
+      </w:r>
+      <w:r>
+        <w:rPr>
+          <w:sz w:val="24"/>
+        </w:rPr>
+        <w:t xml:space="preserve"> It can communicate with other FFDs &amp; RFDs and </w:t>
+      </w:r>
+      <w:r>
+        <w:rPr>
+          <w:sz w:val="24"/>
+        </w:rPr>
+        <w:t>can function as a Coordinator, Router or End device</w:t>
+      </w:r>
+      <w:r>
+        <w:rPr>
+          <w:sz w:val="24"/>
+        </w:rPr>
+        <w:t>.</w:t>
+      </w:r>
+    </w:p>
+    <w:p>
+      <w:pPr>
+        <w:pStyle w:val="ListParagraph"/>
+        <w:numPr>
+          <w:ilvl w:val="0"/>
+          <w:numId w:val="7"/>
+        </w:numPr>
+        <w:rPr>
+          <w:sz w:val="24"/>
+        </w:rPr>
+      </w:pPr>
+      <w:r>
+        <w:rPr>
+          <w:b/>
+          <w:sz w:val="24"/>
+          <w:u w:val="single"/>
+        </w:rPr>
+        <w:t>Reduced Functional Devices (RFD):</w:t>
+      </w:r>
+      <w:r>
+        <w:rPr>
+          <w:sz w:val="24"/>
+        </w:rPr>
+        <w:t xml:space="preserve"> It can communicate with only FFDs and can function only as an End device.</w:t>
+      </w:r>
+    </w:p>
+    <w:p>
+      <w:pPr>
+        <w:rPr>
+          <w:sz w:val="24"/>
+        </w:rPr>
+      </w:pPr>
+      <w:r>
+        <w:rPr>
+          <w:sz w:val="24"/>
+        </w:rPr>
+        <w:t>A Zigbee network consists of 3 components –</w:t>
+      </w:r>
+    </w:p>
+    <w:p>
+      <w:pPr>
+        <w:pStyle w:val="ListParagraph"/>
+        <w:numPr>
+          <w:ilvl w:val="0"/>
+          <w:numId w:val="8"/>
+        </w:numPr>
+        <w:rPr>
+          <w:b/>
+          <w:sz w:val="24"/>
+          <w:u w:val="single"/>
+        </w:rPr>
+      </w:pPr>
+      <w:r>
+        <w:rPr>
+          <w:b/>
+          <w:sz w:val="24"/>
+          <w:u w:val="single"/>
+        </w:rPr>
+        <w:t>Coordinator:</w:t>
+      </w:r>
+    </w:p>
+    <w:p>
+      <w:pPr>
+        <w:pStyle w:val="ListParagraph"/>
+        <w:numPr>
+          <w:ilvl w:val="1"/>
+          <w:numId w:val="8"/>
+        </w:numPr>
+        <w:rPr>
+          <w:sz w:val="24"/>
+        </w:rPr>
+      </w:pPr>
+      <w:r>
+        <w:rPr>
+          <w:sz w:val="24"/>
+        </w:rPr>
+        <w:t>Initiates the network</w:t>
+      </w:r>
+    </w:p>
+    <w:p>
+      <w:pPr>
+        <w:pStyle w:val="ListParagraph"/>
+        <w:numPr>
+          <w:ilvl w:val="1"/>
+          <w:numId w:val="8"/>
+        </w:numPr>
+        <w:rPr>
+          <w:sz w:val="24"/>
+        </w:rPr>
+      </w:pPr>
+      <w:r>
+        <w:rPr>
+          <w:sz w:val="24"/>
+        </w:rPr>
+        <w:t>Stores information about the network</w:t>
+      </w:r>
+    </w:p>
+    <w:p>
+      <w:pPr>
+        <w:pStyle w:val="ListParagraph"/>
+        <w:numPr>
+          <w:ilvl w:val="1"/>
+          <w:numId w:val="8"/>
+        </w:numPr>
+        <w:rPr>
+          <w:sz w:val="24"/>
+        </w:rPr>
+      </w:pPr>
+      <w:r>
+        <w:rPr>
+          <w:sz w:val="24"/>
+        </w:rPr>
+        <w:t>Stores the routing algorithm</w:t>
+      </w:r>
+    </w:p>
+    <w:p>
+      <w:pPr>
+        <w:pStyle w:val="ListParagraph"/>
+        <w:numPr>
+          <w:ilvl w:val="1"/>
+          <w:numId w:val="8"/>
+        </w:numPr>
+        <w:rPr>
+          <w:sz w:val="24"/>
+        </w:rPr>
+      </w:pPr>
+      <w:r>
+        <w:rPr>
+          <w:sz w:val="24"/>
+        </w:rPr>
+        <w:t>All devices communicate with it</w:t>
+      </w:r>
+    </w:p>
+    <w:p>
+      <w:pPr>
+        <w:pStyle w:val="ListParagraph"/>
+        <w:numPr>
+          <w:ilvl w:val="1"/>
+          <w:numId w:val="8"/>
+        </w:numPr>
+        <w:rPr>
+          <w:sz w:val="24"/>
+        </w:rPr>
+      </w:pPr>
+      <w:r>
+        <w:rPr>
+          <w:sz w:val="24"/>
+        </w:rPr>
+        <w:t>Acts a bridge to other networks</w:t>
+      </w:r>
+    </w:p>
+    <w:p>
+      <w:pPr>
+        <w:pStyle w:val="ListParagraph"/>
+        <w:numPr>
+          <w:ilvl w:val="1"/>
+          <w:numId w:val="8"/>
+        </w:numPr>
+        <w:rPr>
+          <w:sz w:val="24"/>
+        </w:rPr>
+      </w:pPr>
+      <w:r>
+        <w:rPr>
+          <w:sz w:val="24"/>
+        </w:rPr>
+        <w:t>WPAN must have exactly 1 FFD acting as Coordinator</w:t>
+      </w:r>
+    </w:p>
+    <w:p>
+      <w:pPr>
+        <w:pStyle w:val="ListParagraph"/>
+        <w:numPr>
+          <w:ilvl w:val="0"/>
+          <w:numId w:val="8"/>
+        </w:numPr>
+        <w:rPr>
+          <w:b/>
+          <w:sz w:val="24"/>
+          <w:u w:val="single"/>
+        </w:rPr>
+      </w:pPr>
+      <w:r>
+        <w:rPr>
+          <w:sz w:val="24"/>
+        </w:rPr>
+        <w:t xml:space="preserve"> </w:t>
+      </w:r>
+      <w:r>
+        <w:rPr>
+          <w:b/>
+          <w:sz w:val="24"/>
+          <w:u w:val="single"/>
+        </w:rPr>
+        <w:t>Router:</w:t>
+      </w:r>
+    </w:p>
+    <w:p>
+      <w:pPr>
+        <w:pStyle w:val="ListParagraph"/>
+        <w:numPr>
+          <w:ilvl w:val="1"/>
+          <w:numId w:val="8"/>
+        </w:numPr>
+        <w:rPr>
+          <w:sz w:val="24"/>
+        </w:rPr>
+      </w:pPr>
+      <w:r>
+        <w:rPr>
+          <w:sz w:val="24"/>
+        </w:rPr>
+        <w:t>Optional component</w:t>
+      </w:r>
+    </w:p>
+    <w:p>
+      <w:pPr>
+        <w:pStyle w:val="ListParagraph"/>
+        <w:numPr>
+          <w:ilvl w:val="1"/>
+          <w:numId w:val="8"/>
+        </w:numPr>
+        <w:rPr>
+          <w:sz w:val="24"/>
+        </w:rPr>
+      </w:pPr>
+      <w:r>
+        <w:rPr>
+          <w:sz w:val="24"/>
+        </w:rPr>
+        <w:t>Should be an FFD</w:t>
+      </w:r>
+    </w:p>
+    <w:p>
+      <w:pPr>
+        <w:pStyle w:val="ListParagraph"/>
+        <w:numPr>
+          <w:ilvl w:val="1"/>
+          <w:numId w:val="8"/>
+        </w:numPr>
+        <w:rPr>
+          <w:sz w:val="24"/>
+        </w:rPr>
+      </w:pPr>
+      <w:r>
+        <w:rPr>
+          <w:sz w:val="24"/>
+        </w:rPr>
+        <w:t>Capable of extending network coverage area</w:t>
+      </w:r>
+    </w:p>
+    <w:p>
+      <w:pPr>
+        <w:pStyle w:val="ListParagraph"/>
+        <w:numPr>
+          <w:ilvl w:val="1"/>
+          <w:numId w:val="8"/>
+        </w:numPr>
+        <w:rPr>
+          <w:sz w:val="24"/>
+        </w:rPr>
+      </w:pPr>
+      <w:r>
+        <w:rPr>
+          <w:sz w:val="24"/>
+        </w:rPr>
+        <w:t>Manages local address allocation &amp; deallocation</w:t>
+      </w:r>
+    </w:p>
+    <w:p>
+      <w:pPr>
+        <w:pStyle w:val="ListParagraph"/>
+        <w:numPr>
+          <w:ilvl w:val="0"/>
+          <w:numId w:val="8"/>
+        </w:numPr>
+        <w:rPr>
+          <w:b/>
+          <w:sz w:val="24"/>
+          <w:u w:val="single"/>
+        </w:rPr>
+      </w:pPr>
+      <w:r>
+        <w:rPr>
+          <w:b/>
+          <w:sz w:val="24"/>
+          <w:u w:val="single"/>
+        </w:rPr>
+        <w:t>End Device:</w:t>
+      </w:r>
+    </w:p>
+    <w:p>
+      <w:pPr>
+        <w:pStyle w:val="ListParagraph"/>
+        <w:numPr>
+          <w:ilvl w:val="1"/>
+          <w:numId w:val="8"/>
+        </w:numPr>
+        <w:rPr>
+          <w:sz w:val="24"/>
+        </w:rPr>
+      </w:pPr>
+      <w:r>
+        <w:rPr>
+          <w:sz w:val="24"/>
+        </w:rPr>
+        <w:t>Can either be an FFD or RFD according to the application</w:t>
+      </w:r>
+    </w:p>
+    <w:p>
+      <w:pPr>
+        <w:pStyle w:val="ListParagraph"/>
+        <w:numPr>
+          <w:ilvl w:val="1"/>
+          <w:numId w:val="8"/>
+        </w:numPr>
+        <w:rPr>
+          <w:sz w:val="24"/>
+        </w:rPr>
+      </w:pPr>
+      <w:r>
+        <w:rPr>
+          <w:sz w:val="24"/>
+        </w:rPr>
+        <w:t>Optimized for low power applications</w:t>
+      </w:r>
+    </w:p>
+    <w:p>
+      <w:pPr>
+        <w:pStyle w:val="ListParagraph"/>
+        <w:numPr>
+          <w:ilvl w:val="1"/>
+          <w:numId w:val="8"/>
+        </w:numPr>
+        <w:rPr>
+          <w:sz w:val="24"/>
+        </w:rPr>
+      </w:pPr>
+      <w:r>
+        <w:rPr>
+          <w:sz w:val="24"/>
+        </w:rPr>
+        <w:t>Cheapest component of the network</w:t>
+      </w:r>
+    </w:p>
+    <w:p>
+      <w:pPr>
+        <w:pStyle w:val="ListParagraph"/>
+        <w:numPr>
+          <w:ilvl w:val="1"/>
+          <w:numId w:val="8"/>
+        </w:numPr>
+        <w:rPr>
+          <w:sz w:val="24"/>
+        </w:rPr>
+      </w:pPr>
+      <w:r>
+        <w:rPr>
+          <w:sz w:val="24"/>
+        </w:rPr>
+        <w:t>Communicates only with Coordinator or Router</w:t>
+      </w:r>
+    </w:p>
+    <w:p>
+      <w:pPr>
+        <w:rPr>
+          <w:b/>
+          <w:sz w:val="24"/>
+          <w:u w:val="single"/>
+        </w:rPr>
+      </w:pPr>
+      <w:r>
+        <w:rPr>
+          <w:b/>
+          <w:sz w:val="24"/>
+          <w:u w:val="single"/>
+        </w:rPr>
+        <w:t>Zigbee Stack:</w:t>
+      </w:r>
+    </w:p>
+    <w:p>
+      <w:pPr>
+        <w:rPr>
+          <w:sz w:val="24"/>
+        </w:rPr>
+      </w:pPr>
+      <w:r>
+        <w:rPr>
+          <w:sz w:val="24"/>
+        </w:rPr>
+        <w:lastRenderedPageBreak/>
+        <w:drawing>
+          <wp:inline distT="0" distB="0" distL="0" distR="0" wp14:anchorId="23C9CF7F" wp14:editId="48505240">
+            <wp:extent cx="3971936" cy="4037356"/>
+            <wp:effectExtent l="19050" t="19050" r="9525" b="20320"/>
+            <wp:docPr id="4" name="Content Placeholder 3">
+              <a:extLst xmlns:a="http://schemas.openxmlformats.org/drawingml/2006/main">
+                <a:ext uri="{FF2B5EF4-FFF2-40B4-BE49-F238E27FC236}">
+                  <a16:creationId xmlns:a16="http://schemas.microsoft.com/office/drawing/2014/main" id="{06BDC5C9-C773-47A2-AF93-45B38E03CBE5}"/>
+                </a:ext>
+              </a:extLst>
+            </wp:docPr>
+            <wp:cNvGraphicFramePr>
+              <a:graphicFrameLocks xmlns:a="http://schemas.openxmlformats.org/drawingml/2006/main" noGrp="1" noChangeAspect="1"/>
+            </wp:cNvGraphicFramePr>
+            <a:graphic xmlns:a="http://schemas.openxmlformats.org/drawingml/2006/main">
+              <a:graphicData uri="http://schemas.openxmlformats.org/drawingml/2006/picture">
+                <pic:pic xmlns:pic="http://schemas.openxmlformats.org/drawingml/2006/picture">
+                  <pic:nvPicPr>
+                    <pic:cNvPr id="4" name="Content Placeholder 3">
+                      <a:extLst>
+                        <a:ext uri="{FF2B5EF4-FFF2-40B4-BE49-F238E27FC236}">
+                          <a16:creationId xmlns:a16="http://schemas.microsoft.com/office/drawing/2014/main" id="{06BDC5C9-C773-47A2-AF93-45B38E03CBE5}"/>
+                        </a:ext>
+                      </a:extLst>
+                    </pic:cNvPr>
+                    <pic:cNvPicPr>
+                      <a:picLocks noGrp="1" noChangeAspect="1"/>
+                    </pic:cNvPicPr>
+                  </pic:nvPicPr>
+                  <pic:blipFill>
+                    <a:blip r:embed="rId5"/>
+                    <a:stretch>
+                      <a:fillRect/>
+                    </a:stretch>
+                  </pic:blipFill>
+                  <pic:spPr>
+                    <a:xfrm>
+                      <a:off x="0" y="0"/>
+                      <a:ext cx="3971936" cy="4037356"/>
+                    </a:xfrm>
+                    <a:prstGeom prst="rect">
+                      <a:avLst/>
+                    </a:prstGeom>
+                    <a:ln w="9525" cap="sq" cmpd="thickThin">
+                      <a:solidFill>
+                        <a:srgbClr val="000000"/>
+                      </a:solidFill>
+                      <a:prstDash val="solid"/>
+                      <a:miter lim="800000"/>
+                    </a:ln>
+                    <a:effectLst>
+                      <a:innerShdw blurRad="76200">
+                        <a:srgbClr val="000000"/>
+                      </a:innerShdw>
+                    </a:effectLst>
+                  </pic:spPr>
+                </pic:pic>
+              </a:graphicData>
+            </a:graphic>
+          </wp:inline>
+        </w:drawing>
+      </w:r>
+    </w:p>
+    <w:p/>
+    <w:p>
+      <w:pPr>
+        <w:rPr>
+          <w:sz w:val="24"/>
+        </w:rPr>
+      </w:pPr>
+      <w:r>
+        <w:rPr>
+          <w:b/>
+          <w:sz w:val="28"/>
+          <w:u w:val="single"/>
+        </w:rPr>
+        <w:t>Physical Layer:</w:t>
+      </w:r>
+      <w:r>
+        <w:rPr>
+          <w:sz w:val="28"/>
+        </w:rPr>
+        <w:t xml:space="preserve"> </w:t>
+      </w:r>
+      <w:r>
+        <w:rPr>
+          <w:sz w:val="24"/>
+        </w:rPr>
+        <w:t>The physical layer performs modulation on outgoing signals and demodulation on incoming signals. It transmits information and receives information from a source.</w:t>
+      </w:r>
+      <w:r>
+        <w:rPr>
+          <w:sz w:val="24"/>
+        </w:rPr>
+        <w:t xml:space="preserve"> The following table </w:t>
+      </w:r>
+      <w:r>
+        <w:rPr>
+          <w:sz w:val="24"/>
+        </w:rPr>
+        <w:t>shows the physical layer frequency band, data rate, and channel numbers.</w:t>
+      </w:r>
+    </w:p>
+    <w:tbl>
+      <w:tblPr>
+        <w:tblStyle w:val="PlainTable1"/>
+        <w:tblW w:w="0" w:type="auto"/>
+        <w:tblLook w:val="04A0" w:firstRow="1" w:lastRow="0" w:firstColumn="1" w:lastColumn="0" w:noHBand="0" w:noVBand="1"/>
+      </w:tblPr>
+      <w:tblGrid>
+        <w:gridCol w:w="2200"/>
+        <w:gridCol w:w="2386"/>
+        <w:gridCol w:w="1422"/>
+        <w:gridCol w:w="2402"/>
+      </w:tblGrid>
+      <w:tr>
+        <w:trPr>
+          <w:cnfStyle w:val="100000000000" w:firstRow="1" w:lastRow="0" w:firstColumn="0" w:lastColumn="0" w:oddVBand="0" w:evenVBand="0" w:oddHBand="0" w:evenHBand="0" w:firstRowFirstColumn="0" w:firstRowLastColumn="0" w:lastRowFirstColumn="0" w:lastRowLastColumn="0"/>
+        </w:trPr>
+        <w:tc>
+          <w:tcPr>
+            <w:cnfStyle w:val="001000000000" w:firstRow="0" w:lastRow="0" w:firstColumn="1" w:lastColumn="0" w:oddVBand="0" w:evenVBand="0" w:oddHBand="0" w:evenHBand="0" w:firstRowFirstColumn="0" w:firstRowLastColumn="0" w:lastRowFirstColumn="0" w:lastRowLastColumn="0"/>
+            <w:tcW w:w="0" w:type="auto"/>
+            <w:hideMark/>
+          </w:tcPr>
+          <w:p>
+            <w:pPr>
+              <w:spacing w:before="100" w:beforeAutospacing="1" w:after="100" w:afterAutospacing="1"/>
+              <w:rPr>
+                <w:rFonts w:ascii="Times New Roman" w:eastAsia="Times New Roman" w:hAnsi="Times New Roman" w:cs="Times New Roman"/>
+                <w:sz w:val="28"/>
+                <w:szCs w:val="24"/>
+              </w:rPr>
+            </w:pPr>
+            <w:r>
+              <w:rPr>
+                <w:rFonts w:ascii="Times New Roman" w:eastAsia="Times New Roman" w:hAnsi="Times New Roman" w:cs="Times New Roman"/>
+                <w:sz w:val="28"/>
+                <w:szCs w:val="24"/>
+              </w:rPr>
+              <w:t>Frequency Band</w:t>
+            </w:r>
+          </w:p>
+        </w:tc>
+        <w:tc>
+          <w:tcPr>
+            <w:tcW w:w="0" w:type="auto"/>
+            <w:hideMark/>
+          </w:tcPr>
+          <w:p>
+            <w:pPr>
+              <w:spacing w:before="100" w:beforeAutospacing="1" w:after="100" w:afterAutospacing="1"/>
+              <w:cnfStyle w:val="100000000000" w:firstRow="1" w:lastRow="0" w:firstColumn="0" w:lastColumn="0" w:oddVBand="0" w:evenVBand="0" w:oddHBand="0" w:evenHBand="0" w:firstRowFirstColumn="0" w:firstRowLastColumn="0" w:lastRowFirstColumn="0" w:lastRowLastColumn="0"/>
+              <w:rPr>
+                <w:rFonts w:ascii="Times New Roman" w:eastAsia="Times New Roman" w:hAnsi="Times New Roman" w:cs="Times New Roman"/>
+                <w:sz w:val="28"/>
+                <w:szCs w:val="24"/>
+              </w:rPr>
+            </w:pPr>
+            <w:r>
+              <w:rPr>
+                <w:rFonts w:ascii="Times New Roman" w:eastAsia="Times New Roman" w:hAnsi="Times New Roman" w:cs="Times New Roman"/>
+                <w:sz w:val="28"/>
+                <w:szCs w:val="24"/>
+              </w:rPr>
+              <w:t>Country</w:t>
+            </w:r>
+          </w:p>
+        </w:tc>
+        <w:tc>
+          <w:tcPr>
+            <w:tcW w:w="0" w:type="auto"/>
+            <w:hideMark/>
+          </w:tcPr>
+          <w:p>
+            <w:pPr>
+              <w:spacing w:before="100" w:beforeAutospacing="1" w:after="100" w:afterAutospacing="1"/>
+              <w:cnfStyle w:val="100000000000" w:firstRow="1" w:lastRow="0" w:firstColumn="0" w:lastColumn="0" w:oddVBand="0" w:evenVBand="0" w:oddHBand="0" w:evenHBand="0" w:firstRowFirstColumn="0" w:firstRowLastColumn="0" w:lastRowFirstColumn="0" w:lastRowLastColumn="0"/>
+              <w:rPr>
+                <w:rFonts w:ascii="Times New Roman" w:eastAsia="Times New Roman" w:hAnsi="Times New Roman" w:cs="Times New Roman"/>
+                <w:sz w:val="28"/>
+                <w:szCs w:val="24"/>
+              </w:rPr>
+            </w:pPr>
+            <w:r>
+              <w:rPr>
+                <w:rFonts w:ascii="Times New Roman" w:eastAsia="Times New Roman" w:hAnsi="Times New Roman" w:cs="Times New Roman"/>
+                <w:sz w:val="28"/>
+                <w:szCs w:val="24"/>
+              </w:rPr>
+              <w:t>Data Rate</w:t>
+            </w:r>
+          </w:p>
+        </w:tc>
+        <w:tc>
+          <w:tcPr>
+            <w:tcW w:w="0" w:type="auto"/>
+            <w:hideMark/>
+          </w:tcPr>
+          <w:p>
+            <w:pPr>
+              <w:spacing w:before="100" w:beforeAutospacing="1" w:after="100" w:afterAutospacing="1"/>
+              <w:cnfStyle w:val="100000000000" w:firstRow="1" w:lastRow="0" w:firstColumn="0" w:lastColumn="0" w:oddVBand="0" w:evenVBand="0" w:oddHBand="0" w:evenHBand="0" w:firstRowFirstColumn="0" w:firstRowLastColumn="0" w:lastRowFirstColumn="0" w:lastRowLastColumn="0"/>
+              <w:rPr>
+                <w:rFonts w:ascii="Times New Roman" w:eastAsia="Times New Roman" w:hAnsi="Times New Roman" w:cs="Times New Roman"/>
+                <w:sz w:val="28"/>
+                <w:szCs w:val="24"/>
+              </w:rPr>
+            </w:pPr>
+            <w:r>
+              <w:rPr>
+                <w:rFonts w:ascii="Times New Roman" w:eastAsia="Times New Roman" w:hAnsi="Times New Roman" w:cs="Times New Roman"/>
+                <w:sz w:val="28"/>
+                <w:szCs w:val="24"/>
+              </w:rPr>
+              <w:t>Channel Numbers</w:t>
+            </w:r>
+          </w:p>
+        </w:tc>
+      </w:tr>
+      <w:tr>
+        <w:trPr>
+          <w:cnfStyle w:val="000000100000" w:firstRow="0" w:lastRow="0" w:firstColumn="0" w:lastColumn="0" w:oddVBand="0" w:evenVBand="0" w:oddHBand="1" w:evenHBand="0" w:firstRowFirstColumn="0" w:firstRowLastColumn="0" w:lastRowFirstColumn="0" w:lastRowLastColumn="0"/>
+        </w:trPr>
+        <w:tc>
+          <w:tcPr>
+            <w:cnfStyle w:val="001000000000" w:firstRow="0" w:lastRow="0" w:firstColumn="1" w:lastColumn="0" w:oddVBand="0" w:evenVBand="0" w:oddHBand="0" w:evenHBand="0" w:firstRowFirstColumn="0" w:firstRowLastColumn="0" w:lastRowFirstColumn="0" w:lastRowLastColumn="0"/>
+            <w:tcW w:w="0" w:type="auto"/>
+            <w:hideMark/>
+          </w:tcPr>
+          <w:p>
+            <w:pPr>
+              <w:spacing w:before="100" w:beforeAutospacing="1" w:after="100" w:afterAutospacing="1"/>
+              <w:rPr>
+                <w:rFonts w:ascii="Times New Roman" w:eastAsia="Times New Roman" w:hAnsi="Times New Roman" w:cs="Times New Roman"/>
+                <w:b w:val="0"/>
+                <w:sz w:val="28"/>
+                <w:szCs w:val="24"/>
+              </w:rPr>
+            </w:pPr>
+            <w:r>
+              <w:rPr>
+                <w:rFonts w:ascii="Times New Roman" w:eastAsia="Times New Roman" w:hAnsi="Times New Roman" w:cs="Times New Roman"/>
+                <w:b w:val="0"/>
+                <w:sz w:val="28"/>
+                <w:szCs w:val="24"/>
+              </w:rPr>
+              <w:t>868.3MHz</w:t>
+            </w:r>
+          </w:p>
+        </w:tc>
+        <w:tc>
+          <w:tcPr>
+            <w:tcW w:w="0" w:type="auto"/>
+            <w:hideMark/>
+          </w:tcPr>
+          <w:p>
+            <w:pPr>
+              <w:spacing w:before="100" w:beforeAutospacing="1" w:after="100" w:afterAutospacing="1"/>
+              <w:cnfStyle w:val="000000100000" w:firstRow="0" w:lastRow="0" w:firstColumn="0" w:lastColumn="0" w:oddVBand="0" w:evenVBand="0" w:oddHBand="1" w:evenHBand="0" w:firstRowFirstColumn="0" w:firstRowLastColumn="0" w:lastRowFirstColumn="0" w:lastRowLastColumn="0"/>
+              <w:rPr>
+                <w:rFonts w:ascii="Times New Roman" w:eastAsia="Times New Roman" w:hAnsi="Times New Roman" w:cs="Times New Roman"/>
+                <w:sz w:val="28"/>
+                <w:szCs w:val="24"/>
+              </w:rPr>
+            </w:pPr>
+            <w:r>
+              <w:rPr>
+                <w:rFonts w:ascii="Times New Roman" w:eastAsia="Times New Roman" w:hAnsi="Times New Roman" w:cs="Times New Roman"/>
+                <w:sz w:val="28"/>
+                <w:szCs w:val="24"/>
+              </w:rPr>
+              <w:t>European countries</w:t>
+            </w:r>
+          </w:p>
+        </w:tc>
+        <w:tc>
+          <w:tcPr>
+            <w:tcW w:w="0" w:type="auto"/>
+            <w:hideMark/>
+          </w:tcPr>
+          <w:p>
+            <w:pPr>
+              <w:spacing w:before="100" w:beforeAutospacing="1" w:after="100" w:afterAutospacing="1"/>
+              <w:cnfStyle w:val="000000100000" w:firstRow="0" w:lastRow="0" w:firstColumn="0" w:lastColumn="0" w:oddVBand="0" w:evenVBand="0" w:oddHBand="1" w:evenHBand="0" w:firstRowFirstColumn="0" w:firstRowLastColumn="0" w:lastRowFirstColumn="0" w:lastRowLastColumn="0"/>
+              <w:rPr>
+                <w:rFonts w:ascii="Times New Roman" w:eastAsia="Times New Roman" w:hAnsi="Times New Roman" w:cs="Times New Roman"/>
+                <w:sz w:val="28"/>
+                <w:szCs w:val="24"/>
+              </w:rPr>
+            </w:pPr>
+            <w:r>
+              <w:rPr>
+                <w:rFonts w:ascii="Times New Roman" w:eastAsia="Times New Roman" w:hAnsi="Times New Roman" w:cs="Times New Roman"/>
+                <w:sz w:val="28"/>
+                <w:szCs w:val="24"/>
+              </w:rPr>
+              <w:t>20Kbps</w:t>
+            </w:r>
+          </w:p>
+        </w:tc>
+        <w:tc>
+          <w:tcPr>
+            <w:tcW w:w="0" w:type="auto"/>
+            <w:hideMark/>
+          </w:tcPr>
+          <w:p>
+            <w:pPr>
+              <w:spacing w:before="100" w:beforeAutospacing="1" w:after="100" w:afterAutospacing="1"/>
+              <w:cnfStyle w:val="000000100000" w:firstRow="0" w:lastRow="0" w:firstColumn="0" w:lastColumn="0" w:oddVBand="0" w:evenVBand="0" w:oddHBand="1" w:evenHBand="0" w:firstRowFirstColumn="0" w:firstRowLastColumn="0" w:lastRowFirstColumn="0" w:lastRowLastColumn="0"/>
+              <w:rPr>
+                <w:rFonts w:ascii="Times New Roman" w:eastAsia="Times New Roman" w:hAnsi="Times New Roman" w:cs="Times New Roman"/>
+                <w:sz w:val="28"/>
+                <w:szCs w:val="24"/>
+              </w:rPr>
+            </w:pPr>
+            <w:r>
+              <w:rPr>
+                <w:rFonts w:ascii="Times New Roman" w:eastAsia="Times New Roman" w:hAnsi="Times New Roman" w:cs="Times New Roman"/>
+                <w:sz w:val="28"/>
+                <w:szCs w:val="24"/>
+              </w:rPr>
+              <w:t>0</w:t>
+            </w:r>
+          </w:p>
+        </w:tc>
+      </w:tr>
+      <w:tr>
+        <w:tc>
+          <w:tcPr>
+            <w:cnfStyle w:val="001000000000" w:firstRow="0" w:lastRow="0" w:firstColumn="1" w:lastColumn="0" w:oddVBand="0" w:evenVBand="0" w:oddHBand="0" w:evenHBand="0" w:firstRowFirstColumn="0" w:firstRowLastColumn="0" w:lastRowFirstColumn="0" w:lastRowLastColumn="0"/>
+            <w:tcW w:w="0" w:type="auto"/>
+            <w:hideMark/>
+          </w:tcPr>
+          <w:p>
+            <w:pPr>
+              <w:spacing w:before="100" w:beforeAutospacing="1" w:after="100" w:afterAutospacing="1"/>
+              <w:rPr>
+                <w:rFonts w:ascii="Times New Roman" w:eastAsia="Times New Roman" w:hAnsi="Times New Roman" w:cs="Times New Roman"/>
+                <w:b w:val="0"/>
+                <w:sz w:val="28"/>
+                <w:szCs w:val="24"/>
+              </w:rPr>
+            </w:pPr>
+            <w:r>
+              <w:rPr>
+                <w:rFonts w:ascii="Times New Roman" w:eastAsia="Times New Roman" w:hAnsi="Times New Roman" w:cs="Times New Roman"/>
+                <w:b w:val="0"/>
+                <w:sz w:val="28"/>
+                <w:szCs w:val="24"/>
+              </w:rPr>
+              <w:t>902–928 MHz</w:t>
+            </w:r>
+          </w:p>
+        </w:tc>
+        <w:tc>
+          <w:tcPr>
+            <w:tcW w:w="0" w:type="auto"/>
+            <w:hideMark/>
+          </w:tcPr>
+          <w:p>
+            <w:pPr>
+              <w:spacing w:before="100" w:beforeAutospacing="1" w:after="100" w:afterAutospacing="1"/>
+              <w:cnfStyle w:val="000000000000" w:firstRow="0" w:lastRow="0" w:firstColumn="0" w:lastColumn="0" w:oddVBand="0" w:evenVBand="0" w:oddHBand="0" w:evenHBand="0" w:firstRowFirstColumn="0" w:firstRowLastColumn="0" w:lastRowFirstColumn="0" w:lastRowLastColumn="0"/>
+              <w:rPr>
+                <w:rFonts w:ascii="Times New Roman" w:eastAsia="Times New Roman" w:hAnsi="Times New Roman" w:cs="Times New Roman"/>
+                <w:sz w:val="28"/>
+                <w:szCs w:val="24"/>
+              </w:rPr>
+            </w:pPr>
+            <w:r>
+              <w:rPr>
+                <w:rFonts w:ascii="Times New Roman" w:eastAsia="Times New Roman" w:hAnsi="Times New Roman" w:cs="Times New Roman"/>
+                <w:sz w:val="28"/>
+                <w:szCs w:val="24"/>
+              </w:rPr>
+              <w:t>United States</w:t>
+            </w:r>
+          </w:p>
+        </w:tc>
+        <w:tc>
+          <w:tcPr>
+            <w:tcW w:w="0" w:type="auto"/>
+            <w:hideMark/>
+          </w:tcPr>
+          <w:p>
+            <w:pPr>
+              <w:spacing w:before="100" w:beforeAutospacing="1" w:after="100" w:afterAutospacing="1"/>
+              <w:cnfStyle w:val="000000000000" w:firstRow="0" w:lastRow="0" w:firstColumn="0" w:lastColumn="0" w:oddVBand="0" w:evenVBand="0" w:oddHBand="0" w:evenHBand="0" w:firstRowFirstColumn="0" w:firstRowLastColumn="0" w:lastRowFirstColumn="0" w:lastRowLastColumn="0"/>
+              <w:rPr>
+                <w:rFonts w:ascii="Times New Roman" w:eastAsia="Times New Roman" w:hAnsi="Times New Roman" w:cs="Times New Roman"/>
+                <w:sz w:val="28"/>
+                <w:szCs w:val="24"/>
+              </w:rPr>
+            </w:pPr>
+            <w:r>
+              <w:rPr>
+                <w:rFonts w:ascii="Times New Roman" w:eastAsia="Times New Roman" w:hAnsi="Times New Roman" w:cs="Times New Roman"/>
+                <w:sz w:val="28"/>
+                <w:szCs w:val="24"/>
+              </w:rPr>
+              <w:t>40Kbps</w:t>
+            </w:r>
+          </w:p>
+        </w:tc>
+        <w:tc>
+          <w:tcPr>
+            <w:tcW w:w="0" w:type="auto"/>
+            <w:hideMark/>
+          </w:tcPr>
+          <w:p>
+            <w:pPr>
+              <w:spacing w:before="100" w:beforeAutospacing="1" w:after="100" w:afterAutospacing="1"/>
+              <w:cnfStyle w:val="000000000000" w:firstRow="0" w:lastRow="0" w:firstColumn="0" w:lastColumn="0" w:oddVBand="0" w:evenVBand="0" w:oddHBand="0" w:evenHBand="0" w:firstRowFirstColumn="0" w:firstRowLastColumn="0" w:lastRowFirstColumn="0" w:lastRowLastColumn="0"/>
+              <w:rPr>
+                <w:rFonts w:ascii="Times New Roman" w:eastAsia="Times New Roman" w:hAnsi="Times New Roman" w:cs="Times New Roman"/>
+                <w:sz w:val="28"/>
+                <w:szCs w:val="24"/>
+              </w:rPr>
+            </w:pPr>
+            <w:r>
+              <w:rPr>
+                <w:rFonts w:ascii="Times New Roman" w:eastAsia="Times New Roman" w:hAnsi="Times New Roman" w:cs="Times New Roman"/>
+                <w:sz w:val="28"/>
+                <w:szCs w:val="24"/>
+              </w:rPr>
+              <w:t>1–10</w:t>
+            </w:r>
+          </w:p>
+        </w:tc>
+      </w:tr>
+      <w:tr>
+        <w:trPr>
+          <w:cnfStyle w:val="000000100000" w:firstRow="0" w:lastRow="0" w:firstColumn="0" w:lastColumn="0" w:oddVBand="0" w:evenVBand="0" w:oddHBand="1" w:evenHBand="0" w:firstRowFirstColumn="0" w:firstRowLastColumn="0" w:lastRowFirstColumn="0" w:lastRowLastColumn="0"/>
+        </w:trPr>
+        <w:tc>
+          <w:tcPr>
+            <w:cnfStyle w:val="001000000000" w:firstRow="0" w:lastRow="0" w:firstColumn="1" w:lastColumn="0" w:oddVBand="0" w:evenVBand="0" w:oddHBand="0" w:evenHBand="0" w:firstRowFirstColumn="0" w:firstRowLastColumn="0" w:lastRowFirstColumn="0" w:lastRowLastColumn="0"/>
+            <w:tcW w:w="0" w:type="auto"/>
+            <w:hideMark/>
+          </w:tcPr>
+          <w:p>
+            <w:pPr>
+              <w:spacing w:before="100" w:beforeAutospacing="1" w:after="100" w:afterAutospacing="1"/>
+              <w:rPr>
+                <w:rFonts w:ascii="Times New Roman" w:eastAsia="Times New Roman" w:hAnsi="Times New Roman" w:cs="Times New Roman"/>
+                <w:b w:val="0"/>
+                <w:sz w:val="28"/>
+                <w:szCs w:val="24"/>
+              </w:rPr>
+            </w:pPr>
+            <w:r>
+              <w:rPr>
+                <w:rFonts w:ascii="Times New Roman" w:eastAsia="Times New Roman" w:hAnsi="Times New Roman" w:cs="Times New Roman"/>
+                <w:b w:val="0"/>
+                <w:sz w:val="28"/>
+                <w:szCs w:val="24"/>
+              </w:rPr>
+              <w:t>2.405GHz</w:t>
+            </w:r>
+          </w:p>
+        </w:tc>
+        <w:tc>
+          <w:tcPr>
+            <w:tcW w:w="0" w:type="auto"/>
+            <w:hideMark/>
+          </w:tcPr>
+          <w:p>
+            <w:pPr>
+              <w:spacing w:before="100" w:beforeAutospacing="1" w:after="100" w:afterAutospacing="1"/>
+              <w:cnfStyle w:val="000000100000" w:firstRow="0" w:lastRow="0" w:firstColumn="0" w:lastColumn="0" w:oddVBand="0" w:evenVBand="0" w:oddHBand="1" w:evenHBand="0" w:firstRowFirstColumn="0" w:firstRowLastColumn="0" w:lastRowFirstColumn="0" w:lastRowLastColumn="0"/>
+              <w:rPr>
+                <w:rFonts w:ascii="Times New Roman" w:eastAsia="Times New Roman" w:hAnsi="Times New Roman" w:cs="Times New Roman"/>
+                <w:sz w:val="28"/>
+                <w:szCs w:val="24"/>
+              </w:rPr>
+            </w:pPr>
+            <w:r>
+              <w:rPr>
+                <w:rFonts w:ascii="Times New Roman" w:eastAsia="Times New Roman" w:hAnsi="Times New Roman" w:cs="Times New Roman"/>
+                <w:sz w:val="28"/>
+                <w:szCs w:val="24"/>
+              </w:rPr>
+              <w:t>Worldwide</w:t>
+            </w:r>
+          </w:p>
+        </w:tc>
+        <w:tc>
+          <w:tcPr>
+            <w:tcW w:w="0" w:type="auto"/>
+            <w:hideMark/>
+          </w:tcPr>
+          <w:p>
+            <w:pPr>
+              <w:spacing w:before="100" w:beforeAutospacing="1" w:after="100" w:afterAutospacing="1"/>
+              <w:cnfStyle w:val="000000100000" w:firstRow="0" w:lastRow="0" w:firstColumn="0" w:lastColumn="0" w:oddVBand="0" w:evenVBand="0" w:oddHBand="1" w:evenHBand="0" w:firstRowFirstColumn="0" w:firstRowLastColumn="0" w:lastRowFirstColumn="0" w:lastRowLastColumn="0"/>
+              <w:rPr>
+                <w:rFonts w:ascii="Times New Roman" w:eastAsia="Times New Roman" w:hAnsi="Times New Roman" w:cs="Times New Roman"/>
+                <w:sz w:val="28"/>
+                <w:szCs w:val="24"/>
+              </w:rPr>
+            </w:pPr>
+            <w:r>
+              <w:rPr>
+                <w:rFonts w:ascii="Times New Roman" w:eastAsia="Times New Roman" w:hAnsi="Times New Roman" w:cs="Times New Roman"/>
+                <w:sz w:val="28"/>
+                <w:szCs w:val="24"/>
+              </w:rPr>
+              <w:t>250Kbps</w:t>
+            </w:r>
+          </w:p>
+        </w:tc>
+        <w:tc>
+          <w:tcPr>
+            <w:tcW w:w="0" w:type="auto"/>
+            <w:hideMark/>
+          </w:tcPr>
+          <w:p>
+            <w:pPr>
+              <w:spacing w:before="100" w:beforeAutospacing="1" w:after="100" w:afterAutospacing="1"/>
+              <w:cnfStyle w:val="000000100000" w:firstRow="0" w:lastRow="0" w:firstColumn="0" w:lastColumn="0" w:oddVBand="0" w:evenVBand="0" w:oddHBand="1" w:evenHBand="0" w:firstRowFirstColumn="0" w:firstRowLastColumn="0" w:lastRowFirstColumn="0" w:lastRowLastColumn="0"/>
+              <w:rPr>
+                <w:rFonts w:ascii="Times New Roman" w:eastAsia="Times New Roman" w:hAnsi="Times New Roman" w:cs="Times New Roman"/>
+                <w:sz w:val="28"/>
+                <w:szCs w:val="24"/>
+              </w:rPr>
+            </w:pPr>
+            <w:r>
+              <w:rPr>
+                <w:rFonts w:ascii="Times New Roman" w:eastAsia="Times New Roman" w:hAnsi="Times New Roman" w:cs="Times New Roman"/>
+                <w:sz w:val="28"/>
+                <w:szCs w:val="24"/>
+              </w:rPr>
+              <w:t>11–26</w:t>
+            </w:r>
+          </w:p>
+        </w:tc>
+      </w:tr>
+    </w:tbl>
+    <w:p>
+      <w:pPr>
+        <w:rPr>
+          <w:sz w:val="24"/>
+        </w:rPr>
+      </w:pPr>
+    </w:p>
+    <w:p>
+      <w:pPr>
+        <w:rPr>
+          <w:sz w:val="24"/>
+        </w:rPr>
+      </w:pPr>
+      <w:r>
+        <w:rPr>
+          <w:sz w:val="24"/>
+        </w:rPr>
+        <w:t xml:space="preserve">The </w:t>
+      </w:r>
+      <w:r>
+        <w:rPr>
+          <w:sz w:val="24"/>
+        </w:rPr>
+        <w:t>structure of a packet is as follows:</w:t>
+      </w:r>
+    </w:p>
+    <w:p>
+      <w:pPr>
+        <w:rPr>
+          <w:b/>
+          <w:sz w:val="36"/>
+          <w:u w:val="single"/>
+        </w:rPr>
+      </w:pPr>
+      <w:r>
+        <w:rPr>
+          <w:b/>
+          <w:sz w:val="36"/>
+        </w:rPr>
+        <w:drawing>
+          <wp:inline distT="0" distB="0" distL="0" distR="0" wp14:anchorId="062E6649" wp14:editId="296B8AE4">
+            <wp:extent cx="5314950" cy="1152140"/>
+            <wp:effectExtent l="19050" t="19050" r="19050" b="10160"/>
+            <wp:docPr id="1" name="Picture 3">
+              <a:extLst xmlns:a="http://schemas.openxmlformats.org/drawingml/2006/main">
+                <a:ext uri="{FF2B5EF4-FFF2-40B4-BE49-F238E27FC236}">
+                  <a16:creationId xmlns:a16="http://schemas.microsoft.com/office/drawing/2014/main" id="{DB9A4FE7-A3A0-4355-8A18-E89FBAEDC191}"/>
+                </a:ext>
+              </a:extLst>
+            </wp:docPr>
+            <wp:cNvGraphicFramePr>
+              <a:graphicFrameLocks xmlns:a="http://schemas.openxmlformats.org/drawingml/2006/main" noChangeAspect="1"/>
+            </wp:cNvGraphicFramePr>
+            <a:graphic xmlns:a="http://schemas.openxmlformats.org/drawingml/2006/main">
+              <a:graphicData uri="http://schemas.openxmlformats.org/drawingml/2006/picture">
+                <pic:pic xmlns:pic="http://schemas.openxmlformats.org/drawingml/2006/picture">
+                  <pic:nvPicPr>
+                    <pic:cNvPr id="4" name="Picture 3">
+                      <a:extLst>
+                        <a:ext uri="{FF2B5EF4-FFF2-40B4-BE49-F238E27FC236}">
+                          <a16:creationId xmlns:a16="http://schemas.microsoft.com/office/drawing/2014/main" id="{DB9A4FE7-A3A0-4355-8A18-E89FBAEDC191}"/>
+                        </a:ext>
+                      </a:extLst>
+                    </pic:cNvPr>
+                    <pic:cNvPicPr>
+                      <a:picLocks noChangeAspect="1"/>
+                    </pic:cNvPicPr>
+                  </pic:nvPicPr>
+                  <pic:blipFill>
+                    <a:blip r:embed="rId6"/>
+                    <a:stretch>
+                      <a:fillRect/>
+                    </a:stretch>
+                  </pic:blipFill>
+                  <pic:spPr>
+                    <a:xfrm>
+                      <a:off x="0" y="0"/>
+                      <a:ext cx="5404256" cy="1171499"/>
+                    </a:xfrm>
+                    <a:prstGeom prst="rect">
+                      <a:avLst/>
+                    </a:prstGeom>
+                    <a:ln w="9525" cap="sq" cmpd="thickThin">
+                      <a:solidFill>
+                        <a:srgbClr val="000000"/>
+                      </a:solidFill>
+                      <a:prstDash val="solid"/>
+                      <a:miter lim="800000"/>
+                    </a:ln>
+                    <a:effectLst>
+                      <a:innerShdw blurRad="76200">
+                        <a:srgbClr val="000000"/>
+                      </a:innerShdw>
+                    </a:effectLst>
+                  </pic:spPr>
+                </pic:pic>
+              </a:graphicData>
+            </a:graphic>
+          </wp:inline>
+        </w:drawing>
+      </w:r>
+    </w:p>
+    <w:p>
+      <w:pPr>
+        <w:rPr>
+          <w:sz w:val="36"/>
+        </w:rPr>
+      </w:pPr>
+    </w:p>
+    <w:p>
+      <w:pPr>
+        <w:numPr>
+          <w:ilvl w:val="0"/>
+          <w:numId w:val="12"/>
+        </w:numPr>
+        <w:rPr>
+          <w:sz w:val="24"/>
+        </w:rPr>
+      </w:pPr>
+      <w:r>
+        <w:rPr>
+          <w:sz w:val="24"/>
+        </w:rPr>
+        <w:t>Octets = Bytes</w:t>
+      </w:r>
+    </w:p>
+    <w:p>
+      <w:pPr>
+        <w:numPr>
+          <w:ilvl w:val="0"/>
+          <w:numId w:val="12"/>
+        </w:numPr>
+        <w:rPr>
+          <w:sz w:val="24"/>
+        </w:rPr>
+      </w:pPr>
+      <w:r>
+        <w:rPr>
+          <w:sz w:val="24"/>
+        </w:rPr>
+        <w:t>Preamble – 32 bits</w:t>
+      </w:r>
+    </w:p>
+    <w:p>
+      <w:pPr>
+        <w:numPr>
+          <w:ilvl w:val="0"/>
+          <w:numId w:val="12"/>
+        </w:numPr>
+        <w:rPr>
+          <w:sz w:val="24"/>
+        </w:rPr>
+      </w:pPr>
+      <w:r>
+        <w:rPr>
+          <w:sz w:val="24"/>
+        </w:rPr>
+        <w:t>Start of packet – 8 bits</w:t>
+      </w:r>
+    </w:p>
+    <w:p>
+      <w:pPr>
+        <w:numPr>
+          <w:ilvl w:val="0"/>
+          <w:numId w:val="12"/>
+        </w:numPr>
+        <w:rPr>
+          <w:sz w:val="24"/>
+        </w:rPr>
+      </w:pPr>
+      <w:r>
+        <w:rPr>
+          <w:sz w:val="24"/>
+        </w:rPr>
+        <w:t>PHY header – 8 bits – stores PSDU length</w:t>
+      </w:r>
+    </w:p>
+    <w:p>
+      <w:pPr>
+        <w:numPr>
+          <w:ilvl w:val="0"/>
+          <w:numId w:val="12"/>
+        </w:numPr>
+        <w:rPr>
+          <w:sz w:val="24"/>
+        </w:rPr>
+      </w:pPr>
+      <w:r>
+        <w:rPr>
+          <w:sz w:val="24"/>
+        </w:rPr>
+        <w:t>PSDU – 0 to 1016 bits – Data field</w:t>
+      </w:r>
+    </w:p>
+    <w:p>
+      <w:pPr>
+        <w:rPr>
+          <w:sz w:val="24"/>
+        </w:rPr>
+      </w:pPr>
+      <w:r>
+        <w:rPr>
+          <w:b/>
+          <w:sz w:val="28"/>
+          <w:u w:val="single"/>
+        </w:rPr>
+        <w:t>MAC</w:t>
+      </w:r>
+      <w:r>
+        <w:rPr>
+          <w:b/>
+          <w:sz w:val="28"/>
+          <w:u w:val="single"/>
+        </w:rPr>
+        <w:t xml:space="preserve"> Layer:</w:t>
+      </w:r>
+      <w:r>
+        <w:rPr>
+          <w:sz w:val="28"/>
+        </w:rPr>
+        <w:t xml:space="preserve"> </w:t>
+      </w:r>
+      <w:r>
+        <w:rPr>
+          <w:sz w:val="24"/>
+        </w:rPr>
+        <w:t>It is responsible for performing functions like channel acquisition, frame security, error correction, specifying traffic mode, etc. The structure of a MAC layer packet is as follows:</w:t>
+      </w:r>
+    </w:p>
+    <w:p>
+      <w:pPr>
+        <w:rPr>
+          <w:sz w:val="24"/>
+          <w:szCs w:val="24"/>
+        </w:rPr>
+      </w:pPr>
+      <w:r>
+        <w:rPr>
+          <w:sz w:val="24"/>
+          <w:szCs w:val="24"/>
+        </w:rPr>
+        <w:drawing>
+          <wp:inline distT="0" distB="0" distL="0" distR="0" wp14:anchorId="1DE4A4D5" wp14:editId="7D00FBA9">
+            <wp:extent cx="5168900" cy="1649520"/>
+            <wp:effectExtent l="19050" t="19050" r="12700" b="27305"/>
+            <wp:docPr id="5" name="Picture 2" descr="Image result for ieee 802.15 4 mac frame format">
+              <a:extLst xmlns:a="http://schemas.openxmlformats.org/drawingml/2006/main">
+                <a:ext uri="{FF2B5EF4-FFF2-40B4-BE49-F238E27FC236}">
+                  <a16:creationId xmlns:a16="http://schemas.microsoft.com/office/drawing/2014/main" id="{7BB81814-1F96-4C9F-8210-CC7DD58658E0}"/>
+                </a:ext>
+              </a:extLst>
+            </wp:docPr>
+            <wp:cNvGraphicFramePr>
+              <a:graphicFrameLocks xmlns:a="http://schemas.openxmlformats.org/drawingml/2006/main" noChangeAspect="1"/>
+            </wp:cNvGraphicFramePr>
+            <a:graphic xmlns:a="http://schemas.openxmlformats.org/drawingml/2006/main">
+              <a:graphicData uri="http://schemas.openxmlformats.org/drawingml/2006/picture">
+                <pic:pic xmlns:pic="http://schemas.openxmlformats.org/drawingml/2006/picture">
+                  <pic:nvPicPr>
+                    <pic:cNvPr id="5" name="Picture 2" descr="Image result for ieee 802.15 4 mac frame format">
+                      <a:extLst>
+                        <a:ext uri="{FF2B5EF4-FFF2-40B4-BE49-F238E27FC236}">
+                          <a16:creationId xmlns:a16="http://schemas.microsoft.com/office/drawing/2014/main" id="{7BB81814-1F96-4C9F-8210-CC7DD58658E0}"/>
+                        </a:ext>
+                      </a:extLst>
+                    </pic:cNvPr>
+                    <pic:cNvPicPr>
+                      <a:picLocks noChangeAspect="1" noChangeArrowheads="1"/>
+                    </pic:cNvPicPr>
+                  </pic:nvPicPr>
+                  <pic:blipFill rotWithShape="1">
+                    <a:blip r:embed="rId7">
+                      <a:extLst>
+                        <a:ext uri="{28A0092B-C50C-407E-A947-70E740481C1C}">
+                          <a14:useLocalDpi xmlns:a14="http://schemas.microsoft.com/office/drawing/2010/main" val="0"/>
+                        </a:ext>
+                      </a:extLst>
+                    </a:blip>
+                    <a:srcRect l="7187" t="21585" r="9696" b="43081"/>
+                    <a:stretch/>
+                  </pic:blipFill>
+                  <pic:spPr bwMode="auto">
+                    <a:xfrm>
+                      <a:off x="0" y="0"/>
+                      <a:ext cx="5191778" cy="1656821"/>
+                    </a:xfrm>
+                    <a:prstGeom prst="rect">
+                      <a:avLst/>
+                    </a:prstGeom>
+                    <a:ln w="9525" cap="sq" cmpd="thickThin">
+                      <a:solidFill>
+                        <a:srgbClr val="000000"/>
+                      </a:solidFill>
+                      <a:prstDash val="solid"/>
+                      <a:miter lim="800000"/>
+                    </a:ln>
+                    <a:effectLst>
+                      <a:innerShdw blurRad="76200">
+                        <a:srgbClr val="000000"/>
+                      </a:innerShdw>
+                    </a:effectLst>
+                    <a:extLst>
+                      <a:ext uri="{909E8E84-426E-40DD-AFC4-6F175D3DCCD1}">
+                        <a14:hiddenFill xmlns:a14="http://schemas.microsoft.com/office/drawing/2010/main">
+                          <a:solidFill>
+                            <a:srgbClr val="FFFFFF"/>
+                          </a:solidFill>
+                        </a14:hiddenFill>
+                      </a:ext>
+                    </a:extLst>
+                  </pic:spPr>
+                </pic:pic>
+              </a:graphicData>
+            </a:graphic>
+          </wp:inline>
+        </w:drawing>
+      </w:r>
+    </w:p>
+    <w:p>
+      <w:pPr>
+        <w:rPr>
+          <w:sz w:val="24"/>
+          <w:szCs w:val="24"/>
+        </w:rPr>
+      </w:pPr>
+      <w:r>
+        <w:rPr>
+          <w:sz w:val="24"/>
+          <w:szCs w:val="24"/>
+        </w:rPr>
+        <w:t>Zigbee supports 4 types of frame format:</w:t>
+      </w:r>
+    </w:p>
+    <w:p>
+      <w:pPr>
+        <w:pStyle w:val="ListParagraph"/>
+        <w:numPr>
+          <w:ilvl w:val="0"/>
+          <w:numId w:val="15"/>
+        </w:numPr>
+        <w:rPr>
+          <w:sz w:val="24"/>
+          <w:szCs w:val="24"/>
+        </w:rPr>
+      </w:pPr>
+      <w:r>
+        <w:rPr>
+          <w:sz w:val="24"/>
+          <w:szCs w:val="24"/>
+        </w:rPr>
+        <w:t>Data frame – for normal data transmission</w:t>
+      </w:r>
+    </w:p>
+    <w:p>
+      <w:pPr>
+        <w:pStyle w:val="ListParagraph"/>
+        <w:numPr>
+          <w:ilvl w:val="0"/>
+          <w:numId w:val="15"/>
+        </w:numPr>
+        <w:rPr>
+          <w:sz w:val="24"/>
+          <w:szCs w:val="24"/>
+        </w:rPr>
+      </w:pPr>
+      <w:r>
+        <w:rPr>
+          <w:sz w:val="24"/>
+          <w:szCs w:val="24"/>
+        </w:rPr>
+        <w:t>Beacon frame – for handshakes</w:t>
+      </w:r>
+    </w:p>
+    <w:p>
+      <w:pPr>
+        <w:pStyle w:val="ListParagraph"/>
+        <w:numPr>
+          <w:ilvl w:val="0"/>
+          <w:numId w:val="15"/>
+        </w:numPr>
+        <w:rPr>
+          <w:sz w:val="24"/>
+          <w:szCs w:val="24"/>
+        </w:rPr>
+      </w:pPr>
+      <w:r>
+        <w:rPr>
+          <w:sz w:val="24"/>
+          <w:szCs w:val="24"/>
+        </w:rPr>
+        <w:t>Acknowledgment frame – for sending ACKs</w:t>
+      </w:r>
+    </w:p>
+    <w:p>
+      <w:pPr>
+        <w:pStyle w:val="ListParagraph"/>
+        <w:numPr>
+          <w:ilvl w:val="0"/>
+          <w:numId w:val="15"/>
+        </w:numPr>
+        <w:rPr>
+          <w:sz w:val="24"/>
+          <w:szCs w:val="24"/>
+        </w:rPr>
+      </w:pPr>
+      <w:r>
+        <w:rPr>
+          <w:sz w:val="24"/>
+          <w:szCs w:val="24"/>
+        </w:rPr>
+        <w:t xml:space="preserve">MAC command frame – </w:t>
+      </w:r>
+      <w:r>
+        <w:rPr>
+          <w:sz w:val="24"/>
+          <w:szCs w:val="24"/>
+        </w:rPr>
+        <w:t xml:space="preserve">for </w:t>
+      </w:r>
+      <w:r>
+        <w:rPr>
+          <w:sz w:val="24"/>
+          <w:szCs w:val="24"/>
+        </w:rPr>
+        <w:t xml:space="preserve">controlling digital pins of hardware </w:t>
+      </w:r>
+      <w:proofErr w:type="spellStart"/>
+      <w:r>
+        <w:rPr>
+          <w:sz w:val="24"/>
+          <w:szCs w:val="24"/>
+        </w:rPr>
+        <w:t>X</w:t>
+      </w:r>
+      <w:r>
+        <w:rPr>
+          <w:sz w:val="24"/>
+          <w:szCs w:val="24"/>
+        </w:rPr>
+        <w:t>B</w:t>
+      </w:r>
+      <w:r>
+        <w:rPr>
+          <w:sz w:val="24"/>
+          <w:szCs w:val="24"/>
+        </w:rPr>
+        <w:t>ee</w:t>
+      </w:r>
+      <w:proofErr w:type="spellEnd"/>
+      <w:r>
+        <w:rPr>
+          <w:sz w:val="24"/>
+          <w:szCs w:val="24"/>
+        </w:rPr>
+        <w:t xml:space="preserve"> module.</w:t>
+      </w:r>
+    </w:p>
+    <w:p>
+      <w:pPr>
+        <w:rPr>
+          <w:b/>
+          <w:sz w:val="28"/>
+          <w:u w:val="single"/>
+        </w:rPr>
+      </w:pPr>
+      <w:r>
+        <w:rPr>
+          <w:b/>
+          <w:sz w:val="28"/>
+          <w:u w:val="single"/>
+        </w:rPr>
+        <w:t>Traffic Types in Zigbee:</w:t>
+      </w:r>
+    </w:p>
+    <w:p>
+      <w:pPr>
+        <w:pStyle w:val="ListParagraph"/>
+        <w:numPr>
+          <w:ilvl w:val="0"/>
+          <w:numId w:val="8"/>
+        </w:numPr>
+        <w:rPr>
+          <w:b/>
+          <w:sz w:val="24"/>
+          <w:u w:val="single"/>
+        </w:rPr>
+      </w:pPr>
+      <w:r>
+        <w:rPr>
+          <w:b/>
+          <w:sz w:val="24"/>
+          <w:u w:val="single"/>
+        </w:rPr>
+        <w:t>Periodic:</w:t>
+      </w:r>
+    </w:p>
+    <w:p>
+      <w:pPr>
+        <w:numPr>
+          <w:ilvl w:val="1"/>
+          <w:numId w:val="14"/>
+        </w:numPr>
+        <w:rPr>
+          <w:sz w:val="24"/>
+          <w:szCs w:val="24"/>
+        </w:rPr>
+      </w:pPr>
+      <w:r>
+        <w:rPr>
+          <w:sz w:val="24"/>
+          <w:szCs w:val="24"/>
+        </w:rPr>
+        <w:t xml:space="preserve"> Sensor wakes up, checks for data &amp; then goes to sleep</w:t>
+      </w:r>
+    </w:p>
+    <w:p>
+      <w:pPr>
+        <w:numPr>
+          <w:ilvl w:val="1"/>
+          <w:numId w:val="14"/>
+        </w:numPr>
+        <w:rPr>
+          <w:sz w:val="24"/>
+          <w:szCs w:val="24"/>
+        </w:rPr>
+      </w:pPr>
+      <w:r>
+        <w:rPr>
+          <w:sz w:val="24"/>
+          <w:szCs w:val="24"/>
+        </w:rPr>
+        <w:t xml:space="preserve"> Application dictates the data rate</w:t>
+      </w:r>
+    </w:p>
+    <w:p>
+      <w:pPr>
+        <w:pStyle w:val="ListParagraph"/>
+        <w:numPr>
+          <w:ilvl w:val="0"/>
+          <w:numId w:val="8"/>
+        </w:numPr>
+        <w:rPr>
+          <w:sz w:val="24"/>
+          <w:szCs w:val="24"/>
+          <w:u w:val="single"/>
+        </w:rPr>
+      </w:pPr>
+      <w:r>
+        <w:rPr>
+          <w:b/>
+          <w:sz w:val="24"/>
+          <w:u w:val="single"/>
+        </w:rPr>
+        <w:t>Intermittent</w:t>
+      </w:r>
+      <w:r>
+        <w:rPr>
+          <w:b/>
+          <w:bCs/>
+          <w:sz w:val="24"/>
+          <w:szCs w:val="24"/>
+          <w:u w:val="single"/>
+        </w:rPr>
+        <w:t>:</w:t>
+      </w:r>
+    </w:p>
+    <w:p>
+      <w:pPr>
+        <w:numPr>
+          <w:ilvl w:val="1"/>
+          <w:numId w:val="14"/>
+        </w:numPr>
+        <w:rPr>
+          <w:sz w:val="24"/>
+          <w:szCs w:val="24"/>
+        </w:rPr>
+      </w:pPr>
+      <w:r>
+        <w:rPr>
+          <w:sz w:val="24"/>
+          <w:szCs w:val="24"/>
+        </w:rPr>
+        <w:t xml:space="preserve"> Application or some external stimulus determines the data rate (energy saver)</w:t>
+      </w:r>
+    </w:p>
+    <w:p>
+      <w:pPr>
+        <w:pStyle w:val="ListParagraph"/>
+        <w:numPr>
+          <w:ilvl w:val="0"/>
+          <w:numId w:val="8"/>
+        </w:numPr>
+        <w:rPr>
+          <w:sz w:val="24"/>
+          <w:szCs w:val="24"/>
+          <w:u w:val="single"/>
+        </w:rPr>
+      </w:pPr>
+      <w:r>
+        <w:rPr>
+          <w:b/>
+          <w:sz w:val="24"/>
+          <w:u w:val="single"/>
+        </w:rPr>
+        <w:t>Repetitive</w:t>
+      </w:r>
+      <w:r>
+        <w:rPr>
+          <w:b/>
+          <w:bCs/>
+          <w:sz w:val="24"/>
+          <w:szCs w:val="24"/>
+          <w:u w:val="single"/>
+        </w:rPr>
+        <w:t xml:space="preserve">: </w:t>
+      </w:r>
+    </w:p>
+    <w:p>
+      <w:pPr>
+        <w:numPr>
+          <w:ilvl w:val="1"/>
+          <w:numId w:val="14"/>
+        </w:numPr>
+        <w:rPr>
+          <w:sz w:val="24"/>
+          <w:szCs w:val="24"/>
+        </w:rPr>
+      </w:pPr>
+      <w:r>
+        <w:rPr>
+          <w:sz w:val="24"/>
+          <w:szCs w:val="24"/>
+        </w:rPr>
+        <w:t xml:space="preserve"> Fixed data rate</w:t>
+      </w:r>
+    </w:p>
+    <w:p>
+      <w:pPr>
+        <w:numPr>
+          <w:ilvl w:val="1"/>
+          <w:numId w:val="14"/>
+        </w:numPr>
+        <w:rPr>
+          <w:sz w:val="24"/>
+          <w:szCs w:val="24"/>
+        </w:rPr>
+      </w:pPr>
+      <w:r>
+        <w:rPr>
+          <w:sz w:val="24"/>
+          <w:szCs w:val="24"/>
+        </w:rPr>
+        <w:t>Guaranteed Time Slots</w:t>
+      </w:r>
+      <w:r>
+        <w:rPr>
+          <w:sz w:val="24"/>
+          <w:szCs w:val="24"/>
+        </w:rPr>
+        <w:t xml:space="preserve"> </w:t>
+      </w:r>
+      <w:r>
+        <w:rPr>
+          <w:sz w:val="24"/>
+          <w:szCs w:val="24"/>
+        </w:rPr>
+        <w:t>(GTS) are used to operate devices in fixed duration</w:t>
+      </w:r>
+    </w:p>
+    <w:p>
+      <w:pPr>
+        <w:rPr>
+          <w:sz w:val="24"/>
+          <w:szCs w:val="24"/>
+        </w:rPr>
+      </w:pPr>
+      <w:bookmarkStart w:id="0" w:name="_Hlk532252140"/>
+      <w:r>
+        <w:rPr>
+          <w:b/>
+          <w:sz w:val="28"/>
+          <w:u w:val="single"/>
+        </w:rPr>
+        <w:lastRenderedPageBreak/>
+        <w:t>Network</w:t>
+      </w:r>
+      <w:r>
+        <w:rPr>
+          <w:b/>
+          <w:sz w:val="28"/>
+          <w:u w:val="single"/>
+        </w:rPr>
+        <w:t xml:space="preserve"> Layer:</w:t>
+      </w:r>
+      <w:r>
+        <w:rPr>
+          <w:sz w:val="28"/>
+        </w:rPr>
+        <w:t xml:space="preserve"> </w:t>
+      </w:r>
+      <w:bookmarkEnd w:id="0"/>
+      <w:r>
+        <w:rPr>
+          <w:sz w:val="24"/>
+          <w:szCs w:val="24"/>
+        </w:rPr>
+        <w:t xml:space="preserve">The network layer is located between the MAC layer and application support </w:t>
+      </w:r>
+      <w:r>
+        <w:rPr>
+          <w:szCs w:val="24"/>
+        </w:rPr>
+        <w:t>sublayer</w:t>
+      </w:r>
+      <w:r>
+        <w:rPr>
+          <w:sz w:val="24"/>
+          <w:szCs w:val="24"/>
+        </w:rPr>
+        <w:t>. It provides the following functions:</w:t>
+      </w:r>
+    </w:p>
+    <w:p>
+      <w:pPr>
+        <w:numPr>
+          <w:ilvl w:val="0"/>
+          <w:numId w:val="16"/>
+        </w:numPr>
+        <w:rPr>
+          <w:sz w:val="24"/>
+          <w:szCs w:val="24"/>
+        </w:rPr>
+      </w:pPr>
+      <w:r>
+        <w:rPr>
+          <w:sz w:val="24"/>
+          <w:szCs w:val="24"/>
+        </w:rPr>
+        <w:t>Starting a network</w:t>
+      </w:r>
+    </w:p>
+    <w:p>
+      <w:pPr>
+        <w:numPr>
+          <w:ilvl w:val="0"/>
+          <w:numId w:val="16"/>
+        </w:numPr>
+        <w:rPr>
+          <w:sz w:val="24"/>
+          <w:szCs w:val="24"/>
+        </w:rPr>
+      </w:pPr>
+      <w:r>
+        <w:rPr>
+          <w:sz w:val="24"/>
+          <w:szCs w:val="24"/>
+        </w:rPr>
+        <w:t>Managing end devices joining or leaving a network</w:t>
+      </w:r>
+    </w:p>
+    <w:p>
+      <w:pPr>
+        <w:numPr>
+          <w:ilvl w:val="0"/>
+          <w:numId w:val="16"/>
+        </w:numPr>
+        <w:rPr>
+          <w:sz w:val="24"/>
+          <w:szCs w:val="24"/>
+        </w:rPr>
+      </w:pPr>
+      <w:r>
+        <w:rPr>
+          <w:sz w:val="24"/>
+          <w:szCs w:val="24"/>
+        </w:rPr>
+        <w:t>Route discovery</w:t>
+      </w:r>
+    </w:p>
+    <w:p>
+      <w:pPr>
+        <w:numPr>
+          <w:ilvl w:val="0"/>
+          <w:numId w:val="16"/>
+        </w:numPr>
+        <w:rPr>
+          <w:sz w:val="24"/>
+          <w:szCs w:val="24"/>
+        </w:rPr>
+      </w:pPr>
+      <w:r>
+        <w:rPr>
+          <w:sz w:val="24"/>
+          <w:szCs w:val="24"/>
+        </w:rPr>
+        <w:t>Neighbor discovery</w:t>
+      </w:r>
+    </w:p>
+    <w:p>
+      <w:pPr>
+        <w:rPr>
+          <w:sz w:val="24"/>
+        </w:rPr>
+      </w:pPr>
+      <w:r>
+        <w:rPr>
+          <w:b/>
+          <w:sz w:val="28"/>
+          <w:u w:val="single"/>
+        </w:rPr>
+        <w:t>Application Support</w:t>
+      </w:r>
+      <w:r>
+        <w:rPr>
+          <w:b/>
+          <w:sz w:val="28"/>
+          <w:u w:val="single"/>
+        </w:rPr>
+        <w:t xml:space="preserve"> Layer:</w:t>
+      </w:r>
+      <w:r>
+        <w:rPr>
+          <w:b/>
+          <w:sz w:val="28"/>
+        </w:rPr>
+        <w:t xml:space="preserve"> </w:t>
+      </w:r>
+      <w:r>
+        <w:rPr>
+          <w:sz w:val="24"/>
+        </w:rPr>
+        <w:t xml:space="preserve">It acts an interface between Network &amp; Application Layers. </w:t>
+      </w:r>
+      <w:proofErr w:type="gramStart"/>
+      <w:r>
+        <w:rPr>
+          <w:sz w:val="24"/>
+        </w:rPr>
+        <w:t>It’s</w:t>
+      </w:r>
+      <w:proofErr w:type="gramEnd"/>
+      <w:r>
+        <w:rPr>
+          <w:sz w:val="24"/>
+        </w:rPr>
+        <w:t xml:space="preserve"> tasks include:</w:t>
+      </w:r>
+    </w:p>
+    <w:p>
+      <w:pPr>
+        <w:pStyle w:val="ListParagraph"/>
+        <w:numPr>
+          <w:ilvl w:val="0"/>
+          <w:numId w:val="17"/>
+        </w:numPr>
+        <w:rPr>
+          <w:sz w:val="24"/>
+        </w:rPr>
+      </w:pPr>
+      <w:r>
+        <w:rPr>
+          <w:sz w:val="24"/>
+        </w:rPr>
+        <w:t>Accepting data units from application layer</w:t>
+      </w:r>
+    </w:p>
+    <w:p>
+      <w:pPr>
+        <w:pStyle w:val="ListParagraph"/>
+        <w:numPr>
+          <w:ilvl w:val="0"/>
+          <w:numId w:val="17"/>
+        </w:numPr>
+        <w:rPr>
+          <w:sz w:val="24"/>
+        </w:rPr>
+      </w:pPr>
+      <w:r>
+        <w:rPr>
+          <w:sz w:val="24"/>
+        </w:rPr>
+        <w:t>Adding the header information of the frame to it</w:t>
+      </w:r>
+    </w:p>
+    <w:p>
+      <w:pPr>
+        <w:pStyle w:val="ListParagraph"/>
+        <w:numPr>
+          <w:ilvl w:val="0"/>
+          <w:numId w:val="17"/>
+        </w:numPr>
+        <w:rPr>
+          <w:sz w:val="24"/>
+        </w:rPr>
+      </w:pPr>
+      <w:r>
+        <w:rPr>
+          <w:sz w:val="24"/>
+        </w:rPr>
+        <w:t>Transferring the resulting frame to Network layer.</w:t>
+      </w:r>
+    </w:p>
+    <w:p>
+      <w:pPr>
+        <w:rPr>
+          <w:sz w:val="24"/>
+        </w:rPr>
+      </w:pPr>
+      <w:r>
+        <w:rPr>
+          <w:b/>
+          <w:sz w:val="28"/>
+          <w:u w:val="single"/>
+        </w:rPr>
+        <w:t xml:space="preserve">Application </w:t>
+      </w:r>
+      <w:r>
+        <w:rPr>
+          <w:b/>
+          <w:sz w:val="28"/>
+          <w:u w:val="single"/>
+        </w:rPr>
+        <w:t>Layer:</w:t>
+      </w:r>
+      <w:r>
+        <w:rPr>
+          <w:b/>
+          <w:sz w:val="28"/>
+        </w:rPr>
+        <w:t xml:space="preserve"> </w:t>
+      </w:r>
+      <w:r>
+        <w:rPr>
+          <w:sz w:val="24"/>
+        </w:rPr>
+        <w:t xml:space="preserve">It is specified </w:t>
+      </w:r>
+      <w:r>
+        <w:rPr>
+          <w:sz w:val="24"/>
+        </w:rPr>
+        <w:t xml:space="preserve">by the vendor. </w:t>
+      </w:r>
+      <w:r>
+        <w:rPr>
+          <w:sz w:val="24"/>
+        </w:rPr>
+        <w:t>It consists of application objects which hold user applications &amp; Zigbee device objects</w:t>
+      </w:r>
+      <w:r>
+        <w:rPr>
+          <w:sz w:val="24"/>
+        </w:rPr>
+        <w:t xml:space="preserve"> </w:t>
+      </w:r>
+      <w:r>
+        <w:rPr>
+          <w:sz w:val="24"/>
+        </w:rPr>
+        <w:t>(ZDOs).</w:t>
+      </w:r>
+      <w:r>
+        <w:rPr>
+          <w:sz w:val="24"/>
+        </w:rPr>
+        <w:t xml:space="preserve"> </w:t>
+      </w:r>
+      <w:r>
+        <w:rPr>
+          <w:sz w:val="24"/>
+        </w:rPr>
+        <w:t>Every device has descriptor called ‘ZigBee descriptor’. It contains following information:</w:t>
+      </w:r>
+    </w:p>
+    <w:p>
+      <w:pPr>
+        <w:numPr>
+          <w:ilvl w:val="1"/>
+          <w:numId w:val="19"/>
+        </w:numPr>
+        <w:rPr>
+          <w:sz w:val="24"/>
+        </w:rPr>
+      </w:pPr>
+      <w:r>
+        <w:rPr>
+          <w:sz w:val="24"/>
+        </w:rPr>
+        <w:t xml:space="preserve"> Frequency band</w:t>
+      </w:r>
+    </w:p>
+    <w:p>
+      <w:pPr>
+        <w:numPr>
+          <w:ilvl w:val="1"/>
+          <w:numId w:val="19"/>
+        </w:numPr>
+        <w:rPr>
+          <w:sz w:val="24"/>
+        </w:rPr>
+      </w:pPr>
+      <w:r>
+        <w:rPr>
+          <w:sz w:val="24"/>
+        </w:rPr>
+        <w:t xml:space="preserve"> Power description</w:t>
+      </w:r>
+    </w:p>
+    <w:p>
+      <w:pPr>
+        <w:numPr>
+          <w:ilvl w:val="1"/>
+          <w:numId w:val="19"/>
+        </w:numPr>
+        <w:rPr>
+          <w:sz w:val="24"/>
+        </w:rPr>
+      </w:pPr>
+      <w:r>
+        <w:rPr>
+          <w:sz w:val="24"/>
+        </w:rPr>
+        <w:t xml:space="preserve"> Application flags</w:t>
+      </w:r>
+    </w:p>
+    <w:p>
+      <w:pPr>
+        <w:numPr>
+          <w:ilvl w:val="1"/>
+          <w:numId w:val="19"/>
+        </w:numPr>
+        <w:rPr>
+          <w:sz w:val="24"/>
+        </w:rPr>
+      </w:pPr>
+      <w:r>
+        <w:rPr>
+          <w:sz w:val="24"/>
+        </w:rPr>
+        <w:t xml:space="preserve"> Application versions</w:t>
+      </w:r>
+    </w:p>
+    <w:p>
+      <w:pPr>
+        <w:numPr>
+          <w:ilvl w:val="1"/>
+          <w:numId w:val="19"/>
+        </w:numPr>
+        <w:rPr>
+          <w:sz w:val="24"/>
+        </w:rPr>
+      </w:pPr>
+      <w:r>
+        <w:rPr>
+          <w:sz w:val="24"/>
+        </w:rPr>
+        <w:t xml:space="preserve"> Serial Number</w:t>
+      </w:r>
+    </w:p>
+    <w:p>
+      <w:pPr>
+        <w:numPr>
+          <w:ilvl w:val="1"/>
+          <w:numId w:val="19"/>
+        </w:numPr>
+        <w:rPr>
+          <w:sz w:val="24"/>
+        </w:rPr>
+      </w:pPr>
+      <w:r>
+        <w:rPr>
+          <w:sz w:val="24"/>
+        </w:rPr>
+        <w:t xml:space="preserve"> Manufacturer</w:t>
+      </w:r>
+    </w:p>
+    <w:p>
+      <w:pPr>
+        <w:rPr>
+          <w:sz w:val="24"/>
+        </w:rPr>
+      </w:pPr>
+      <w:r>
+        <w:rPr>
+          <w:sz w:val="24"/>
+        </w:rPr>
+        <w:tab/>
+      </w:r>
+      <w:proofErr w:type="spellStart"/>
+      <w:r>
+        <w:rPr>
+          <w:sz w:val="24"/>
+        </w:rPr>
+        <w:t>etc</w:t>
+      </w:r>
+      <w:proofErr w:type="spellEnd"/>
+      <w:r>
+        <w:rPr>
+          <w:sz w:val="24"/>
+        </w:rPr>
+        <w:t>…</w:t>
+      </w:r>
+    </w:p>
+    <w:p>
+      <w:pPr>
+        <w:rPr>
+          <w:sz w:val="24"/>
+        </w:rPr>
+      </w:pPr>
+      <w:r>
+        <w:rPr>
+          <w:b/>
+          <w:sz w:val="28"/>
+          <w:u w:val="single"/>
+        </w:rPr>
+        <w:t>Zigbee Device Object (ZDO):</w:t>
+      </w:r>
+      <w:r>
+        <w:rPr>
+          <w:sz w:val="24"/>
+        </w:rPr>
+        <w:t xml:space="preserve"> </w:t>
+      </w:r>
+      <w:r>
+        <w:rPr>
+          <w:sz w:val="24"/>
+        </w:rPr>
+        <w:t xml:space="preserve">It </w:t>
+      </w:r>
+      <w:r>
+        <w:rPr>
+          <w:sz w:val="24"/>
+        </w:rPr>
+        <w:t>defines the role of the device in the network – Coordinator, Router or End Device. It also initializes API and Network layers and offers services like device/service discovery.</w:t>
+      </w:r>
+    </w:p>
+    <w:p>
+      <w:pPr>
+        <w:rPr>
+          <w:sz w:val="24"/>
+        </w:rPr>
+      </w:pPr>
+    </w:p>
+    <w:p>
+      <w:pPr>
+        <w:rPr>
+          <w:b/>
+          <w:sz w:val="32"/>
+          <w:u w:val="single"/>
+        </w:rPr>
+      </w:pPr>
+    </w:p>
+    <w:p>
+      <w:pPr>
+        <w:rPr>
+          <w:b/>
+          <w:sz w:val="32"/>
+          <w:u w:val="single"/>
+        </w:rPr>
+      </w:pPr>
+    </w:p>
+    <w:p>
+      <w:pPr>
+        <w:rPr>
+          <w:b/>
+          <w:sz w:val="32"/>
+          <w:u w:val="single"/>
+        </w:rPr>
+      </w:pPr>
+    </w:p>
+    <w:p>
+      <w:pPr>
+        <w:rPr>
+          <w:b/>
+          <w:sz w:val="32"/>
+          <w:u w:val="single"/>
+        </w:rPr>
+      </w:pPr>
+      <w:r>
+        <w:rPr>
+          <w:b/>
+          <w:sz w:val="32"/>
+          <w:u w:val="single"/>
+        </w:rPr>
+        <w:lastRenderedPageBreak/>
         <w:t>Prototype:</w:t>
       </w:r>
     </w:p>
@@ -261,6 +2503,41 @@
         <w:t>&lt;Put diagram here&gt;</w:t>
       </w:r>
     </w:p>
+    <w:p>
+      <w:pPr>
+        <w:rPr>
+          <w:b/>
+          <w:sz w:val="24"/>
+        </w:rPr>
+      </w:pPr>
+      <w:r>
+        <w:rPr>
+          <w:b/>
+          <w:sz w:val="24"/>
+        </w:rPr>
+        <w:t>Sequence</w:t>
+      </w:r>
+      <w:r>
+        <w:rPr>
+          <w:b/>
+          <w:sz w:val="24"/>
+        </w:rPr>
+        <w:t xml:space="preserve"> Diagram:</w:t>
+      </w:r>
+    </w:p>
+    <w:p>
+      <w:pPr>
+        <w:rPr>
+          <w:highlight w:val="yellow"/>
+        </w:rPr>
+      </w:pPr>
+      <w:r>
+        <w:rPr>
+          <w:highlight w:val="yellow"/>
+        </w:rPr>
+        <w:t>&lt;Put diagram here&gt;</w:t>
+      </w:r>
+    </w:p>
     <w:p/>
     <w:p>
       <w:pPr>
@@ -654,6 +2931,7 @@
           <w:b/>
           <w:sz w:val="24"/>
         </w:rPr>
+        <w:lastRenderedPageBreak/>
         <w:t xml:space="preserve">Function: </w:t>
       </w:r>
       <w:r>
@@ -735,7 +3013,6 @@
           <w:b/>
           <w:sz w:val="24"/>
         </w:rPr>
-        <w:lastRenderedPageBreak/>
         <w:t>Architecture:</w:t>
       </w:r>
     </w:p>
@@ -978,13 +3255,7 @@
         <w:rPr>
           <w:sz w:val="24"/>
         </w:rPr>
-        <w:t xml:space="preserve"> </w:t>
-      </w:r>
-      <w:r>
-        <w:rPr>
-          <w:sz w:val="24"/>
-        </w:rPr>
-        <w:t xml:space="preserve">in </w:t>
+        <w:t xml:space="preserve"> in </w:t>
       </w:r>
       <w:proofErr w:type="spellStart"/>
       <w:r>
@@ -1418,6 +3689,7 @@
         <w:rPr>
           <w:sz w:val="24"/>
         </w:rPr>
+        <w:lastRenderedPageBreak/>
         <w:t xml:space="preserve">Upload the code in </w:t>
       </w:r>
       <w:proofErr w:type="spellStart"/>
@@ -1587,7 +3859,6 @@
           <w:b/>
           <w:sz w:val="24"/>
         </w:rPr>
-        <w:lastRenderedPageBreak/>
         <w:t>Working:</w:t>
       </w:r>
     </w:p>
@@ -2130,19 +4401,7 @@
         <w:rPr>
           <w:sz w:val="24"/>
         </w:rPr>
-        <w:t xml:space="preserve">, to specify pin number as D3 in the packet structure we use the hex converted values </w:t>
-      </w:r>
-      <w:r>
-        <w:rPr>
-          <w:sz w:val="24"/>
-        </w:rPr>
-        <w:t>0x44 0x33</w:t>
-      </w:r>
-      <w:r>
-        <w:rPr>
-          <w:sz w:val="24"/>
-        </w:rPr>
-        <w:t xml:space="preserve"> while writing bytes in Arduino’s serial port.</w:t>
+        <w:t>, to specify pin number as D3 in the packet structure we use the hex converted values 0x44 0x33 while writing bytes in Arduino’s serial port.</w:t>
       </w:r>
     </w:p>
     <w:p>
@@ -2185,12 +4444,31 @@
           <w:u w:val="single"/>
         </w:rPr>
       </w:pPr>
-      <w:r>
+    </w:p>
+    <w:p>
+      <w:pPr>
         <w:rPr>
           <w:b/>
           <w:sz w:val="28"/>
           <w:u w:val="single"/>
         </w:rPr>
+      </w:pPr>
+    </w:p>
+    <w:p>
+      <w:pPr>
+        <w:rPr>
+          <w:b/>
+          <w:sz w:val="28"/>
+          <w:u w:val="single"/>
+        </w:rPr>
+      </w:pPr>
+      <w:r>
+        <w:rPr>
+          <w:b/>
+          <w:sz w:val="28"/>
+          <w:u w:val="single"/>
+        </w:rPr>
+        <w:lastRenderedPageBreak/>
         <w:t>Camera (Router 2):</w:t>
       </w:r>
     </w:p>
@@ -2311,7 +4589,6 @@
         <w:rPr>
           <w:sz w:val="24"/>
         </w:rPr>
-        <w:lastRenderedPageBreak/>
         <w:t xml:space="preserve">Fix the Arduino and </w:t>
       </w:r>
       <w:proofErr w:type="spellStart"/>
@@ -2349,7 +4626,7 @@
         </w:rPr>
         <w:t xml:space="preserve">For pin connections of Arduino, Camera and SD card reader, please refer: </w:t>
       </w:r>
-      <w:hyperlink r:id="rId5" w:history="1">
+      <w:hyperlink r:id="rId8" w:history="1">
         <w:r>
           <w:rPr>
             <w:rStyle w:val="Hyperlink"/>
@@ -2995,7 +5272,15 @@
           <w:b/>
           <w:sz w:val="24"/>
         </w:rPr>
-        <w:t xml:space="preserve"> would get a false alarm that this message is generated by the Arduino. One trick is to use any uppercase letters only for codewords &amp; lowercase for any other messages that you want Arduino to print in its Serial port.</w:t>
+        <w:t xml:space="preserve"> would get a false </w:t>
+      </w:r>
+      <w:r>
+        <w:rPr>
+          <w:b/>
+          <w:sz w:val="24"/>
+        </w:rPr>
+        <w:lastRenderedPageBreak/>
+        <w:t>alarm that this message is generated by the Arduino. One trick is to use any uppercase letters only for codewords &amp; lowercase for any other messages that you want Arduino to print in its Serial port.</w:t>
       </w:r>
     </w:p>
     <w:p>
@@ -3027,31 +5312,7 @@
           <w:sz w:val="28"/>
           <w:u w:val="single"/>
         </w:rPr>
-        <w:t>Lights</w:t>
-      </w:r>
-      <w:r>
-        <w:rPr>
-          <w:b/>
-          <w:sz w:val="28"/>
-          <w:u w:val="single"/>
-        </w:rPr>
-        <w:t xml:space="preserve"> (Router </w:t>
-      </w:r>
-      <w:r>
-        <w:rPr>
-          <w:b/>
-          <w:sz w:val="28"/>
-          <w:u w:val="single"/>
-        </w:rPr>
-        <w:t>3</w:t>
-      </w:r>
-      <w:r>
-        <w:rPr>
-          <w:b/>
-          <w:sz w:val="28"/>
-          <w:u w:val="single"/>
-        </w:rPr>
-        <w:t>):</w:t>
+        <w:t>Lights (Router 3):</w:t>
       </w:r>
     </w:p>
     <w:p>
@@ -3067,26 +5328,13 @@
           <w:b/>
           <w:sz w:val="24"/>
         </w:rPr>
-        <w:lastRenderedPageBreak/>
         <w:t xml:space="preserve">Function: </w:t>
       </w:r>
       <w:r>
         <w:rPr>
           <w:sz w:val="24"/>
         </w:rPr>
-        <w:t>Receives message from the coordinator</w:t>
-      </w:r>
-      <w:r>
-        <w:rPr>
-          <w:sz w:val="24"/>
-        </w:rPr>
-        <w:t xml:space="preserve"> and turns on the LEDs</w:t>
-      </w:r>
-      <w:r>
-        <w:rPr>
-          <w:sz w:val="24"/>
-        </w:rPr>
-        <w:t>.</w:t>
+        <w:t>Receives message from the coordinator and turns on the LEDs.</w:t>
       </w:r>
     </w:p>
     <w:p>
@@ -3141,19 +5389,7 @@
         <w:rPr>
           <w:sz w:val="24"/>
         </w:rPr>
-        <w:t xml:space="preserve"> breakout board,</w:t>
-      </w:r>
-      <w:r>
-        <w:rPr>
-          <w:sz w:val="24"/>
-        </w:rPr>
-        <w:t xml:space="preserve"> Breadboard, </w:t>
-      </w:r>
-      <w:r>
-        <w:rPr>
-          <w:sz w:val="24"/>
-        </w:rPr>
-        <w:t>LEDs, connecting wires</w:t>
+        <w:t xml:space="preserve"> breakout board, Breadboard, LEDs, connecting wires</w:t>
       </w:r>
     </w:p>
     <w:p>
@@ -3324,7 +5560,7 @@
                     <pic:cNvPicPr/>
                   </pic:nvPicPr>
                   <pic:blipFill>
-                    <a:blip r:embed="rId6"/>
+                    <a:blip r:embed="rId9"/>
                     <a:stretch>
                       <a:fillRect/>
                     </a:stretch>
@@ -3532,24 +5768,20 @@
     <w:p>
       <w:pPr>
         <w:rPr>
-          <w:sz w:val="24"/>
-        </w:rPr>
-      </w:pPr>
-    </w:p>
-    <w:p>
-      <w:pPr>
-        <w:rPr>
           <w:b/>
           <w:sz w:val="32"/>
           <w:u w:val="single"/>
         </w:rPr>
       </w:pPr>
+      <w:bookmarkStart w:id="1" w:name="_GoBack"/>
+      <w:bookmarkEnd w:id="1"/>
       <w:r>
         <w:rPr>
           <w:b/>
           <w:sz w:val="32"/>
           <w:u w:val="single"/>
         </w:rPr>
+        <w:lastRenderedPageBreak/>
         <w:t>Scope for improvement:</w:t>
       </w:r>
     </w:p>
@@ -3610,7 +5842,6 @@
         <w:rPr>
           <w:sz w:val="24"/>
         </w:rPr>
-        <w:lastRenderedPageBreak/>
         <w:t>Since the image capture is so slow, this cannot be enhanced to have live video streaming capabilities.</w:t>
       </w:r>
     </w:p>
@@ -3721,13 +5952,7 @@
         <w:rPr>
           <w:sz w:val="24"/>
         </w:rPr>
-        <w:t xml:space="preserve">Receives message from the coordinator, </w:t>
-      </w:r>
-      <w:r>
-        <w:rPr>
-          <w:sz w:val="24"/>
-        </w:rPr>
-        <w:t>clicks pictures and then starts live video streaming on a webpage.</w:t>
+        <w:t>Receives message from the coordinator, clicks pictures and then starts live video streaming on a webpage.</w:t>
       </w:r>
     </w:p>
     <w:p>
@@ -3762,7 +5987,19 @@
         <w:rPr>
           <w:sz w:val="24"/>
         </w:rPr>
-        <w:t xml:space="preserve"> Pi</w:t>
+        <w:t xml:space="preserve"> Pi, </w:t>
+      </w:r>
+      <w:r>
+        <w:rPr>
+          <w:sz w:val="24"/>
+        </w:rPr>
+        <w:t xml:space="preserve">Arduino </w:t>
+      </w:r>
+      <w:r>
+        <w:rPr>
+          <w:sz w:val="24"/>
+        </w:rPr>
+        <w:t>Uno</w:t>
       </w:r>
       <w:r>
         <w:rPr>
@@ -3770,24 +6007,6 @@
         </w:rPr>
         <w:t xml:space="preserve">, </w:t>
       </w:r>
-      <w:r>
-        <w:rPr>
-          <w:sz w:val="24"/>
-        </w:rPr>
-        <w:t xml:space="preserve">Arduino </w:t>
-      </w:r>
-      <w:r>
-        <w:rPr>
-          <w:sz w:val="24"/>
-        </w:rPr>
-        <w:t>Uno</w:t>
-      </w:r>
-      <w:r>
-        <w:rPr>
-          <w:sz w:val="24"/>
-        </w:rPr>
-        <w:t xml:space="preserve">, </w:t>
-      </w:r>
       <w:proofErr w:type="spellStart"/>
       <w:r>
         <w:rPr>
@@ -3849,13 +6068,7 @@
         <w:rPr>
           <w:sz w:val="24"/>
         </w:rPr>
-        <w:t>Sd Card</w:t>
-      </w:r>
-      <w:r>
-        <w:rPr>
-          <w:sz w:val="24"/>
-        </w:rPr>
-        <w:t>.</w:t>
+        <w:t>Sd Card.</w:t>
       </w:r>
     </w:p>
     <w:p>
@@ -4101,8 +6314,6 @@
         </w:rPr>
         <w:t>Camera_Pi_Router2</w:t>
       </w:r>
-      <w:bookmarkStart w:id="0" w:name="_GoBack"/>
-      <w:bookmarkEnd w:id="0"/>
       <w:r>
         <w:rPr>
           <w:sz w:val="24"/>
@@ -4332,21 +6543,7 @@
         <w:rPr>
           <w:sz w:val="24"/>
         </w:rPr>
-        <w:t xml:space="preserve"> is programmed to timeout after 30 seconds, once this interval is over, it kills the camera recording and sends a message with </w:t>
-      </w:r>
-      <w:proofErr w:type="gramStart"/>
-      <w:r>
-        <w:rPr>
-          <w:sz w:val="24"/>
-        </w:rPr>
-        <w:t>payload  “</w:t>
-      </w:r>
-      <w:proofErr w:type="gramEnd"/>
-      <w:r>
-        <w:rPr>
-          <w:sz w:val="24"/>
-        </w:rPr>
-        <w:t>D” back to the coordinator. When the coordinator receives this message, it turns off the lights and sends resume sensing message to the PIR sensor</w:t>
+        <w:t xml:space="preserve"> is programmed to timeout after 30 seconds, once this interval is over, it kills the camera recording and sends a message with payload “D” back to the coordinator. When the coordinator receives this message, it turns off the lights and sends resume sensing message to the PIR sensor</w:t>
       </w:r>
       <w:r>
         <w:rPr>
@@ -4364,82 +6561,14 @@
         <w:rPr>
           <w:sz w:val="24"/>
         </w:rPr>
-        <w:t>the sensing operation.</w:t>
-      </w:r>
-    </w:p>
-    <w:p>
-      <w:pPr>
-        <w:rPr>
-          <w:b/>
-          <w:sz w:val="24"/>
-        </w:rPr>
-      </w:pPr>
-    </w:p>
-    <w:p>
-      <w:pPr>
-        <w:rPr>
-          <w:b/>
-          <w:sz w:val="24"/>
-        </w:rPr>
-      </w:pPr>
-      <w:r>
-        <w:rPr>
-          <w:rFonts w:ascii="Lucida Console" w:hAnsi="Lucida Console" w:cs="Lucida Console"/>
-          <w:sz w:val="18"/>
-          <w:szCs w:val="18"/>
-        </w:rPr>
-        <w:t xml:space="preserve">prototype project report </w:t>
-      </w:r>
-      <w:proofErr w:type="gramStart"/>
-      <w:r>
-        <w:rPr>
-          <w:rFonts w:ascii="Lucida Console" w:hAnsi="Lucida Console" w:cs="Lucida Console"/>
-          <w:sz w:val="18"/>
-          <w:szCs w:val="18"/>
-        </w:rPr>
-        <w:t>draft</w:t>
-      </w:r>
-      <w:proofErr w:type="gramEnd"/>
-      <w:r>
-        <w:rPr>
-          <w:rFonts w:ascii="Lucida Console" w:hAnsi="Lucida Console" w:cs="Lucida Console"/>
-          <w:sz w:val="18"/>
-          <w:szCs w:val="18"/>
-        </w:rPr>
-        <w:t xml:space="preserve"> added. Copied final codes in two new folders - Prototype Code &amp; </w:t>
-      </w:r>
-      <w:proofErr w:type="spellStart"/>
-      <w:r>
-        <w:rPr>
-          <w:rFonts w:ascii="Lucida Console" w:hAnsi="Lucida Console" w:cs="Lucida Console"/>
-          <w:sz w:val="18"/>
-          <w:szCs w:val="18"/>
-        </w:rPr>
-        <w:t>Enchanced</w:t>
-      </w:r>
-      <w:proofErr w:type="spellEnd"/>
-      <w:r>
-        <w:rPr>
-          <w:rFonts w:ascii="Lucida Console" w:hAnsi="Lucida Console" w:cs="Lucida Console"/>
-          <w:sz w:val="18"/>
-          <w:szCs w:val="18"/>
-        </w:rPr>
-        <w:t xml:space="preserve"> Pi Camera code</w:t>
-      </w:r>
-    </w:p>
-    <w:p>
-      <w:pPr>
-        <w:rPr>
-          <w:sz w:val="32"/>
-        </w:rPr>
-      </w:pPr>
-    </w:p>
-    <w:p>
-      <w:pPr>
-        <w:rPr>
-          <w:sz w:val="24"/>
-        </w:rPr>
-      </w:pPr>
+        <w:t>the sensing operation</w:t>
+      </w:r>
+      <w:r>
+        <w:rPr>
+          <w:sz w:val="24"/>
+        </w:rPr>
+        <w:t>.</w:t>
+      </w:r>
     </w:p>
     <w:p/>
     <w:sectPr>
@@ -4455,6 +6584,146 @@
 <file path=word/numbering.xml><?xml version="1.0" encoding="utf-8"?>
 <w:numbering xmlns:wpc="http://schemas.microsoft.com/office/word/2010/wordprocessingCanvas" xmlns:cx="http://schemas.microsoft.com/office/drawing/2014/chartex" xmlns:cx1="http://schemas.microsoft.com/office/drawing/2015/9/8/chartex" xmlns:cx2="http://schemas.microsoft.com/office/drawing/2015/10/21/chartex" xmlns:cx3="http://schemas.microsoft.com/office/drawing/2016/5/9/chartex" xmlns:cx4="http://schemas.microsoft.com/office/drawing/2016/5/10/chartex" xmlns:cx5="http://schemas.microsoft.com/office/drawing/2016/5/11/chartex" xmlns:cx6="http://schemas.microsoft.com/office/drawing/2016/5/12/chartex" xmlns:cx7="http://schemas.microsoft.com/office/drawing/2016/5/13/chartex" xmlns:cx8="http://schemas.microsoft.com/office/drawing/2016/5/14/chartex" xmlns:mc="http://schemas.openxmlformats.org/markup-compatibility/2006" xmlns:aink="http://schemas.microsoft.com/office/drawing/2016/ink" xmlns:am3d="http://schemas.microsoft.com/office/drawing/2017/model3d" xmlns:o="urn:schemas-microsoft-com:office:office" xmlns:r="http://schemas.openxmlformats.org/officeDocument/2006/relationships" xmlns:m="http://schemas.openxmlformats.org/officeDocument/2006/math" xmlns:v="urn:schemas-microsoft-com:vml" xmlns:wp14="http://schemas.microsoft.com/office/word/2010/wordprocessingDrawing" xmlns:wp="http://schemas.openxmlformats.org/drawingml/2006/wordprocessingDrawing" xmlns:w10="urn:schemas-microsoft-com:office:word" xmlns:w="http://schemas.openxmlformats.org/wordprocessingml/2006/main" xmlns:w14="http://schemas.microsoft.com/office/word/2010/wordml" xmlns:w15="http://schemas.microsoft.com/office/word/2012/wordml" xmlns:w16cid="http://schemas.microsoft.com/office/word/2016/wordml/cid" xmlns:w16se="http://schemas.microsoft.com/office/word/2015/wordml/symex" xmlns:wpg="http://schemas.microsoft.com/office/word/2010/wordprocessingGroup" xmlns:wpi="http://schemas.microsoft.com/office/word/2010/wordprocessingInk" xmlns:wne="http://schemas.microsoft.com/office/word/2006/wordml" xmlns:wps="http://schemas.microsoft.com/office/word/2010/wordprocessingShape" mc:Ignorable="w14 w15 w16se w16cid wp14">
   <w:abstractNum w:abstractNumId="0" w15:restartNumberingAfterBreak="0">
+    <w:nsid w:val="07AA417E"/>
+    <w:multiLevelType w:val="hybridMultilevel"/>
+    <w:tmpl w:val="9E9412BA"/>
+    <w:lvl w:ilvl="0" w:tplc="E4C85CF6">
+      <w:start w:val="1"/>
+      <w:numFmt w:val="bullet"/>
+      <w:lvlText w:val="•"/>
+      <w:lvlJc w:val="left"/>
+      <w:pPr>
+        <w:tabs>
+          <w:tab w:val="num" w:pos="720"/>
+        </w:tabs>
+        <w:ind w:left="720" w:hanging="360"/>
+      </w:pPr>
+      <w:rPr>
+        <w:rFonts w:ascii="Arial" w:hAnsi="Arial" w:hint="default"/>
+      </w:rPr>
+    </w:lvl>
+    <w:lvl w:ilvl="1" w:tplc="BD26FB0C" w:tentative="1">
+      <w:start w:val="1"/>
+      <w:numFmt w:val="bullet"/>
+      <w:lvlText w:val="•"/>
+      <w:lvlJc w:val="left"/>
+      <w:pPr>
+        <w:tabs>
+          <w:tab w:val="num" w:pos="1440"/>
+        </w:tabs>
+        <w:ind w:left="1440" w:hanging="360"/>
+      </w:pPr>
+      <w:rPr>
+        <w:rFonts w:ascii="Arial" w:hAnsi="Arial" w:hint="default"/>
+      </w:rPr>
+    </w:lvl>
+    <w:lvl w:ilvl="2" w:tplc="A3EC2DD8" w:tentative="1">
+      <w:start w:val="1"/>
+      <w:numFmt w:val="bullet"/>
+      <w:lvlText w:val="•"/>
+      <w:lvlJc w:val="left"/>
+      <w:pPr>
+        <w:tabs>
+          <w:tab w:val="num" w:pos="2160"/>
+        </w:tabs>
+        <w:ind w:left="2160" w:hanging="360"/>
+      </w:pPr>
+      <w:rPr>
+        <w:rFonts w:ascii="Arial" w:hAnsi="Arial" w:hint="default"/>
+      </w:rPr>
+    </w:lvl>
+    <w:lvl w:ilvl="3" w:tplc="19F4F4BA" w:tentative="1">
+      <w:start w:val="1"/>
+      <w:numFmt w:val="bullet"/>
+      <w:lvlText w:val="•"/>
+      <w:lvlJc w:val="left"/>
+      <w:pPr>
+        <w:tabs>
+          <w:tab w:val="num" w:pos="2880"/>
+        </w:tabs>
+        <w:ind w:left="2880" w:hanging="360"/>
+      </w:pPr>
+      <w:rPr>
+        <w:rFonts w:ascii="Arial" w:hAnsi="Arial" w:hint="default"/>
+      </w:rPr>
+    </w:lvl>
+    <w:lvl w:ilvl="4" w:tplc="304E66A2" w:tentative="1">
+      <w:start w:val="1"/>
+      <w:numFmt w:val="bullet"/>
+      <w:lvlText w:val="•"/>
+      <w:lvlJc w:val="left"/>
+      <w:pPr>
+        <w:tabs>
+          <w:tab w:val="num" w:pos="3600"/>
+        </w:tabs>
+        <w:ind w:left="3600" w:hanging="360"/>
+      </w:pPr>
+      <w:rPr>
+        <w:rFonts w:ascii="Arial" w:hAnsi="Arial" w:hint="default"/>
+      </w:rPr>
+    </w:lvl>
+    <w:lvl w:ilvl="5" w:tplc="BBAE8734" w:tentative="1">
+      <w:start w:val="1"/>
+      <w:numFmt w:val="bullet"/>
+      <w:lvlText w:val="•"/>
+      <w:lvlJc w:val="left"/>
+      <w:pPr>
+        <w:tabs>
+          <w:tab w:val="num" w:pos="4320"/>
+        </w:tabs>
+        <w:ind w:left="4320" w:hanging="360"/>
+      </w:pPr>
+      <w:rPr>
+        <w:rFonts w:ascii="Arial" w:hAnsi="Arial" w:hint="default"/>
+      </w:rPr>
+    </w:lvl>
+    <w:lvl w:ilvl="6" w:tplc="535C7F42" w:tentative="1">
+      <w:start w:val="1"/>
+      <w:numFmt w:val="bullet"/>
+      <w:lvlText w:val="•"/>
+      <w:lvlJc w:val="left"/>
+      <w:pPr>
+        <w:tabs>
+          <w:tab w:val="num" w:pos="5040"/>
+        </w:tabs>
+        <w:ind w:left="5040" w:hanging="360"/>
+      </w:pPr>
+      <w:rPr>
+        <w:rFonts w:ascii="Arial" w:hAnsi="Arial" w:hint="default"/>
+      </w:rPr>
+    </w:lvl>
+    <w:lvl w:ilvl="7" w:tplc="65502598" w:tentative="1">
+      <w:start w:val="1"/>
+      <w:numFmt w:val="bullet"/>
+      <w:lvlText w:val="•"/>
+      <w:lvlJc w:val="left"/>
+      <w:pPr>
+        <w:tabs>
+          <w:tab w:val="num" w:pos="5760"/>
+        </w:tabs>
+        <w:ind w:left="5760" w:hanging="360"/>
+      </w:pPr>
+      <w:rPr>
+        <w:rFonts w:ascii="Arial" w:hAnsi="Arial" w:hint="default"/>
+      </w:rPr>
+    </w:lvl>
+    <w:lvl w:ilvl="8" w:tplc="B298234E" w:tentative="1">
+      <w:start w:val="1"/>
+      <w:numFmt w:val="bullet"/>
+      <w:lvlText w:val="•"/>
+      <w:lvlJc w:val="left"/>
+      <w:pPr>
+        <w:tabs>
+          <w:tab w:val="num" w:pos="6480"/>
+        </w:tabs>
+        <w:ind w:left="6480" w:hanging="360"/>
+      </w:pPr>
+      <w:rPr>
+        <w:rFonts w:ascii="Arial" w:hAnsi="Arial" w:hint="default"/>
+      </w:rPr>
+    </w:lvl>
+  </w:abstractNum>
+  <w:abstractNum w:abstractNumId="1" w15:restartNumberingAfterBreak="0">
     <w:nsid w:val="0A9D5D4D"/>
     <w:multiLevelType w:val="hybridMultilevel"/>
     <w:tmpl w:val="53AEA004"/>
@@ -4567,7 +6836,7 @@
       </w:rPr>
     </w:lvl>
   </w:abstractNum>
-  <w:abstractNum w:abstractNumId="1" w15:restartNumberingAfterBreak="0">
+  <w:abstractNum w:abstractNumId="2" w15:restartNumberingAfterBreak="0">
     <w:nsid w:val="149C4D41"/>
     <w:multiLevelType w:val="hybridMultilevel"/>
     <w:tmpl w:val="0144CF74"/>
@@ -4680,7 +6949,549 @@
       </w:rPr>
     </w:lvl>
   </w:abstractNum>
-  <w:abstractNum w:abstractNumId="2" w15:restartNumberingAfterBreak="0">
+  <w:abstractNum w:abstractNumId="3" w15:restartNumberingAfterBreak="0">
+    <w:nsid w:val="16487881"/>
+    <w:multiLevelType w:val="hybridMultilevel"/>
+    <w:tmpl w:val="6720A7FE"/>
+    <w:lvl w:ilvl="0" w:tplc="351CDE18">
+      <w:start w:val="1"/>
+      <w:numFmt w:val="bullet"/>
+      <w:lvlText w:val="•"/>
+      <w:lvlJc w:val="left"/>
+      <w:pPr>
+        <w:tabs>
+          <w:tab w:val="num" w:pos="720"/>
+        </w:tabs>
+        <w:ind w:left="720" w:hanging="360"/>
+      </w:pPr>
+      <w:rPr>
+        <w:rFonts w:ascii="Arial" w:hAnsi="Arial" w:hint="default"/>
+      </w:rPr>
+    </w:lvl>
+    <w:lvl w:ilvl="1" w:tplc="F4F26CBE" w:tentative="1">
+      <w:start w:val="1"/>
+      <w:numFmt w:val="bullet"/>
+      <w:lvlText w:val="•"/>
+      <w:lvlJc w:val="left"/>
+      <w:pPr>
+        <w:tabs>
+          <w:tab w:val="num" w:pos="1440"/>
+        </w:tabs>
+        <w:ind w:left="1440" w:hanging="360"/>
+      </w:pPr>
+      <w:rPr>
+        <w:rFonts w:ascii="Arial" w:hAnsi="Arial" w:hint="default"/>
+      </w:rPr>
+    </w:lvl>
+    <w:lvl w:ilvl="2" w:tplc="2FAE9340" w:tentative="1">
+      <w:start w:val="1"/>
+      <w:numFmt w:val="bullet"/>
+      <w:lvlText w:val="•"/>
+      <w:lvlJc w:val="left"/>
+      <w:pPr>
+        <w:tabs>
+          <w:tab w:val="num" w:pos="2160"/>
+        </w:tabs>
+        <w:ind w:left="2160" w:hanging="360"/>
+      </w:pPr>
+      <w:rPr>
+        <w:rFonts w:ascii="Arial" w:hAnsi="Arial" w:hint="default"/>
+      </w:rPr>
+    </w:lvl>
+    <w:lvl w:ilvl="3" w:tplc="6F463D40" w:tentative="1">
+      <w:start w:val="1"/>
+      <w:numFmt w:val="bullet"/>
+      <w:lvlText w:val="•"/>
+      <w:lvlJc w:val="left"/>
+      <w:pPr>
+        <w:tabs>
+          <w:tab w:val="num" w:pos="2880"/>
+        </w:tabs>
+        <w:ind w:left="2880" w:hanging="360"/>
+      </w:pPr>
+      <w:rPr>
+        <w:rFonts w:ascii="Arial" w:hAnsi="Arial" w:hint="default"/>
+      </w:rPr>
+    </w:lvl>
+    <w:lvl w:ilvl="4" w:tplc="2A2672E4" w:tentative="1">
+      <w:start w:val="1"/>
+      <w:numFmt w:val="bullet"/>
+      <w:lvlText w:val="•"/>
+      <w:lvlJc w:val="left"/>
+      <w:pPr>
+        <w:tabs>
+          <w:tab w:val="num" w:pos="3600"/>
+        </w:tabs>
+        <w:ind w:left="3600" w:hanging="360"/>
+      </w:pPr>
+      <w:rPr>
+        <w:rFonts w:ascii="Arial" w:hAnsi="Arial" w:hint="default"/>
+      </w:rPr>
+    </w:lvl>
+    <w:lvl w:ilvl="5" w:tplc="2102AA44" w:tentative="1">
+      <w:start w:val="1"/>
+      <w:numFmt w:val="bullet"/>
+      <w:lvlText w:val="•"/>
+      <w:lvlJc w:val="left"/>
+      <w:pPr>
+        <w:tabs>
+          <w:tab w:val="num" w:pos="4320"/>
+        </w:tabs>
+        <w:ind w:left="4320" w:hanging="360"/>
+      </w:pPr>
+      <w:rPr>
+        <w:rFonts w:ascii="Arial" w:hAnsi="Arial" w:hint="default"/>
+      </w:rPr>
+    </w:lvl>
+    <w:lvl w:ilvl="6" w:tplc="6D364DB4" w:tentative="1">
+      <w:start w:val="1"/>
+      <w:numFmt w:val="bullet"/>
+      <w:lvlText w:val="•"/>
+      <w:lvlJc w:val="left"/>
+      <w:pPr>
+        <w:tabs>
+          <w:tab w:val="num" w:pos="5040"/>
+        </w:tabs>
+        <w:ind w:left="5040" w:hanging="360"/>
+      </w:pPr>
+      <w:rPr>
+        <w:rFonts w:ascii="Arial" w:hAnsi="Arial" w:hint="default"/>
+      </w:rPr>
+    </w:lvl>
+    <w:lvl w:ilvl="7" w:tplc="4D68DEBE" w:tentative="1">
+      <w:start w:val="1"/>
+      <w:numFmt w:val="bullet"/>
+      <w:lvlText w:val="•"/>
+      <w:lvlJc w:val="left"/>
+      <w:pPr>
+        <w:tabs>
+          <w:tab w:val="num" w:pos="5760"/>
+        </w:tabs>
+        <w:ind w:left="5760" w:hanging="360"/>
+      </w:pPr>
+      <w:rPr>
+        <w:rFonts w:ascii="Arial" w:hAnsi="Arial" w:hint="default"/>
+      </w:rPr>
+    </w:lvl>
+    <w:lvl w:ilvl="8" w:tplc="C49AEC2C" w:tentative="1">
+      <w:start w:val="1"/>
+      <w:numFmt w:val="bullet"/>
+      <w:lvlText w:val="•"/>
+      <w:lvlJc w:val="left"/>
+      <w:pPr>
+        <w:tabs>
+          <w:tab w:val="num" w:pos="6480"/>
+        </w:tabs>
+        <w:ind w:left="6480" w:hanging="360"/>
+      </w:pPr>
+      <w:rPr>
+        <w:rFonts w:ascii="Arial" w:hAnsi="Arial" w:hint="default"/>
+      </w:rPr>
+    </w:lvl>
+  </w:abstractNum>
+  <w:abstractNum w:abstractNumId="4" w15:restartNumberingAfterBreak="0">
+    <w:nsid w:val="21C419FA"/>
+    <w:multiLevelType w:val="hybridMultilevel"/>
+    <w:tmpl w:val="8398BCE6"/>
+    <w:lvl w:ilvl="0" w:tplc="F0A4784A">
+      <w:start w:val="1"/>
+      <w:numFmt w:val="bullet"/>
+      <w:lvlText w:val="•"/>
+      <w:lvlJc w:val="left"/>
+      <w:pPr>
+        <w:tabs>
+          <w:tab w:val="num" w:pos="720"/>
+        </w:tabs>
+        <w:ind w:left="720" w:hanging="360"/>
+      </w:pPr>
+      <w:rPr>
+        <w:rFonts w:ascii="Arial" w:hAnsi="Arial" w:hint="default"/>
+      </w:rPr>
+    </w:lvl>
+    <w:lvl w:ilvl="1" w:tplc="04090001">
+      <w:start w:val="1"/>
+      <w:numFmt w:val="bullet"/>
+      <w:lvlText w:val=""/>
+      <w:lvlJc w:val="left"/>
+      <w:pPr>
+        <w:tabs>
+          <w:tab w:val="num" w:pos="1440"/>
+        </w:tabs>
+        <w:ind w:left="1440" w:hanging="360"/>
+      </w:pPr>
+      <w:rPr>
+        <w:rFonts w:ascii="Symbol" w:hAnsi="Symbol" w:hint="default"/>
+      </w:rPr>
+    </w:lvl>
+    <w:lvl w:ilvl="2" w:tplc="74D8F53A" w:tentative="1">
+      <w:start w:val="1"/>
+      <w:numFmt w:val="bullet"/>
+      <w:lvlText w:val="•"/>
+      <w:lvlJc w:val="left"/>
+      <w:pPr>
+        <w:tabs>
+          <w:tab w:val="num" w:pos="2160"/>
+        </w:tabs>
+        <w:ind w:left="2160" w:hanging="360"/>
+      </w:pPr>
+      <w:rPr>
+        <w:rFonts w:ascii="Arial" w:hAnsi="Arial" w:hint="default"/>
+      </w:rPr>
+    </w:lvl>
+    <w:lvl w:ilvl="3" w:tplc="363280AE" w:tentative="1">
+      <w:start w:val="1"/>
+      <w:numFmt w:val="bullet"/>
+      <w:lvlText w:val="•"/>
+      <w:lvlJc w:val="left"/>
+      <w:pPr>
+        <w:tabs>
+          <w:tab w:val="num" w:pos="2880"/>
+        </w:tabs>
+        <w:ind w:left="2880" w:hanging="360"/>
+      </w:pPr>
+      <w:rPr>
+        <w:rFonts w:ascii="Arial" w:hAnsi="Arial" w:hint="default"/>
+      </w:rPr>
+    </w:lvl>
+    <w:lvl w:ilvl="4" w:tplc="F3CA3706" w:tentative="1">
+      <w:start w:val="1"/>
+      <w:numFmt w:val="bullet"/>
+      <w:lvlText w:val="•"/>
+      <w:lvlJc w:val="left"/>
+      <w:pPr>
+        <w:tabs>
+          <w:tab w:val="num" w:pos="3600"/>
+        </w:tabs>
+        <w:ind w:left="3600" w:hanging="360"/>
+      </w:pPr>
+      <w:rPr>
+        <w:rFonts w:ascii="Arial" w:hAnsi="Arial" w:hint="default"/>
+      </w:rPr>
+    </w:lvl>
+    <w:lvl w:ilvl="5" w:tplc="3468FF56" w:tentative="1">
+      <w:start w:val="1"/>
+      <w:numFmt w:val="bullet"/>
+      <w:lvlText w:val="•"/>
+      <w:lvlJc w:val="left"/>
+      <w:pPr>
+        <w:tabs>
+          <w:tab w:val="num" w:pos="4320"/>
+        </w:tabs>
+        <w:ind w:left="4320" w:hanging="360"/>
+      </w:pPr>
+      <w:rPr>
+        <w:rFonts w:ascii="Arial" w:hAnsi="Arial" w:hint="default"/>
+      </w:rPr>
+    </w:lvl>
+    <w:lvl w:ilvl="6" w:tplc="346682FA" w:tentative="1">
+      <w:start w:val="1"/>
+      <w:numFmt w:val="bullet"/>
+      <w:lvlText w:val="•"/>
+      <w:lvlJc w:val="left"/>
+      <w:pPr>
+        <w:tabs>
+          <w:tab w:val="num" w:pos="5040"/>
+        </w:tabs>
+        <w:ind w:left="5040" w:hanging="360"/>
+      </w:pPr>
+      <w:rPr>
+        <w:rFonts w:ascii="Arial" w:hAnsi="Arial" w:hint="default"/>
+      </w:rPr>
+    </w:lvl>
+    <w:lvl w:ilvl="7" w:tplc="0F601D28" w:tentative="1">
+      <w:start w:val="1"/>
+      <w:numFmt w:val="bullet"/>
+      <w:lvlText w:val="•"/>
+      <w:lvlJc w:val="left"/>
+      <w:pPr>
+        <w:tabs>
+          <w:tab w:val="num" w:pos="5760"/>
+        </w:tabs>
+        <w:ind w:left="5760" w:hanging="360"/>
+      </w:pPr>
+      <w:rPr>
+        <w:rFonts w:ascii="Arial" w:hAnsi="Arial" w:hint="default"/>
+      </w:rPr>
+    </w:lvl>
+    <w:lvl w:ilvl="8" w:tplc="C8F4C688" w:tentative="1">
+      <w:start w:val="1"/>
+      <w:numFmt w:val="bullet"/>
+      <w:lvlText w:val="•"/>
+      <w:lvlJc w:val="left"/>
+      <w:pPr>
+        <w:tabs>
+          <w:tab w:val="num" w:pos="6480"/>
+        </w:tabs>
+        <w:ind w:left="6480" w:hanging="360"/>
+      </w:pPr>
+      <w:rPr>
+        <w:rFonts w:ascii="Arial" w:hAnsi="Arial" w:hint="default"/>
+      </w:rPr>
+    </w:lvl>
+  </w:abstractNum>
+  <w:abstractNum w:abstractNumId="5" w15:restartNumberingAfterBreak="0">
+    <w:nsid w:val="29061089"/>
+    <w:multiLevelType w:val="multilevel"/>
+    <w:tmpl w:val="2FECD012"/>
+    <w:lvl w:ilvl="0">
+      <w:start w:val="1"/>
+      <w:numFmt w:val="bullet"/>
+      <w:lvlText w:val=""/>
+      <w:lvlJc w:val="left"/>
+      <w:pPr>
+        <w:tabs>
+          <w:tab w:val="num" w:pos="720"/>
+        </w:tabs>
+        <w:ind w:left="720" w:hanging="360"/>
+      </w:pPr>
+      <w:rPr>
+        <w:rFonts w:ascii="Symbol" w:hAnsi="Symbol" w:hint="default"/>
+        <w:sz w:val="20"/>
+      </w:rPr>
+    </w:lvl>
+    <w:lvl w:ilvl="1" w:tentative="1">
+      <w:start w:val="1"/>
+      <w:numFmt w:val="bullet"/>
+      <w:lvlText w:val="o"/>
+      <w:lvlJc w:val="left"/>
+      <w:pPr>
+        <w:tabs>
+          <w:tab w:val="num" w:pos="1440"/>
+        </w:tabs>
+        <w:ind w:left="1440" w:hanging="360"/>
+      </w:pPr>
+      <w:rPr>
+        <w:rFonts w:ascii="Courier New" w:hAnsi="Courier New" w:hint="default"/>
+        <w:sz w:val="20"/>
+      </w:rPr>
+    </w:lvl>
+    <w:lvl w:ilvl="2" w:tentative="1">
+      <w:start w:val="1"/>
+      <w:numFmt w:val="bullet"/>
+      <w:lvlText w:val=""/>
+      <w:lvlJc w:val="left"/>
+      <w:pPr>
+        <w:tabs>
+          <w:tab w:val="num" w:pos="2160"/>
+        </w:tabs>
+        <w:ind w:left="2160" w:hanging="360"/>
+      </w:pPr>
+      <w:rPr>
+        <w:rFonts w:ascii="Wingdings" w:hAnsi="Wingdings" w:hint="default"/>
+        <w:sz w:val="20"/>
+      </w:rPr>
+    </w:lvl>
+    <w:lvl w:ilvl="3" w:tentative="1">
+      <w:start w:val="1"/>
+      <w:numFmt w:val="bullet"/>
+      <w:lvlText w:val=""/>
+      <w:lvlJc w:val="left"/>
+      <w:pPr>
+        <w:tabs>
+          <w:tab w:val="num" w:pos="2880"/>
+        </w:tabs>
+        <w:ind w:left="2880" w:hanging="360"/>
+      </w:pPr>
+      <w:rPr>
+        <w:rFonts w:ascii="Wingdings" w:hAnsi="Wingdings" w:hint="default"/>
+        <w:sz w:val="20"/>
+      </w:rPr>
+    </w:lvl>
+    <w:lvl w:ilvl="4" w:tentative="1">
+      <w:start w:val="1"/>
+      <w:numFmt w:val="bullet"/>
+      <w:lvlText w:val=""/>
+      <w:lvlJc w:val="left"/>
+      <w:pPr>
+        <w:tabs>
+          <w:tab w:val="num" w:pos="3600"/>
+        </w:tabs>
+        <w:ind w:left="3600" w:hanging="360"/>
+      </w:pPr>
+      <w:rPr>
+        <w:rFonts w:ascii="Wingdings" w:hAnsi="Wingdings" w:hint="default"/>
+        <w:sz w:val="20"/>
+      </w:rPr>
+    </w:lvl>
+    <w:lvl w:ilvl="5" w:tentative="1">
+      <w:start w:val="1"/>
+      <w:numFmt w:val="bullet"/>
+      <w:lvlText w:val=""/>
+      <w:lvlJc w:val="left"/>
+      <w:pPr>
+        <w:tabs>
+          <w:tab w:val="num" w:pos="4320"/>
+        </w:tabs>
+        <w:ind w:left="4320" w:hanging="360"/>
+      </w:pPr>
+      <w:rPr>
+        <w:rFonts w:ascii="Wingdings" w:hAnsi="Wingdings" w:hint="default"/>
+        <w:sz w:val="20"/>
+      </w:rPr>
+    </w:lvl>
+    <w:lvl w:ilvl="6" w:tentative="1">
+      <w:start w:val="1"/>
+      <w:numFmt w:val="bullet"/>
+      <w:lvlText w:val=""/>
+      <w:lvlJc w:val="left"/>
+      <w:pPr>
+        <w:tabs>
+          <w:tab w:val="num" w:pos="5040"/>
+        </w:tabs>
+        <w:ind w:left="5040" w:hanging="360"/>
+      </w:pPr>
+      <w:rPr>
+        <w:rFonts w:ascii="Wingdings" w:hAnsi="Wingdings" w:hint="default"/>
+        <w:sz w:val="20"/>
+      </w:rPr>
+    </w:lvl>
+    <w:lvl w:ilvl="7" w:tentative="1">
+      <w:start w:val="1"/>
+      <w:numFmt w:val="bullet"/>
+      <w:lvlText w:val=""/>
+      <w:lvlJc w:val="left"/>
+      <w:pPr>
+        <w:tabs>
+          <w:tab w:val="num" w:pos="5760"/>
+        </w:tabs>
+        <w:ind w:left="5760" w:hanging="360"/>
+      </w:pPr>
+      <w:rPr>
+        <w:rFonts w:ascii="Wingdings" w:hAnsi="Wingdings" w:hint="default"/>
+        <w:sz w:val="20"/>
+      </w:rPr>
+    </w:lvl>
+    <w:lvl w:ilvl="8" w:tentative="1">
+      <w:start w:val="1"/>
+      <w:numFmt w:val="bullet"/>
+      <w:lvlText w:val=""/>
+      <w:lvlJc w:val="left"/>
+      <w:pPr>
+        <w:tabs>
+          <w:tab w:val="num" w:pos="6480"/>
+        </w:tabs>
+        <w:ind w:left="6480" w:hanging="360"/>
+      </w:pPr>
+      <w:rPr>
+        <w:rFonts w:ascii="Wingdings" w:hAnsi="Wingdings" w:hint="default"/>
+        <w:sz w:val="20"/>
+      </w:rPr>
+    </w:lvl>
+  </w:abstractNum>
+  <w:abstractNum w:abstractNumId="6" w15:restartNumberingAfterBreak="0">
+    <w:nsid w:val="2D1115BE"/>
+    <w:multiLevelType w:val="hybridMultilevel"/>
+    <w:tmpl w:val="AB323292"/>
+    <w:lvl w:ilvl="0" w:tplc="04090003">
+      <w:start w:val="1"/>
+      <w:numFmt w:val="bullet"/>
+      <w:lvlText w:val="o"/>
+      <w:lvlJc w:val="left"/>
+      <w:pPr>
+        <w:ind w:left="720" w:hanging="360"/>
+      </w:pPr>
+      <w:rPr>
+        <w:rFonts w:ascii="Courier New" w:hAnsi="Courier New" w:cs="Courier New" w:hint="default"/>
+      </w:rPr>
+    </w:lvl>
+    <w:lvl w:ilvl="1" w:tplc="04090003" w:tentative="1">
+      <w:start w:val="1"/>
+      <w:numFmt w:val="bullet"/>
+      <w:lvlText w:val="o"/>
+      <w:lvlJc w:val="left"/>
+      <w:pPr>
+        <w:ind w:left="1440" w:hanging="360"/>
+      </w:pPr>
+      <w:rPr>
+        <w:rFonts w:ascii="Courier New" w:hAnsi="Courier New" w:cs="Courier New" w:hint="default"/>
+      </w:rPr>
+    </w:lvl>
+    <w:lvl w:ilvl="2" w:tplc="04090005" w:tentative="1">
+      <w:start w:val="1"/>
+      <w:numFmt w:val="bullet"/>
+      <w:lvlText w:val=""/>
+      <w:lvlJc w:val="left"/>
+      <w:pPr>
+        <w:ind w:left="2160" w:hanging="360"/>
+      </w:pPr>
+      <w:rPr>
+        <w:rFonts w:ascii="Wingdings" w:hAnsi="Wingdings" w:hint="default"/>
+      </w:rPr>
+    </w:lvl>
+    <w:lvl w:ilvl="3" w:tplc="04090001" w:tentative="1">
+      <w:start w:val="1"/>
+      <w:numFmt w:val="bullet"/>
+      <w:lvlText w:val=""/>
+      <w:lvlJc w:val="left"/>
+      <w:pPr>
+        <w:ind w:left="2880" w:hanging="360"/>
+      </w:pPr>
+      <w:rPr>
+        <w:rFonts w:ascii="Symbol" w:hAnsi="Symbol" w:hint="default"/>
+      </w:rPr>
+    </w:lvl>
+    <w:lvl w:ilvl="4" w:tplc="04090003" w:tentative="1">
+      <w:start w:val="1"/>
+      <w:numFmt w:val="bullet"/>
+      <w:lvlText w:val="o"/>
+      <w:lvlJc w:val="left"/>
+      <w:pPr>
+        <w:ind w:left="3600" w:hanging="360"/>
+      </w:pPr>
+      <w:rPr>
+        <w:rFonts w:ascii="Courier New" w:hAnsi="Courier New" w:cs="Courier New" w:hint="default"/>
+      </w:rPr>
+    </w:lvl>
+    <w:lvl w:ilvl="5" w:tplc="04090005" w:tentative="1">
+      <w:start w:val="1"/>
+      <w:numFmt w:val="bullet"/>
+      <w:lvlText w:val=""/>
+      <w:lvlJc w:val="left"/>
+      <w:pPr>
+        <w:ind w:left="4320" w:hanging="360"/>
+      </w:pPr>
+      <w:rPr>
+        <w:rFonts w:ascii="Wingdings" w:hAnsi="Wingdings" w:hint="default"/>
+      </w:rPr>
+    </w:lvl>
+    <w:lvl w:ilvl="6" w:tplc="04090001" w:tentative="1">
+      <w:start w:val="1"/>
+      <w:numFmt w:val="bullet"/>
+      <w:lvlText w:val=""/>
+      <w:lvlJc w:val="left"/>
+      <w:pPr>
+        <w:ind w:left="5040" w:hanging="360"/>
+      </w:pPr>
+      <w:rPr>
+        <w:rFonts w:ascii="Symbol" w:hAnsi="Symbol" w:hint="default"/>
+      </w:rPr>
+    </w:lvl>
+    <w:lvl w:ilvl="7" w:tplc="04090003" w:tentative="1">
+      <w:start w:val="1"/>
+      <w:numFmt w:val="bullet"/>
+      <w:lvlText w:val="o"/>
+      <w:lvlJc w:val="left"/>
+      <w:pPr>
+        <w:ind w:left="5760" w:hanging="360"/>
+      </w:pPr>
+      <w:rPr>
+        <w:rFonts w:ascii="Courier New" w:hAnsi="Courier New" w:cs="Courier New" w:hint="default"/>
+      </w:rPr>
+    </w:lvl>
+    <w:lvl w:ilvl="8" w:tplc="04090005" w:tentative="1">
+      <w:start w:val="1"/>
+      <w:numFmt w:val="bullet"/>
+      <w:lvlText w:val=""/>
+      <w:lvlJc w:val="left"/>
+      <w:pPr>
+        <w:ind w:left="6480" w:hanging="360"/>
+      </w:pPr>
+      <w:rPr>
+        <w:rFonts w:ascii="Wingdings" w:hAnsi="Wingdings" w:hint="default"/>
+      </w:rPr>
+    </w:lvl>
+  </w:abstractNum>
+  <w:abstractNum w:abstractNumId="7" w15:restartNumberingAfterBreak="0">
     <w:nsid w:val="39A06A37"/>
     <w:multiLevelType w:val="hybridMultilevel"/>
     <w:tmpl w:val="F850BEEA"/>
@@ -4793,7 +7604,7 @@
       </w:rPr>
     </w:lvl>
   </w:abstractNum>
-  <w:abstractNum w:abstractNumId="3" w15:restartNumberingAfterBreak="0">
+  <w:abstractNum w:abstractNumId="8" w15:restartNumberingAfterBreak="0">
     <w:nsid w:val="3ABB4CF2"/>
     <w:multiLevelType w:val="hybridMultilevel"/>
     <w:tmpl w:val="3F168208"/>
@@ -4906,17 +7717,1327 @@
       </w:rPr>
     </w:lvl>
   </w:abstractNum>
+  <w:abstractNum w:abstractNumId="9" w15:restartNumberingAfterBreak="0">
+    <w:nsid w:val="4979780D"/>
+    <w:multiLevelType w:val="hybridMultilevel"/>
+    <w:tmpl w:val="B63A6A44"/>
+    <w:lvl w:ilvl="0" w:tplc="04090001">
+      <w:start w:val="1"/>
+      <w:numFmt w:val="bullet"/>
+      <w:lvlText w:val=""/>
+      <w:lvlJc w:val="left"/>
+      <w:pPr>
+        <w:ind w:left="1440" w:hanging="360"/>
+      </w:pPr>
+      <w:rPr>
+        <w:rFonts w:ascii="Symbol" w:hAnsi="Symbol" w:hint="default"/>
+      </w:rPr>
+    </w:lvl>
+    <w:lvl w:ilvl="1" w:tplc="04090003" w:tentative="1">
+      <w:start w:val="1"/>
+      <w:numFmt w:val="bullet"/>
+      <w:lvlText w:val="o"/>
+      <w:lvlJc w:val="left"/>
+      <w:pPr>
+        <w:ind w:left="2160" w:hanging="360"/>
+      </w:pPr>
+      <w:rPr>
+        <w:rFonts w:ascii="Courier New" w:hAnsi="Courier New" w:cs="Courier New" w:hint="default"/>
+      </w:rPr>
+    </w:lvl>
+    <w:lvl w:ilvl="2" w:tplc="04090005" w:tentative="1">
+      <w:start w:val="1"/>
+      <w:numFmt w:val="bullet"/>
+      <w:lvlText w:val=""/>
+      <w:lvlJc w:val="left"/>
+      <w:pPr>
+        <w:ind w:left="2880" w:hanging="360"/>
+      </w:pPr>
+      <w:rPr>
+        <w:rFonts w:ascii="Wingdings" w:hAnsi="Wingdings" w:hint="default"/>
+      </w:rPr>
+    </w:lvl>
+    <w:lvl w:ilvl="3" w:tplc="04090001" w:tentative="1">
+      <w:start w:val="1"/>
+      <w:numFmt w:val="bullet"/>
+      <w:lvlText w:val=""/>
+      <w:lvlJc w:val="left"/>
+      <w:pPr>
+        <w:ind w:left="3600" w:hanging="360"/>
+      </w:pPr>
+      <w:rPr>
+        <w:rFonts w:ascii="Symbol" w:hAnsi="Symbol" w:hint="default"/>
+      </w:rPr>
+    </w:lvl>
+    <w:lvl w:ilvl="4" w:tplc="04090003" w:tentative="1">
+      <w:start w:val="1"/>
+      <w:numFmt w:val="bullet"/>
+      <w:lvlText w:val="o"/>
+      <w:lvlJc w:val="left"/>
+      <w:pPr>
+        <w:ind w:left="4320" w:hanging="360"/>
+      </w:pPr>
+      <w:rPr>
+        <w:rFonts w:ascii="Courier New" w:hAnsi="Courier New" w:cs="Courier New" w:hint="default"/>
+      </w:rPr>
+    </w:lvl>
+    <w:lvl w:ilvl="5" w:tplc="04090005" w:tentative="1">
+      <w:start w:val="1"/>
+      <w:numFmt w:val="bullet"/>
+      <w:lvlText w:val=""/>
+      <w:lvlJc w:val="left"/>
+      <w:pPr>
+        <w:ind w:left="5040" w:hanging="360"/>
+      </w:pPr>
+      <w:rPr>
+        <w:rFonts w:ascii="Wingdings" w:hAnsi="Wingdings" w:hint="default"/>
+      </w:rPr>
+    </w:lvl>
+    <w:lvl w:ilvl="6" w:tplc="04090001" w:tentative="1">
+      <w:start w:val="1"/>
+      <w:numFmt w:val="bullet"/>
+      <w:lvlText w:val=""/>
+      <w:lvlJc w:val="left"/>
+      <w:pPr>
+        <w:ind w:left="5760" w:hanging="360"/>
+      </w:pPr>
+      <w:rPr>
+        <w:rFonts w:ascii="Symbol" w:hAnsi="Symbol" w:hint="default"/>
+      </w:rPr>
+    </w:lvl>
+    <w:lvl w:ilvl="7" w:tplc="04090003" w:tentative="1">
+      <w:start w:val="1"/>
+      <w:numFmt w:val="bullet"/>
+      <w:lvlText w:val="o"/>
+      <w:lvlJc w:val="left"/>
+      <w:pPr>
+        <w:ind w:left="6480" w:hanging="360"/>
+      </w:pPr>
+      <w:rPr>
+        <w:rFonts w:ascii="Courier New" w:hAnsi="Courier New" w:cs="Courier New" w:hint="default"/>
+      </w:rPr>
+    </w:lvl>
+    <w:lvl w:ilvl="8" w:tplc="04090005" w:tentative="1">
+      <w:start w:val="1"/>
+      <w:numFmt w:val="bullet"/>
+      <w:lvlText w:val=""/>
+      <w:lvlJc w:val="left"/>
+      <w:pPr>
+        <w:ind w:left="7200" w:hanging="360"/>
+      </w:pPr>
+      <w:rPr>
+        <w:rFonts w:ascii="Wingdings" w:hAnsi="Wingdings" w:hint="default"/>
+      </w:rPr>
+    </w:lvl>
+  </w:abstractNum>
+  <w:abstractNum w:abstractNumId="10" w15:restartNumberingAfterBreak="0">
+    <w:nsid w:val="4D96347F"/>
+    <w:multiLevelType w:val="hybridMultilevel"/>
+    <w:tmpl w:val="484E24A0"/>
+    <w:lvl w:ilvl="0" w:tplc="5622D036">
+      <w:start w:val="1"/>
+      <w:numFmt w:val="bullet"/>
+      <w:lvlText w:val="•"/>
+      <w:lvlJc w:val="left"/>
+      <w:pPr>
+        <w:tabs>
+          <w:tab w:val="num" w:pos="720"/>
+        </w:tabs>
+        <w:ind w:left="720" w:hanging="360"/>
+      </w:pPr>
+      <w:rPr>
+        <w:rFonts w:ascii="Arial" w:hAnsi="Arial" w:hint="default"/>
+      </w:rPr>
+    </w:lvl>
+    <w:lvl w:ilvl="1" w:tplc="3C40F3C8" w:tentative="1">
+      <w:start w:val="1"/>
+      <w:numFmt w:val="bullet"/>
+      <w:lvlText w:val="•"/>
+      <w:lvlJc w:val="left"/>
+      <w:pPr>
+        <w:tabs>
+          <w:tab w:val="num" w:pos="1440"/>
+        </w:tabs>
+        <w:ind w:left="1440" w:hanging="360"/>
+      </w:pPr>
+      <w:rPr>
+        <w:rFonts w:ascii="Arial" w:hAnsi="Arial" w:hint="default"/>
+      </w:rPr>
+    </w:lvl>
+    <w:lvl w:ilvl="2" w:tplc="084CC854" w:tentative="1">
+      <w:start w:val="1"/>
+      <w:numFmt w:val="bullet"/>
+      <w:lvlText w:val="•"/>
+      <w:lvlJc w:val="left"/>
+      <w:pPr>
+        <w:tabs>
+          <w:tab w:val="num" w:pos="2160"/>
+        </w:tabs>
+        <w:ind w:left="2160" w:hanging="360"/>
+      </w:pPr>
+      <w:rPr>
+        <w:rFonts w:ascii="Arial" w:hAnsi="Arial" w:hint="default"/>
+      </w:rPr>
+    </w:lvl>
+    <w:lvl w:ilvl="3" w:tplc="CD466D7E" w:tentative="1">
+      <w:start w:val="1"/>
+      <w:numFmt w:val="bullet"/>
+      <w:lvlText w:val="•"/>
+      <w:lvlJc w:val="left"/>
+      <w:pPr>
+        <w:tabs>
+          <w:tab w:val="num" w:pos="2880"/>
+        </w:tabs>
+        <w:ind w:left="2880" w:hanging="360"/>
+      </w:pPr>
+      <w:rPr>
+        <w:rFonts w:ascii="Arial" w:hAnsi="Arial" w:hint="default"/>
+      </w:rPr>
+    </w:lvl>
+    <w:lvl w:ilvl="4" w:tplc="E52A01CC" w:tentative="1">
+      <w:start w:val="1"/>
+      <w:numFmt w:val="bullet"/>
+      <w:lvlText w:val="•"/>
+      <w:lvlJc w:val="left"/>
+      <w:pPr>
+        <w:tabs>
+          <w:tab w:val="num" w:pos="3600"/>
+        </w:tabs>
+        <w:ind w:left="3600" w:hanging="360"/>
+      </w:pPr>
+      <w:rPr>
+        <w:rFonts w:ascii="Arial" w:hAnsi="Arial" w:hint="default"/>
+      </w:rPr>
+    </w:lvl>
+    <w:lvl w:ilvl="5" w:tplc="5454812A" w:tentative="1">
+      <w:start w:val="1"/>
+      <w:numFmt w:val="bullet"/>
+      <w:lvlText w:val="•"/>
+      <w:lvlJc w:val="left"/>
+      <w:pPr>
+        <w:tabs>
+          <w:tab w:val="num" w:pos="4320"/>
+        </w:tabs>
+        <w:ind w:left="4320" w:hanging="360"/>
+      </w:pPr>
+      <w:rPr>
+        <w:rFonts w:ascii="Arial" w:hAnsi="Arial" w:hint="default"/>
+      </w:rPr>
+    </w:lvl>
+    <w:lvl w:ilvl="6" w:tplc="88025EBC" w:tentative="1">
+      <w:start w:val="1"/>
+      <w:numFmt w:val="bullet"/>
+      <w:lvlText w:val="•"/>
+      <w:lvlJc w:val="left"/>
+      <w:pPr>
+        <w:tabs>
+          <w:tab w:val="num" w:pos="5040"/>
+        </w:tabs>
+        <w:ind w:left="5040" w:hanging="360"/>
+      </w:pPr>
+      <w:rPr>
+        <w:rFonts w:ascii="Arial" w:hAnsi="Arial" w:hint="default"/>
+      </w:rPr>
+    </w:lvl>
+    <w:lvl w:ilvl="7" w:tplc="EB20F282" w:tentative="1">
+      <w:start w:val="1"/>
+      <w:numFmt w:val="bullet"/>
+      <w:lvlText w:val="•"/>
+      <w:lvlJc w:val="left"/>
+      <w:pPr>
+        <w:tabs>
+          <w:tab w:val="num" w:pos="5760"/>
+        </w:tabs>
+        <w:ind w:left="5760" w:hanging="360"/>
+      </w:pPr>
+      <w:rPr>
+        <w:rFonts w:ascii="Arial" w:hAnsi="Arial" w:hint="default"/>
+      </w:rPr>
+    </w:lvl>
+    <w:lvl w:ilvl="8" w:tplc="09148978" w:tentative="1">
+      <w:start w:val="1"/>
+      <w:numFmt w:val="bullet"/>
+      <w:lvlText w:val="•"/>
+      <w:lvlJc w:val="left"/>
+      <w:pPr>
+        <w:tabs>
+          <w:tab w:val="num" w:pos="6480"/>
+        </w:tabs>
+        <w:ind w:left="6480" w:hanging="360"/>
+      </w:pPr>
+      <w:rPr>
+        <w:rFonts w:ascii="Arial" w:hAnsi="Arial" w:hint="default"/>
+      </w:rPr>
+    </w:lvl>
+  </w:abstractNum>
+  <w:abstractNum w:abstractNumId="11" w15:restartNumberingAfterBreak="0">
+    <w:nsid w:val="4F5957D0"/>
+    <w:multiLevelType w:val="hybridMultilevel"/>
+    <w:tmpl w:val="36E20346"/>
+    <w:lvl w:ilvl="0" w:tplc="04090001">
+      <w:start w:val="1"/>
+      <w:numFmt w:val="bullet"/>
+      <w:lvlText w:val=""/>
+      <w:lvlJc w:val="left"/>
+      <w:pPr>
+        <w:ind w:left="720" w:hanging="360"/>
+      </w:pPr>
+      <w:rPr>
+        <w:rFonts w:ascii="Symbol" w:hAnsi="Symbol" w:hint="default"/>
+      </w:rPr>
+    </w:lvl>
+    <w:lvl w:ilvl="1" w:tplc="04090003" w:tentative="1">
+      <w:start w:val="1"/>
+      <w:numFmt w:val="bullet"/>
+      <w:lvlText w:val="o"/>
+      <w:lvlJc w:val="left"/>
+      <w:pPr>
+        <w:ind w:left="1440" w:hanging="360"/>
+      </w:pPr>
+      <w:rPr>
+        <w:rFonts w:ascii="Courier New" w:hAnsi="Courier New" w:cs="Courier New" w:hint="default"/>
+      </w:rPr>
+    </w:lvl>
+    <w:lvl w:ilvl="2" w:tplc="04090005" w:tentative="1">
+      <w:start w:val="1"/>
+      <w:numFmt w:val="bullet"/>
+      <w:lvlText w:val=""/>
+      <w:lvlJc w:val="left"/>
+      <w:pPr>
+        <w:ind w:left="2160" w:hanging="360"/>
+      </w:pPr>
+      <w:rPr>
+        <w:rFonts w:ascii="Wingdings" w:hAnsi="Wingdings" w:hint="default"/>
+      </w:rPr>
+    </w:lvl>
+    <w:lvl w:ilvl="3" w:tplc="04090001" w:tentative="1">
+      <w:start w:val="1"/>
+      <w:numFmt w:val="bullet"/>
+      <w:lvlText w:val=""/>
+      <w:lvlJc w:val="left"/>
+      <w:pPr>
+        <w:ind w:left="2880" w:hanging="360"/>
+      </w:pPr>
+      <w:rPr>
+        <w:rFonts w:ascii="Symbol" w:hAnsi="Symbol" w:hint="default"/>
+      </w:rPr>
+    </w:lvl>
+    <w:lvl w:ilvl="4" w:tplc="04090003" w:tentative="1">
+      <w:start w:val="1"/>
+      <w:numFmt w:val="bullet"/>
+      <w:lvlText w:val="o"/>
+      <w:lvlJc w:val="left"/>
+      <w:pPr>
+        <w:ind w:left="3600" w:hanging="360"/>
+      </w:pPr>
+      <w:rPr>
+        <w:rFonts w:ascii="Courier New" w:hAnsi="Courier New" w:cs="Courier New" w:hint="default"/>
+      </w:rPr>
+    </w:lvl>
+    <w:lvl w:ilvl="5" w:tplc="04090005" w:tentative="1">
+      <w:start w:val="1"/>
+      <w:numFmt w:val="bullet"/>
+      <w:lvlText w:val=""/>
+      <w:lvlJc w:val="left"/>
+      <w:pPr>
+        <w:ind w:left="4320" w:hanging="360"/>
+      </w:pPr>
+      <w:rPr>
+        <w:rFonts w:ascii="Wingdings" w:hAnsi="Wingdings" w:hint="default"/>
+      </w:rPr>
+    </w:lvl>
+    <w:lvl w:ilvl="6" w:tplc="04090001" w:tentative="1">
+      <w:start w:val="1"/>
+      <w:numFmt w:val="bullet"/>
+      <w:lvlText w:val=""/>
+      <w:lvlJc w:val="left"/>
+      <w:pPr>
+        <w:ind w:left="5040" w:hanging="360"/>
+      </w:pPr>
+      <w:rPr>
+        <w:rFonts w:ascii="Symbol" w:hAnsi="Symbol" w:hint="default"/>
+      </w:rPr>
+    </w:lvl>
+    <w:lvl w:ilvl="7" w:tplc="04090003" w:tentative="1">
+      <w:start w:val="1"/>
+      <w:numFmt w:val="bullet"/>
+      <w:lvlText w:val="o"/>
+      <w:lvlJc w:val="left"/>
+      <w:pPr>
+        <w:ind w:left="5760" w:hanging="360"/>
+      </w:pPr>
+      <w:rPr>
+        <w:rFonts w:ascii="Courier New" w:hAnsi="Courier New" w:cs="Courier New" w:hint="default"/>
+      </w:rPr>
+    </w:lvl>
+    <w:lvl w:ilvl="8" w:tplc="04090005" w:tentative="1">
+      <w:start w:val="1"/>
+      <w:numFmt w:val="bullet"/>
+      <w:lvlText w:val=""/>
+      <w:lvlJc w:val="left"/>
+      <w:pPr>
+        <w:ind w:left="6480" w:hanging="360"/>
+      </w:pPr>
+      <w:rPr>
+        <w:rFonts w:ascii="Wingdings" w:hAnsi="Wingdings" w:hint="default"/>
+      </w:rPr>
+    </w:lvl>
+  </w:abstractNum>
+  <w:abstractNum w:abstractNumId="12" w15:restartNumberingAfterBreak="0">
+    <w:nsid w:val="61652CD1"/>
+    <w:multiLevelType w:val="hybridMultilevel"/>
+    <w:tmpl w:val="386AABFA"/>
+    <w:lvl w:ilvl="0" w:tplc="3CFAC430">
+      <w:start w:val="1"/>
+      <w:numFmt w:val="bullet"/>
+      <w:lvlText w:val="•"/>
+      <w:lvlJc w:val="left"/>
+      <w:pPr>
+        <w:tabs>
+          <w:tab w:val="num" w:pos="720"/>
+        </w:tabs>
+        <w:ind w:left="720" w:hanging="360"/>
+      </w:pPr>
+      <w:rPr>
+        <w:rFonts w:ascii="Arial" w:hAnsi="Arial" w:hint="default"/>
+      </w:rPr>
+    </w:lvl>
+    <w:lvl w:ilvl="1" w:tplc="083409F2" w:tentative="1">
+      <w:start w:val="1"/>
+      <w:numFmt w:val="bullet"/>
+      <w:lvlText w:val="•"/>
+      <w:lvlJc w:val="left"/>
+      <w:pPr>
+        <w:tabs>
+          <w:tab w:val="num" w:pos="1440"/>
+        </w:tabs>
+        <w:ind w:left="1440" w:hanging="360"/>
+      </w:pPr>
+      <w:rPr>
+        <w:rFonts w:ascii="Arial" w:hAnsi="Arial" w:hint="default"/>
+      </w:rPr>
+    </w:lvl>
+    <w:lvl w:ilvl="2" w:tplc="C8CE27E8" w:tentative="1">
+      <w:start w:val="1"/>
+      <w:numFmt w:val="bullet"/>
+      <w:lvlText w:val="•"/>
+      <w:lvlJc w:val="left"/>
+      <w:pPr>
+        <w:tabs>
+          <w:tab w:val="num" w:pos="2160"/>
+        </w:tabs>
+        <w:ind w:left="2160" w:hanging="360"/>
+      </w:pPr>
+      <w:rPr>
+        <w:rFonts w:ascii="Arial" w:hAnsi="Arial" w:hint="default"/>
+      </w:rPr>
+    </w:lvl>
+    <w:lvl w:ilvl="3" w:tplc="44CA5BDC" w:tentative="1">
+      <w:start w:val="1"/>
+      <w:numFmt w:val="bullet"/>
+      <w:lvlText w:val="•"/>
+      <w:lvlJc w:val="left"/>
+      <w:pPr>
+        <w:tabs>
+          <w:tab w:val="num" w:pos="2880"/>
+        </w:tabs>
+        <w:ind w:left="2880" w:hanging="360"/>
+      </w:pPr>
+      <w:rPr>
+        <w:rFonts w:ascii="Arial" w:hAnsi="Arial" w:hint="default"/>
+      </w:rPr>
+    </w:lvl>
+    <w:lvl w:ilvl="4" w:tplc="75AA9EF6" w:tentative="1">
+      <w:start w:val="1"/>
+      <w:numFmt w:val="bullet"/>
+      <w:lvlText w:val="•"/>
+      <w:lvlJc w:val="left"/>
+      <w:pPr>
+        <w:tabs>
+          <w:tab w:val="num" w:pos="3600"/>
+        </w:tabs>
+        <w:ind w:left="3600" w:hanging="360"/>
+      </w:pPr>
+      <w:rPr>
+        <w:rFonts w:ascii="Arial" w:hAnsi="Arial" w:hint="default"/>
+      </w:rPr>
+    </w:lvl>
+    <w:lvl w:ilvl="5" w:tplc="C9A2C3BC" w:tentative="1">
+      <w:start w:val="1"/>
+      <w:numFmt w:val="bullet"/>
+      <w:lvlText w:val="•"/>
+      <w:lvlJc w:val="left"/>
+      <w:pPr>
+        <w:tabs>
+          <w:tab w:val="num" w:pos="4320"/>
+        </w:tabs>
+        <w:ind w:left="4320" w:hanging="360"/>
+      </w:pPr>
+      <w:rPr>
+        <w:rFonts w:ascii="Arial" w:hAnsi="Arial" w:hint="default"/>
+      </w:rPr>
+    </w:lvl>
+    <w:lvl w:ilvl="6" w:tplc="7850F6A8" w:tentative="1">
+      <w:start w:val="1"/>
+      <w:numFmt w:val="bullet"/>
+      <w:lvlText w:val="•"/>
+      <w:lvlJc w:val="left"/>
+      <w:pPr>
+        <w:tabs>
+          <w:tab w:val="num" w:pos="5040"/>
+        </w:tabs>
+        <w:ind w:left="5040" w:hanging="360"/>
+      </w:pPr>
+      <w:rPr>
+        <w:rFonts w:ascii="Arial" w:hAnsi="Arial" w:hint="default"/>
+      </w:rPr>
+    </w:lvl>
+    <w:lvl w:ilvl="7" w:tplc="13282746" w:tentative="1">
+      <w:start w:val="1"/>
+      <w:numFmt w:val="bullet"/>
+      <w:lvlText w:val="•"/>
+      <w:lvlJc w:val="left"/>
+      <w:pPr>
+        <w:tabs>
+          <w:tab w:val="num" w:pos="5760"/>
+        </w:tabs>
+        <w:ind w:left="5760" w:hanging="360"/>
+      </w:pPr>
+      <w:rPr>
+        <w:rFonts w:ascii="Arial" w:hAnsi="Arial" w:hint="default"/>
+      </w:rPr>
+    </w:lvl>
+    <w:lvl w:ilvl="8" w:tplc="1832BF50" w:tentative="1">
+      <w:start w:val="1"/>
+      <w:numFmt w:val="bullet"/>
+      <w:lvlText w:val="•"/>
+      <w:lvlJc w:val="left"/>
+      <w:pPr>
+        <w:tabs>
+          <w:tab w:val="num" w:pos="6480"/>
+        </w:tabs>
+        <w:ind w:left="6480" w:hanging="360"/>
+      </w:pPr>
+      <w:rPr>
+        <w:rFonts w:ascii="Arial" w:hAnsi="Arial" w:hint="default"/>
+      </w:rPr>
+    </w:lvl>
+  </w:abstractNum>
+  <w:abstractNum w:abstractNumId="13" w15:restartNumberingAfterBreak="0">
+    <w:nsid w:val="6E6F5501"/>
+    <w:multiLevelType w:val="hybridMultilevel"/>
+    <w:tmpl w:val="B7B87F5C"/>
+    <w:lvl w:ilvl="0" w:tplc="5F105334">
+      <w:start w:val="1"/>
+      <w:numFmt w:val="bullet"/>
+      <w:lvlText w:val="•"/>
+      <w:lvlJc w:val="left"/>
+      <w:pPr>
+        <w:tabs>
+          <w:tab w:val="num" w:pos="720"/>
+        </w:tabs>
+        <w:ind w:left="720" w:hanging="360"/>
+      </w:pPr>
+      <w:rPr>
+        <w:rFonts w:ascii="Arial" w:hAnsi="Arial" w:hint="default"/>
+      </w:rPr>
+    </w:lvl>
+    <w:lvl w:ilvl="1" w:tplc="4A6C9DC4">
+      <w:start w:val="184"/>
+      <w:numFmt w:val="bullet"/>
+      <w:lvlText w:val=""/>
+      <w:lvlJc w:val="left"/>
+      <w:pPr>
+        <w:tabs>
+          <w:tab w:val="num" w:pos="1440"/>
+        </w:tabs>
+        <w:ind w:left="1440" w:hanging="360"/>
+      </w:pPr>
+      <w:rPr>
+        <w:rFonts w:ascii="Wingdings" w:hAnsi="Wingdings" w:hint="default"/>
+      </w:rPr>
+    </w:lvl>
+    <w:lvl w:ilvl="2" w:tplc="D48EC174" w:tentative="1">
+      <w:start w:val="1"/>
+      <w:numFmt w:val="bullet"/>
+      <w:lvlText w:val="•"/>
+      <w:lvlJc w:val="left"/>
+      <w:pPr>
+        <w:tabs>
+          <w:tab w:val="num" w:pos="2160"/>
+        </w:tabs>
+        <w:ind w:left="2160" w:hanging="360"/>
+      </w:pPr>
+      <w:rPr>
+        <w:rFonts w:ascii="Arial" w:hAnsi="Arial" w:hint="default"/>
+      </w:rPr>
+    </w:lvl>
+    <w:lvl w:ilvl="3" w:tplc="0AEC8186" w:tentative="1">
+      <w:start w:val="1"/>
+      <w:numFmt w:val="bullet"/>
+      <w:lvlText w:val="•"/>
+      <w:lvlJc w:val="left"/>
+      <w:pPr>
+        <w:tabs>
+          <w:tab w:val="num" w:pos="2880"/>
+        </w:tabs>
+        <w:ind w:left="2880" w:hanging="360"/>
+      </w:pPr>
+      <w:rPr>
+        <w:rFonts w:ascii="Arial" w:hAnsi="Arial" w:hint="default"/>
+      </w:rPr>
+    </w:lvl>
+    <w:lvl w:ilvl="4" w:tplc="6E52D296" w:tentative="1">
+      <w:start w:val="1"/>
+      <w:numFmt w:val="bullet"/>
+      <w:lvlText w:val="•"/>
+      <w:lvlJc w:val="left"/>
+      <w:pPr>
+        <w:tabs>
+          <w:tab w:val="num" w:pos="3600"/>
+        </w:tabs>
+        <w:ind w:left="3600" w:hanging="360"/>
+      </w:pPr>
+      <w:rPr>
+        <w:rFonts w:ascii="Arial" w:hAnsi="Arial" w:hint="default"/>
+      </w:rPr>
+    </w:lvl>
+    <w:lvl w:ilvl="5" w:tplc="5BB48124" w:tentative="1">
+      <w:start w:val="1"/>
+      <w:numFmt w:val="bullet"/>
+      <w:lvlText w:val="•"/>
+      <w:lvlJc w:val="left"/>
+      <w:pPr>
+        <w:tabs>
+          <w:tab w:val="num" w:pos="4320"/>
+        </w:tabs>
+        <w:ind w:left="4320" w:hanging="360"/>
+      </w:pPr>
+      <w:rPr>
+        <w:rFonts w:ascii="Arial" w:hAnsi="Arial" w:hint="default"/>
+      </w:rPr>
+    </w:lvl>
+    <w:lvl w:ilvl="6" w:tplc="EA9C1B02" w:tentative="1">
+      <w:start w:val="1"/>
+      <w:numFmt w:val="bullet"/>
+      <w:lvlText w:val="•"/>
+      <w:lvlJc w:val="left"/>
+      <w:pPr>
+        <w:tabs>
+          <w:tab w:val="num" w:pos="5040"/>
+        </w:tabs>
+        <w:ind w:left="5040" w:hanging="360"/>
+      </w:pPr>
+      <w:rPr>
+        <w:rFonts w:ascii="Arial" w:hAnsi="Arial" w:hint="default"/>
+      </w:rPr>
+    </w:lvl>
+    <w:lvl w:ilvl="7" w:tplc="674AEADA" w:tentative="1">
+      <w:start w:val="1"/>
+      <w:numFmt w:val="bullet"/>
+      <w:lvlText w:val="•"/>
+      <w:lvlJc w:val="left"/>
+      <w:pPr>
+        <w:tabs>
+          <w:tab w:val="num" w:pos="5760"/>
+        </w:tabs>
+        <w:ind w:left="5760" w:hanging="360"/>
+      </w:pPr>
+      <w:rPr>
+        <w:rFonts w:ascii="Arial" w:hAnsi="Arial" w:hint="default"/>
+      </w:rPr>
+    </w:lvl>
+    <w:lvl w:ilvl="8" w:tplc="3C3E6238" w:tentative="1">
+      <w:start w:val="1"/>
+      <w:numFmt w:val="bullet"/>
+      <w:lvlText w:val="•"/>
+      <w:lvlJc w:val="left"/>
+      <w:pPr>
+        <w:tabs>
+          <w:tab w:val="num" w:pos="6480"/>
+        </w:tabs>
+        <w:ind w:left="6480" w:hanging="360"/>
+      </w:pPr>
+      <w:rPr>
+        <w:rFonts w:ascii="Arial" w:hAnsi="Arial" w:hint="default"/>
+      </w:rPr>
+    </w:lvl>
+  </w:abstractNum>
+  <w:abstractNum w:abstractNumId="14" w15:restartNumberingAfterBreak="0">
+    <w:nsid w:val="707F7E17"/>
+    <w:multiLevelType w:val="hybridMultilevel"/>
+    <w:tmpl w:val="0C50D042"/>
+    <w:lvl w:ilvl="0" w:tplc="04090001">
+      <w:start w:val="1"/>
+      <w:numFmt w:val="bullet"/>
+      <w:lvlText w:val=""/>
+      <w:lvlJc w:val="left"/>
+      <w:pPr>
+        <w:ind w:left="720" w:hanging="360"/>
+      </w:pPr>
+      <w:rPr>
+        <w:rFonts w:ascii="Symbol" w:hAnsi="Symbol" w:hint="default"/>
+      </w:rPr>
+    </w:lvl>
+    <w:lvl w:ilvl="1" w:tplc="04090003">
+      <w:start w:val="1"/>
+      <w:numFmt w:val="bullet"/>
+      <w:lvlText w:val="o"/>
+      <w:lvlJc w:val="left"/>
+      <w:pPr>
+        <w:ind w:left="1440" w:hanging="360"/>
+      </w:pPr>
+      <w:rPr>
+        <w:rFonts w:ascii="Courier New" w:hAnsi="Courier New" w:cs="Courier New" w:hint="default"/>
+      </w:rPr>
+    </w:lvl>
+    <w:lvl w:ilvl="2" w:tplc="04090005" w:tentative="1">
+      <w:start w:val="1"/>
+      <w:numFmt w:val="bullet"/>
+      <w:lvlText w:val=""/>
+      <w:lvlJc w:val="left"/>
+      <w:pPr>
+        <w:ind w:left="2160" w:hanging="360"/>
+      </w:pPr>
+      <w:rPr>
+        <w:rFonts w:ascii="Wingdings" w:hAnsi="Wingdings" w:hint="default"/>
+      </w:rPr>
+    </w:lvl>
+    <w:lvl w:ilvl="3" w:tplc="04090001" w:tentative="1">
+      <w:start w:val="1"/>
+      <w:numFmt w:val="bullet"/>
+      <w:lvlText w:val=""/>
+      <w:lvlJc w:val="left"/>
+      <w:pPr>
+        <w:ind w:left="2880" w:hanging="360"/>
+      </w:pPr>
+      <w:rPr>
+        <w:rFonts w:ascii="Symbol" w:hAnsi="Symbol" w:hint="default"/>
+      </w:rPr>
+    </w:lvl>
+    <w:lvl w:ilvl="4" w:tplc="04090003" w:tentative="1">
+      <w:start w:val="1"/>
+      <w:numFmt w:val="bullet"/>
+      <w:lvlText w:val="o"/>
+      <w:lvlJc w:val="left"/>
+      <w:pPr>
+        <w:ind w:left="3600" w:hanging="360"/>
+      </w:pPr>
+      <w:rPr>
+        <w:rFonts w:ascii="Courier New" w:hAnsi="Courier New" w:cs="Courier New" w:hint="default"/>
+      </w:rPr>
+    </w:lvl>
+    <w:lvl w:ilvl="5" w:tplc="04090005" w:tentative="1">
+      <w:start w:val="1"/>
+      <w:numFmt w:val="bullet"/>
+      <w:lvlText w:val=""/>
+      <w:lvlJc w:val="left"/>
+      <w:pPr>
+        <w:ind w:left="4320" w:hanging="360"/>
+      </w:pPr>
+      <w:rPr>
+        <w:rFonts w:ascii="Wingdings" w:hAnsi="Wingdings" w:hint="default"/>
+      </w:rPr>
+    </w:lvl>
+    <w:lvl w:ilvl="6" w:tplc="04090001" w:tentative="1">
+      <w:start w:val="1"/>
+      <w:numFmt w:val="bullet"/>
+      <w:lvlText w:val=""/>
+      <w:lvlJc w:val="left"/>
+      <w:pPr>
+        <w:ind w:left="5040" w:hanging="360"/>
+      </w:pPr>
+      <w:rPr>
+        <w:rFonts w:ascii="Symbol" w:hAnsi="Symbol" w:hint="default"/>
+      </w:rPr>
+    </w:lvl>
+    <w:lvl w:ilvl="7" w:tplc="04090003" w:tentative="1">
+      <w:start w:val="1"/>
+      <w:numFmt w:val="bullet"/>
+      <w:lvlText w:val="o"/>
+      <w:lvlJc w:val="left"/>
+      <w:pPr>
+        <w:ind w:left="5760" w:hanging="360"/>
+      </w:pPr>
+      <w:rPr>
+        <w:rFonts w:ascii="Courier New" w:hAnsi="Courier New" w:cs="Courier New" w:hint="default"/>
+      </w:rPr>
+    </w:lvl>
+    <w:lvl w:ilvl="8" w:tplc="04090005" w:tentative="1">
+      <w:start w:val="1"/>
+      <w:numFmt w:val="bullet"/>
+      <w:lvlText w:val=""/>
+      <w:lvlJc w:val="left"/>
+      <w:pPr>
+        <w:ind w:left="6480" w:hanging="360"/>
+      </w:pPr>
+      <w:rPr>
+        <w:rFonts w:ascii="Wingdings" w:hAnsi="Wingdings" w:hint="default"/>
+      </w:rPr>
+    </w:lvl>
+  </w:abstractNum>
+  <w:abstractNum w:abstractNumId="15" w15:restartNumberingAfterBreak="0">
+    <w:nsid w:val="71383F8E"/>
+    <w:multiLevelType w:val="hybridMultilevel"/>
+    <w:tmpl w:val="E0A4A30C"/>
+    <w:lvl w:ilvl="0" w:tplc="04090001">
+      <w:start w:val="1"/>
+      <w:numFmt w:val="bullet"/>
+      <w:lvlText w:val=""/>
+      <w:lvlJc w:val="left"/>
+      <w:pPr>
+        <w:ind w:left="720" w:hanging="360"/>
+      </w:pPr>
+      <w:rPr>
+        <w:rFonts w:ascii="Symbol" w:hAnsi="Symbol" w:hint="default"/>
+      </w:rPr>
+    </w:lvl>
+    <w:lvl w:ilvl="1" w:tplc="04090003" w:tentative="1">
+      <w:start w:val="1"/>
+      <w:numFmt w:val="bullet"/>
+      <w:lvlText w:val="o"/>
+      <w:lvlJc w:val="left"/>
+      <w:pPr>
+        <w:ind w:left="1440" w:hanging="360"/>
+      </w:pPr>
+      <w:rPr>
+        <w:rFonts w:ascii="Courier New" w:hAnsi="Courier New" w:cs="Courier New" w:hint="default"/>
+      </w:rPr>
+    </w:lvl>
+    <w:lvl w:ilvl="2" w:tplc="04090005" w:tentative="1">
+      <w:start w:val="1"/>
+      <w:numFmt w:val="bullet"/>
+      <w:lvlText w:val=""/>
+      <w:lvlJc w:val="left"/>
+      <w:pPr>
+        <w:ind w:left="2160" w:hanging="360"/>
+      </w:pPr>
+      <w:rPr>
+        <w:rFonts w:ascii="Wingdings" w:hAnsi="Wingdings" w:hint="default"/>
+      </w:rPr>
+    </w:lvl>
+    <w:lvl w:ilvl="3" w:tplc="04090001" w:tentative="1">
+      <w:start w:val="1"/>
+      <w:numFmt w:val="bullet"/>
+      <w:lvlText w:val=""/>
+      <w:lvlJc w:val="left"/>
+      <w:pPr>
+        <w:ind w:left="2880" w:hanging="360"/>
+      </w:pPr>
+      <w:rPr>
+        <w:rFonts w:ascii="Symbol" w:hAnsi="Symbol" w:hint="default"/>
+      </w:rPr>
+    </w:lvl>
+    <w:lvl w:ilvl="4" w:tplc="04090003" w:tentative="1">
+      <w:start w:val="1"/>
+      <w:numFmt w:val="bullet"/>
+      <w:lvlText w:val="o"/>
+      <w:lvlJc w:val="left"/>
+      <w:pPr>
+        <w:ind w:left="3600" w:hanging="360"/>
+      </w:pPr>
+      <w:rPr>
+        <w:rFonts w:ascii="Courier New" w:hAnsi="Courier New" w:cs="Courier New" w:hint="default"/>
+      </w:rPr>
+    </w:lvl>
+    <w:lvl w:ilvl="5" w:tplc="04090005" w:tentative="1">
+      <w:start w:val="1"/>
+      <w:numFmt w:val="bullet"/>
+      <w:lvlText w:val=""/>
+      <w:lvlJc w:val="left"/>
+      <w:pPr>
+        <w:ind w:left="4320" w:hanging="360"/>
+      </w:pPr>
+      <w:rPr>
+        <w:rFonts w:ascii="Wingdings" w:hAnsi="Wingdings" w:hint="default"/>
+      </w:rPr>
+    </w:lvl>
+    <w:lvl w:ilvl="6" w:tplc="04090001" w:tentative="1">
+      <w:start w:val="1"/>
+      <w:numFmt w:val="bullet"/>
+      <w:lvlText w:val=""/>
+      <w:lvlJc w:val="left"/>
+      <w:pPr>
+        <w:ind w:left="5040" w:hanging="360"/>
+      </w:pPr>
+      <w:rPr>
+        <w:rFonts w:ascii="Symbol" w:hAnsi="Symbol" w:hint="default"/>
+      </w:rPr>
+    </w:lvl>
+    <w:lvl w:ilvl="7" w:tplc="04090003" w:tentative="1">
+      <w:start w:val="1"/>
+      <w:numFmt w:val="bullet"/>
+      <w:lvlText w:val="o"/>
+      <w:lvlJc w:val="left"/>
+      <w:pPr>
+        <w:ind w:left="5760" w:hanging="360"/>
+      </w:pPr>
+      <w:rPr>
+        <w:rFonts w:ascii="Courier New" w:hAnsi="Courier New" w:cs="Courier New" w:hint="default"/>
+      </w:rPr>
+    </w:lvl>
+    <w:lvl w:ilvl="8" w:tplc="04090005" w:tentative="1">
+      <w:start w:val="1"/>
+      <w:numFmt w:val="bullet"/>
+      <w:lvlText w:val=""/>
+      <w:lvlJc w:val="left"/>
+      <w:pPr>
+        <w:ind w:left="6480" w:hanging="360"/>
+      </w:pPr>
+      <w:rPr>
+        <w:rFonts w:ascii="Wingdings" w:hAnsi="Wingdings" w:hint="default"/>
+      </w:rPr>
+    </w:lvl>
+  </w:abstractNum>
+  <w:abstractNum w:abstractNumId="16" w15:restartNumberingAfterBreak="0">
+    <w:nsid w:val="76A01FC9"/>
+    <w:multiLevelType w:val="hybridMultilevel"/>
+    <w:tmpl w:val="2E90D24A"/>
+    <w:lvl w:ilvl="0" w:tplc="5F105334">
+      <w:start w:val="1"/>
+      <w:numFmt w:val="bullet"/>
+      <w:lvlText w:val="•"/>
+      <w:lvlJc w:val="left"/>
+      <w:pPr>
+        <w:tabs>
+          <w:tab w:val="num" w:pos="720"/>
+        </w:tabs>
+        <w:ind w:left="720" w:hanging="360"/>
+      </w:pPr>
+      <w:rPr>
+        <w:rFonts w:ascii="Arial" w:hAnsi="Arial" w:hint="default"/>
+      </w:rPr>
+    </w:lvl>
+    <w:lvl w:ilvl="1" w:tplc="04090003">
+      <w:start w:val="1"/>
+      <w:numFmt w:val="bullet"/>
+      <w:lvlText w:val="o"/>
+      <w:lvlJc w:val="left"/>
+      <w:pPr>
+        <w:tabs>
+          <w:tab w:val="num" w:pos="1440"/>
+        </w:tabs>
+        <w:ind w:left="1440" w:hanging="360"/>
+      </w:pPr>
+      <w:rPr>
+        <w:rFonts w:ascii="Courier New" w:hAnsi="Courier New" w:cs="Courier New" w:hint="default"/>
+      </w:rPr>
+    </w:lvl>
+    <w:lvl w:ilvl="2" w:tplc="D48EC174" w:tentative="1">
+      <w:start w:val="1"/>
+      <w:numFmt w:val="bullet"/>
+      <w:lvlText w:val="•"/>
+      <w:lvlJc w:val="left"/>
+      <w:pPr>
+        <w:tabs>
+          <w:tab w:val="num" w:pos="2160"/>
+        </w:tabs>
+        <w:ind w:left="2160" w:hanging="360"/>
+      </w:pPr>
+      <w:rPr>
+        <w:rFonts w:ascii="Arial" w:hAnsi="Arial" w:hint="default"/>
+      </w:rPr>
+    </w:lvl>
+    <w:lvl w:ilvl="3" w:tplc="0AEC8186" w:tentative="1">
+      <w:start w:val="1"/>
+      <w:numFmt w:val="bullet"/>
+      <w:lvlText w:val="•"/>
+      <w:lvlJc w:val="left"/>
+      <w:pPr>
+        <w:tabs>
+          <w:tab w:val="num" w:pos="2880"/>
+        </w:tabs>
+        <w:ind w:left="2880" w:hanging="360"/>
+      </w:pPr>
+      <w:rPr>
+        <w:rFonts w:ascii="Arial" w:hAnsi="Arial" w:hint="default"/>
+      </w:rPr>
+    </w:lvl>
+    <w:lvl w:ilvl="4" w:tplc="6E52D296" w:tentative="1">
+      <w:start w:val="1"/>
+      <w:numFmt w:val="bullet"/>
+      <w:lvlText w:val="•"/>
+      <w:lvlJc w:val="left"/>
+      <w:pPr>
+        <w:tabs>
+          <w:tab w:val="num" w:pos="3600"/>
+        </w:tabs>
+        <w:ind w:left="3600" w:hanging="360"/>
+      </w:pPr>
+      <w:rPr>
+        <w:rFonts w:ascii="Arial" w:hAnsi="Arial" w:hint="default"/>
+      </w:rPr>
+    </w:lvl>
+    <w:lvl w:ilvl="5" w:tplc="5BB48124" w:tentative="1">
+      <w:start w:val="1"/>
+      <w:numFmt w:val="bullet"/>
+      <w:lvlText w:val="•"/>
+      <w:lvlJc w:val="left"/>
+      <w:pPr>
+        <w:tabs>
+          <w:tab w:val="num" w:pos="4320"/>
+        </w:tabs>
+        <w:ind w:left="4320" w:hanging="360"/>
+      </w:pPr>
+      <w:rPr>
+        <w:rFonts w:ascii="Arial" w:hAnsi="Arial" w:hint="default"/>
+      </w:rPr>
+    </w:lvl>
+    <w:lvl w:ilvl="6" w:tplc="EA9C1B02" w:tentative="1">
+      <w:start w:val="1"/>
+      <w:numFmt w:val="bullet"/>
+      <w:lvlText w:val="•"/>
+      <w:lvlJc w:val="left"/>
+      <w:pPr>
+        <w:tabs>
+          <w:tab w:val="num" w:pos="5040"/>
+        </w:tabs>
+        <w:ind w:left="5040" w:hanging="360"/>
+      </w:pPr>
+      <w:rPr>
+        <w:rFonts w:ascii="Arial" w:hAnsi="Arial" w:hint="default"/>
+      </w:rPr>
+    </w:lvl>
+    <w:lvl w:ilvl="7" w:tplc="674AEADA" w:tentative="1">
+      <w:start w:val="1"/>
+      <w:numFmt w:val="bullet"/>
+      <w:lvlText w:val="•"/>
+      <w:lvlJc w:val="left"/>
+      <w:pPr>
+        <w:tabs>
+          <w:tab w:val="num" w:pos="5760"/>
+        </w:tabs>
+        <w:ind w:left="5760" w:hanging="360"/>
+      </w:pPr>
+      <w:rPr>
+        <w:rFonts w:ascii="Arial" w:hAnsi="Arial" w:hint="default"/>
+      </w:rPr>
+    </w:lvl>
+    <w:lvl w:ilvl="8" w:tplc="3C3E6238" w:tentative="1">
+      <w:start w:val="1"/>
+      <w:numFmt w:val="bullet"/>
+      <w:lvlText w:val="•"/>
+      <w:lvlJc w:val="left"/>
+      <w:pPr>
+        <w:tabs>
+          <w:tab w:val="num" w:pos="6480"/>
+        </w:tabs>
+        <w:ind w:left="6480" w:hanging="360"/>
+      </w:pPr>
+      <w:rPr>
+        <w:rFonts w:ascii="Arial" w:hAnsi="Arial" w:hint="default"/>
+      </w:rPr>
+    </w:lvl>
+  </w:abstractNum>
+  <w:abstractNum w:abstractNumId="17" w15:restartNumberingAfterBreak="0">
+    <w:nsid w:val="7B7503C5"/>
+    <w:multiLevelType w:val="hybridMultilevel"/>
+    <w:tmpl w:val="FB9C434E"/>
+    <w:lvl w:ilvl="0" w:tplc="04090001">
+      <w:start w:val="1"/>
+      <w:numFmt w:val="bullet"/>
+      <w:lvlText w:val=""/>
+      <w:lvlJc w:val="left"/>
+      <w:pPr>
+        <w:ind w:left="720" w:hanging="360"/>
+      </w:pPr>
+      <w:rPr>
+        <w:rFonts w:ascii="Symbol" w:hAnsi="Symbol" w:hint="default"/>
+      </w:rPr>
+    </w:lvl>
+    <w:lvl w:ilvl="1" w:tplc="04090003" w:tentative="1">
+      <w:start w:val="1"/>
+      <w:numFmt w:val="bullet"/>
+      <w:lvlText w:val="o"/>
+      <w:lvlJc w:val="left"/>
+      <w:pPr>
+        <w:ind w:left="1440" w:hanging="360"/>
+      </w:pPr>
+      <w:rPr>
+        <w:rFonts w:ascii="Courier New" w:hAnsi="Courier New" w:cs="Courier New" w:hint="default"/>
+      </w:rPr>
+    </w:lvl>
+    <w:lvl w:ilvl="2" w:tplc="04090005" w:tentative="1">
+      <w:start w:val="1"/>
+      <w:numFmt w:val="bullet"/>
+      <w:lvlText w:val=""/>
+      <w:lvlJc w:val="left"/>
+      <w:pPr>
+        <w:ind w:left="2160" w:hanging="360"/>
+      </w:pPr>
+      <w:rPr>
+        <w:rFonts w:ascii="Wingdings" w:hAnsi="Wingdings" w:hint="default"/>
+      </w:rPr>
+    </w:lvl>
+    <w:lvl w:ilvl="3" w:tplc="04090001" w:tentative="1">
+      <w:start w:val="1"/>
+      <w:numFmt w:val="bullet"/>
+      <w:lvlText w:val=""/>
+      <w:lvlJc w:val="left"/>
+      <w:pPr>
+        <w:ind w:left="2880" w:hanging="360"/>
+      </w:pPr>
+      <w:rPr>
+        <w:rFonts w:ascii="Symbol" w:hAnsi="Symbol" w:hint="default"/>
+      </w:rPr>
+    </w:lvl>
+    <w:lvl w:ilvl="4" w:tplc="04090003" w:tentative="1">
+      <w:start w:val="1"/>
+      <w:numFmt w:val="bullet"/>
+      <w:lvlText w:val="o"/>
+      <w:lvlJc w:val="left"/>
+      <w:pPr>
+        <w:ind w:left="3600" w:hanging="360"/>
+      </w:pPr>
+      <w:rPr>
+        <w:rFonts w:ascii="Courier New" w:hAnsi="Courier New" w:cs="Courier New" w:hint="default"/>
+      </w:rPr>
+    </w:lvl>
+    <w:lvl w:ilvl="5" w:tplc="04090005" w:tentative="1">
+      <w:start w:val="1"/>
+      <w:numFmt w:val="bullet"/>
+      <w:lvlText w:val=""/>
+      <w:lvlJc w:val="left"/>
+      <w:pPr>
+        <w:ind w:left="4320" w:hanging="360"/>
+      </w:pPr>
+      <w:rPr>
+        <w:rFonts w:ascii="Wingdings" w:hAnsi="Wingdings" w:hint="default"/>
+      </w:rPr>
+    </w:lvl>
+    <w:lvl w:ilvl="6" w:tplc="04090001" w:tentative="1">
+      <w:start w:val="1"/>
+      <w:numFmt w:val="bullet"/>
+      <w:lvlText w:val=""/>
+      <w:lvlJc w:val="left"/>
+      <w:pPr>
+        <w:ind w:left="5040" w:hanging="360"/>
+      </w:pPr>
+      <w:rPr>
+        <w:rFonts w:ascii="Symbol" w:hAnsi="Symbol" w:hint="default"/>
+      </w:rPr>
+    </w:lvl>
+    <w:lvl w:ilvl="7" w:tplc="04090003" w:tentative="1">
+      <w:start w:val="1"/>
+      <w:numFmt w:val="bullet"/>
+      <w:lvlText w:val="o"/>
+      <w:lvlJc w:val="left"/>
+      <w:pPr>
+        <w:ind w:left="5760" w:hanging="360"/>
+      </w:pPr>
+      <w:rPr>
+        <w:rFonts w:ascii="Courier New" w:hAnsi="Courier New" w:cs="Courier New" w:hint="default"/>
+      </w:rPr>
+    </w:lvl>
+    <w:lvl w:ilvl="8" w:tplc="04090005" w:tentative="1">
+      <w:start w:val="1"/>
+      <w:numFmt w:val="bullet"/>
+      <w:lvlText w:val=""/>
+      <w:lvlJc w:val="left"/>
+      <w:pPr>
+        <w:ind w:left="6480" w:hanging="360"/>
+      </w:pPr>
+      <w:rPr>
+        <w:rFonts w:ascii="Wingdings" w:hAnsi="Wingdings" w:hint="default"/>
+      </w:rPr>
+    </w:lvl>
+  </w:abstractNum>
+  <w:abstractNum w:abstractNumId="18" w15:restartNumberingAfterBreak="0">
+    <w:nsid w:val="7C7B4E2A"/>
+    <w:multiLevelType w:val="hybridMultilevel"/>
+    <w:tmpl w:val="D0A4B240"/>
+    <w:lvl w:ilvl="0" w:tplc="F0A4784A">
+      <w:start w:val="1"/>
+      <w:numFmt w:val="bullet"/>
+      <w:lvlText w:val="•"/>
+      <w:lvlJc w:val="left"/>
+      <w:pPr>
+        <w:tabs>
+          <w:tab w:val="num" w:pos="720"/>
+        </w:tabs>
+        <w:ind w:left="720" w:hanging="360"/>
+      </w:pPr>
+      <w:rPr>
+        <w:rFonts w:ascii="Arial" w:hAnsi="Arial" w:hint="default"/>
+      </w:rPr>
+    </w:lvl>
+    <w:lvl w:ilvl="1" w:tplc="40128568">
+      <w:start w:val="184"/>
+      <w:numFmt w:val="bullet"/>
+      <w:lvlText w:val=""/>
+      <w:lvlJc w:val="left"/>
+      <w:pPr>
+        <w:tabs>
+          <w:tab w:val="num" w:pos="1440"/>
+        </w:tabs>
+        <w:ind w:left="1440" w:hanging="360"/>
+      </w:pPr>
+      <w:rPr>
+        <w:rFonts w:ascii="Wingdings" w:hAnsi="Wingdings" w:hint="default"/>
+      </w:rPr>
+    </w:lvl>
+    <w:lvl w:ilvl="2" w:tplc="74D8F53A" w:tentative="1">
+      <w:start w:val="1"/>
+      <w:numFmt w:val="bullet"/>
+      <w:lvlText w:val="•"/>
+      <w:lvlJc w:val="left"/>
+      <w:pPr>
+        <w:tabs>
+          <w:tab w:val="num" w:pos="2160"/>
+        </w:tabs>
+        <w:ind w:left="2160" w:hanging="360"/>
+      </w:pPr>
+      <w:rPr>
+        <w:rFonts w:ascii="Arial" w:hAnsi="Arial" w:hint="default"/>
+      </w:rPr>
+    </w:lvl>
+    <w:lvl w:ilvl="3" w:tplc="363280AE" w:tentative="1">
+      <w:start w:val="1"/>
+      <w:numFmt w:val="bullet"/>
+      <w:lvlText w:val="•"/>
+      <w:lvlJc w:val="left"/>
+      <w:pPr>
+        <w:tabs>
+          <w:tab w:val="num" w:pos="2880"/>
+        </w:tabs>
+        <w:ind w:left="2880" w:hanging="360"/>
+      </w:pPr>
+      <w:rPr>
+        <w:rFonts w:ascii="Arial" w:hAnsi="Arial" w:hint="default"/>
+      </w:rPr>
+    </w:lvl>
+    <w:lvl w:ilvl="4" w:tplc="F3CA3706" w:tentative="1">
+      <w:start w:val="1"/>
+      <w:numFmt w:val="bullet"/>
+      <w:lvlText w:val="•"/>
+      <w:lvlJc w:val="left"/>
+      <w:pPr>
+        <w:tabs>
+          <w:tab w:val="num" w:pos="3600"/>
+        </w:tabs>
+        <w:ind w:left="3600" w:hanging="360"/>
+      </w:pPr>
+      <w:rPr>
+        <w:rFonts w:ascii="Arial" w:hAnsi="Arial" w:hint="default"/>
+      </w:rPr>
+    </w:lvl>
+    <w:lvl w:ilvl="5" w:tplc="3468FF56" w:tentative="1">
+      <w:start w:val="1"/>
+      <w:numFmt w:val="bullet"/>
+      <w:lvlText w:val="•"/>
+      <w:lvlJc w:val="left"/>
+      <w:pPr>
+        <w:tabs>
+          <w:tab w:val="num" w:pos="4320"/>
+        </w:tabs>
+        <w:ind w:left="4320" w:hanging="360"/>
+      </w:pPr>
+      <w:rPr>
+        <w:rFonts w:ascii="Arial" w:hAnsi="Arial" w:hint="default"/>
+      </w:rPr>
+    </w:lvl>
+    <w:lvl w:ilvl="6" w:tplc="346682FA" w:tentative="1">
+      <w:start w:val="1"/>
+      <w:numFmt w:val="bullet"/>
+      <w:lvlText w:val="•"/>
+      <w:lvlJc w:val="left"/>
+      <w:pPr>
+        <w:tabs>
+          <w:tab w:val="num" w:pos="5040"/>
+        </w:tabs>
+        <w:ind w:left="5040" w:hanging="360"/>
+      </w:pPr>
+      <w:rPr>
+        <w:rFonts w:ascii="Arial" w:hAnsi="Arial" w:hint="default"/>
+      </w:rPr>
+    </w:lvl>
+    <w:lvl w:ilvl="7" w:tplc="0F601D28" w:tentative="1">
+      <w:start w:val="1"/>
+      <w:numFmt w:val="bullet"/>
+      <w:lvlText w:val="•"/>
+      <w:lvlJc w:val="left"/>
+      <w:pPr>
+        <w:tabs>
+          <w:tab w:val="num" w:pos="5760"/>
+        </w:tabs>
+        <w:ind w:left="5760" w:hanging="360"/>
+      </w:pPr>
+      <w:rPr>
+        <w:rFonts w:ascii="Arial" w:hAnsi="Arial" w:hint="default"/>
+      </w:rPr>
+    </w:lvl>
+    <w:lvl w:ilvl="8" w:tplc="C8F4C688" w:tentative="1">
+      <w:start w:val="1"/>
+      <w:numFmt w:val="bullet"/>
+      <w:lvlText w:val="•"/>
+      <w:lvlJc w:val="left"/>
+      <w:pPr>
+        <w:tabs>
+          <w:tab w:val="num" w:pos="6480"/>
+        </w:tabs>
+        <w:ind w:left="6480" w:hanging="360"/>
+      </w:pPr>
+      <w:rPr>
+        <w:rFonts w:ascii="Arial" w:hAnsi="Arial" w:hint="default"/>
+      </w:rPr>
+    </w:lvl>
+  </w:abstractNum>
   <w:num w:numId="1">
+    <w:abstractNumId w:val="8"/>
+  </w:num>
+  <w:num w:numId="2">
+    <w:abstractNumId w:val="7"/>
+  </w:num>
+  <w:num w:numId="3">
+    <w:abstractNumId w:val="2"/>
+  </w:num>
+  <w:num w:numId="4">
+    <w:abstractNumId w:val="1"/>
+  </w:num>
+  <w:num w:numId="5">
+    <w:abstractNumId w:val="9"/>
+  </w:num>
+  <w:num w:numId="6">
+    <w:abstractNumId w:val="11"/>
+  </w:num>
+  <w:num w:numId="7">
+    <w:abstractNumId w:val="15"/>
+  </w:num>
+  <w:num w:numId="8">
+    <w:abstractNumId w:val="14"/>
+  </w:num>
+  <w:num w:numId="9">
+    <w:abstractNumId w:val="10"/>
+  </w:num>
+  <w:num w:numId="10">
     <w:abstractNumId w:val="3"/>
   </w:num>
-  <w:num w:numId="2">
-    <w:abstractNumId w:val="2"/>
+  <w:num w:numId="11">
+    <w:abstractNumId w:val="0"/>
   </w:num>
-  <w:num w:numId="3">
-    <w:abstractNumId w:val="1"/>
+  <w:num w:numId="12">
+    <w:abstractNumId w:val="12"/>
   </w:num>
-  <w:num w:numId="4">
-    <w:abstractNumId w:val="0"/>
+  <w:num w:numId="13">
+    <w:abstractNumId w:val="13"/>
+  </w:num>
+  <w:num w:numId="14">
+    <w:abstractNumId w:val="16"/>
+  </w:num>
+  <w:num w:numId="15">
+    <w:abstractNumId w:val="6"/>
+  </w:num>
+  <w:num w:numId="16">
+    <w:abstractNumId w:val="5"/>
+  </w:num>
+  <w:num w:numId="17">
+    <w:abstractNumId w:val="17"/>
+  </w:num>
+  <w:num w:numId="18">
+    <w:abstractNumId w:val="18"/>
+  </w:num>
+  <w:num w:numId="19">
+    <w:abstractNumId w:val="4"/>
   </w:num>
 </w:numbering>
 </file>
@@ -5323,7 +9444,6 @@
   <w:style w:type="character" w:default="1" w:styleId="DefaultParagraphFont">
     <w:name w:val="Default Paragraph Font"/>
     <w:uiPriority w:val="1"/>
-    <w:semiHidden/>
     <w:unhideWhenUsed/>
   </w:style>
   <w:style w:type="table" w:default="1" w:styleId="TableNormal">
@@ -5368,6 +9488,115 @@
       <w:color w:val="0563C1" w:themeColor="hyperlink"/>
       <w:u w:val="single"/>
     </w:rPr>
+  </w:style>
+  <w:style w:type="table" w:styleId="TableGrid">
+    <w:name w:val="Table Grid"/>
+    <w:basedOn w:val="TableNormal"/>
+    <w:uiPriority w:val="39"/>
+    <w:rsid w:val="00A96996"/>
+    <w:pPr>
+      <w:spacing w:after="0" w:line="240" w:lineRule="auto"/>
+    </w:pPr>
+    <w:tblPr>
+      <w:tblBorders>
+        <w:top w:val="single" w:sz="4" w:space="0" w:color="auto"/>
+        <w:left w:val="single" w:sz="4" w:space="0" w:color="auto"/>
+        <w:bottom w:val="single" w:sz="4" w:space="0" w:color="auto"/>
+        <w:right w:val="single" w:sz="4" w:space="0" w:color="auto"/>
+        <w:insideH w:val="single" w:sz="4" w:space="0" w:color="auto"/>
+        <w:insideV w:val="single" w:sz="4" w:space="0" w:color="auto"/>
+      </w:tblBorders>
+    </w:tblPr>
+  </w:style>
+  <w:style w:type="paragraph" w:styleId="NormalWeb">
+    <w:name w:val="Normal (Web)"/>
+    <w:basedOn w:val="Normal"/>
+    <w:uiPriority w:val="99"/>
+    <w:semiHidden/>
+    <w:unhideWhenUsed/>
+    <w:rsid w:val="00A96996"/>
+    <w:pPr>
+      <w:spacing w:before="100" w:beforeAutospacing="1" w:after="100" w:afterAutospacing="1" w:line="240" w:lineRule="auto"/>
+    </w:pPr>
+    <w:rPr>
+      <w:rFonts w:ascii="Times New Roman" w:eastAsia="Times New Roman" w:hAnsi="Times New Roman" w:cs="Times New Roman"/>
+      <w:sz w:val="24"/>
+      <w:szCs w:val="24"/>
+    </w:rPr>
+  </w:style>
+  <w:style w:type="character" w:styleId="Strong">
+    <w:name w:val="Strong"/>
+    <w:basedOn w:val="DefaultParagraphFont"/>
+    <w:uiPriority w:val="22"/>
+    <w:qFormat/>
+    <w:rsid w:val="00A96996"/>
+    <w:rPr>
+      <w:b/>
+      <w:bCs/>
+    </w:rPr>
+  </w:style>
+  <w:style w:type="table" w:styleId="PlainTable1">
+    <w:name w:val="Plain Table 1"/>
+    <w:basedOn w:val="TableNormal"/>
+    <w:uiPriority w:val="41"/>
+    <w:rsid w:val="00A96996"/>
+    <w:pPr>
+      <w:spacing w:after="0" w:line="240" w:lineRule="auto"/>
+    </w:pPr>
+    <w:tblPr>
+      <w:tblStyleRowBandSize w:val="1"/>
+      <w:tblStyleColBandSize w:val="1"/>
+      <w:tblBorders>
+        <w:top w:val="single" w:sz="4" w:space="0" w:color="BFBFBF" w:themeColor="background1" w:themeShade="BF"/>
+        <w:left w:val="single" w:sz="4" w:space="0" w:color="BFBFBF" w:themeColor="background1" w:themeShade="BF"/>
+        <w:bottom w:val="single" w:sz="4" w:space="0" w:color="BFBFBF" w:themeColor="background1" w:themeShade="BF"/>
+        <w:right w:val="single" w:sz="4" w:space="0" w:color="BFBFBF" w:themeColor="background1" w:themeShade="BF"/>
+        <w:insideH w:val="single" w:sz="4" w:space="0" w:color="BFBFBF" w:themeColor="background1" w:themeShade="BF"/>
+        <w:insideV w:val="single" w:sz="4" w:space="0" w:color="BFBFBF" w:themeColor="background1" w:themeShade="BF"/>
+      </w:tblBorders>
+    </w:tblPr>
+    <w:tblStylePr w:type="firstRow">
+      <w:rPr>
+        <w:b/>
+        <w:bCs/>
+      </w:rPr>
+    </w:tblStylePr>
+    <w:tblStylePr w:type="lastRow">
+      <w:rPr>
+        <w:b/>
+        <w:bCs/>
+      </w:rPr>
+      <w:tblPr/>
+      <w:tcPr>
+        <w:tcBorders>
+          <w:top w:val="double" w:sz="4" w:space="0" w:color="BFBFBF" w:themeColor="background1" w:themeShade="BF"/>
+        </w:tcBorders>
+      </w:tcPr>
+    </w:tblStylePr>
+    <w:tblStylePr w:type="firstCol">
+      <w:rPr>
+        <w:b/>
+        <w:bCs/>
+      </w:rPr>
+    </w:tblStylePr>
+    <w:tblStylePr w:type="lastCol">
+      <w:rPr>
+        <w:b/>
+        <w:bCs/>
+      </w:rPr>
+    </w:tblStylePr>
+    <w:tblStylePr w:type="band1Vert">
+      <w:tblPr/>
+      <w:tcPr>
+        <w:shd w:val="clear" w:color="auto" w:fill="F2F2F2" w:themeFill="background1" w:themeFillShade="F2"/>
+      </w:tcPr>
+    </w:tblStylePr>
+    <w:tblStylePr w:type="band1Horz">
+      <w:tblPr/>
+      <w:tcPr>
+        <w:shd w:val="clear" w:color="auto" w:fill="F2F2F2" w:themeFill="background1" w:themeFillShade="F2"/>
+      </w:tcPr>
+    </w:tblStylePr>
   </w:style>
 </w:styles>
 </file>

</xml_diff>

<commit_message>
added pin connections in doc
</commit_message>
<xml_diff>
--- a/Project report prototype draft01.docx
+++ b/Project report prototype draft01.docx
@@ -128,19 +128,7 @@
         <w:rPr>
           <w:sz w:val="24"/>
         </w:rPr>
-        <w:t xml:space="preserve"> It can communicate with other FFDs &amp; RFDs and </w:t>
-      </w:r>
-      <w:r>
-        <w:rPr>
-          <w:sz w:val="24"/>
-        </w:rPr>
-        <w:t>can function as a Coordinator, Router or End device</w:t>
-      </w:r>
-      <w:r>
-        <w:rPr>
-          <w:sz w:val="24"/>
-        </w:rPr>
-        <w:t>.</w:t>
+        <w:t xml:space="preserve"> It can communicate with other FFDs &amp; RFDs and can function as a Coordinator, Router or End device.</w:t>
       </w:r>
     </w:p>
     <w:p>
@@ -531,6 +519,7 @@
       </w:pPr>
       <w:r>
         <w:rPr>
+          <w:noProof/>
           <w:sz w:val="24"/>
         </w:rPr>
         <w:lastRenderedPageBreak/>
@@ -622,19 +611,7 @@
         <w:rPr>
           <w:sz w:val="24"/>
         </w:rPr>
-        <w:t>The physical layer performs modulation on outgoing signals and demodulation on incoming signals. It transmits information and receives information from a source.</w:t>
-      </w:r>
-      <w:r>
-        <w:rPr>
-          <w:sz w:val="24"/>
-        </w:rPr>
-        <w:t xml:space="preserve"> The following table </w:t>
-      </w:r>
-      <w:r>
-        <w:rPr>
-          <w:sz w:val="24"/>
-        </w:rPr>
-        <w:t>shows the physical layer frequency band, data rate, and channel numbers.</w:t>
+        <w:t>The physical layer performs modulation on outgoing signals and demodulation on incoming signals. It transmits information and receives information from a source. The following table shows the physical layer frequency band, data rate, and channel numbers.</w:t>
       </w:r>
     </w:p>
     <w:tbl>
@@ -1110,6 +1087,7 @@
       <w:r>
         <w:rPr>
           <w:b/>
+          <w:noProof/>
           <w:sz w:val="36"/>
         </w:rPr>
         <w:drawing>
@@ -1311,6 +1289,7 @@
       </w:pPr>
       <w:r>
         <w:rPr>
+          <w:noProof/>
           <w:sz w:val="24"/>
           <w:szCs w:val="24"/>
         </w:rPr>
@@ -1757,250 +1736,434 @@
           <w:u w:val="single"/>
         </w:rPr>
         <w:lastRenderedPageBreak/>
-        <w:t>Network</w:t>
-      </w:r>
+        <w:t>Network Layer:</w:t>
+      </w:r>
+      <w:r>
+        <w:rPr>
+          <w:sz w:val="28"/>
+        </w:rPr>
+        <w:t xml:space="preserve"> </w:t>
+      </w:r>
+      <w:bookmarkEnd w:id="0"/>
+      <w:r>
+        <w:rPr>
+          <w:sz w:val="24"/>
+          <w:szCs w:val="24"/>
+        </w:rPr>
+        <w:t xml:space="preserve">The network layer is located between the MAC layer and application support </w:t>
+      </w:r>
+      <w:r>
+        <w:rPr>
+          <w:szCs w:val="24"/>
+        </w:rPr>
+        <w:t>sublayer</w:t>
+      </w:r>
+      <w:r>
+        <w:rPr>
+          <w:sz w:val="24"/>
+          <w:szCs w:val="24"/>
+        </w:rPr>
+        <w:t>. It provides the following functions:</w:t>
+      </w:r>
+    </w:p>
+    <w:p>
+      <w:pPr>
+        <w:numPr>
+          <w:ilvl w:val="0"/>
+          <w:numId w:val="16"/>
+        </w:numPr>
+        <w:rPr>
+          <w:sz w:val="24"/>
+          <w:szCs w:val="24"/>
+        </w:rPr>
+      </w:pPr>
+      <w:r>
+        <w:rPr>
+          <w:sz w:val="24"/>
+          <w:szCs w:val="24"/>
+        </w:rPr>
+        <w:t>Starting a network</w:t>
+      </w:r>
+    </w:p>
+    <w:p>
+      <w:pPr>
+        <w:numPr>
+          <w:ilvl w:val="0"/>
+          <w:numId w:val="16"/>
+        </w:numPr>
+        <w:rPr>
+          <w:sz w:val="24"/>
+          <w:szCs w:val="24"/>
+        </w:rPr>
+      </w:pPr>
+      <w:r>
+        <w:rPr>
+          <w:sz w:val="24"/>
+          <w:szCs w:val="24"/>
+        </w:rPr>
+        <w:t>Managing end devices joining or leaving a network</w:t>
+      </w:r>
+    </w:p>
+    <w:p>
+      <w:pPr>
+        <w:numPr>
+          <w:ilvl w:val="0"/>
+          <w:numId w:val="16"/>
+        </w:numPr>
+        <w:rPr>
+          <w:sz w:val="24"/>
+          <w:szCs w:val="24"/>
+        </w:rPr>
+      </w:pPr>
+      <w:r>
+        <w:rPr>
+          <w:sz w:val="24"/>
+          <w:szCs w:val="24"/>
+        </w:rPr>
+        <w:t>Route discovery</w:t>
+      </w:r>
+    </w:p>
+    <w:p>
+      <w:pPr>
+        <w:numPr>
+          <w:ilvl w:val="0"/>
+          <w:numId w:val="16"/>
+        </w:numPr>
+        <w:rPr>
+          <w:sz w:val="24"/>
+          <w:szCs w:val="24"/>
+        </w:rPr>
+      </w:pPr>
+      <w:r>
+        <w:rPr>
+          <w:sz w:val="24"/>
+          <w:szCs w:val="24"/>
+        </w:rPr>
+        <w:t>Neighbor discovery</w:t>
+      </w:r>
+    </w:p>
+    <w:p>
+      <w:pPr>
+        <w:rPr>
+          <w:sz w:val="24"/>
+        </w:rPr>
+      </w:pPr>
       <w:r>
         <w:rPr>
           <w:b/>
           <w:sz w:val="28"/>
           <w:u w:val="single"/>
         </w:rPr>
-        <w:t xml:space="preserve"> Layer:</w:t>
-      </w:r>
-      <w:r>
-        <w:rPr>
-          <w:sz w:val="28"/>
-        </w:rPr>
-        <w:t xml:space="preserve"> </w:t>
-      </w:r>
-      <w:bookmarkEnd w:id="0"/>
-      <w:r>
-        <w:rPr>
-          <w:sz w:val="24"/>
-          <w:szCs w:val="24"/>
-        </w:rPr>
-        <w:t xml:space="preserve">The network layer is located between the MAC layer and application support </w:t>
-      </w:r>
-      <w:r>
-        <w:rPr>
-          <w:szCs w:val="24"/>
-        </w:rPr>
-        <w:t>sublayer</w:t>
-      </w:r>
-      <w:r>
-        <w:rPr>
-          <w:sz w:val="24"/>
-          <w:szCs w:val="24"/>
-        </w:rPr>
-        <w:t>. It provides the following functions:</w:t>
-      </w:r>
-    </w:p>
-    <w:p>
-      <w:pPr>
-        <w:numPr>
-          <w:ilvl w:val="0"/>
-          <w:numId w:val="16"/>
-        </w:numPr>
-        <w:rPr>
-          <w:sz w:val="24"/>
-          <w:szCs w:val="24"/>
-        </w:rPr>
-      </w:pPr>
-      <w:r>
-        <w:rPr>
-          <w:sz w:val="24"/>
-          <w:szCs w:val="24"/>
-        </w:rPr>
-        <w:t>Starting a network</w:t>
-      </w:r>
-    </w:p>
-    <w:p>
-      <w:pPr>
-        <w:numPr>
-          <w:ilvl w:val="0"/>
-          <w:numId w:val="16"/>
-        </w:numPr>
-        <w:rPr>
-          <w:sz w:val="24"/>
-          <w:szCs w:val="24"/>
-        </w:rPr>
-      </w:pPr>
-      <w:r>
-        <w:rPr>
-          <w:sz w:val="24"/>
-          <w:szCs w:val="24"/>
-        </w:rPr>
-        <w:t>Managing end devices joining or leaving a network</w:t>
-      </w:r>
-    </w:p>
-    <w:p>
-      <w:pPr>
-        <w:numPr>
-          <w:ilvl w:val="0"/>
-          <w:numId w:val="16"/>
-        </w:numPr>
-        <w:rPr>
-          <w:sz w:val="24"/>
-          <w:szCs w:val="24"/>
-        </w:rPr>
-      </w:pPr>
-      <w:r>
-        <w:rPr>
-          <w:sz w:val="24"/>
-          <w:szCs w:val="24"/>
-        </w:rPr>
-        <w:t>Route discovery</w:t>
-      </w:r>
-    </w:p>
-    <w:p>
-      <w:pPr>
-        <w:numPr>
-          <w:ilvl w:val="0"/>
-          <w:numId w:val="16"/>
-        </w:numPr>
-        <w:rPr>
-          <w:sz w:val="24"/>
-          <w:szCs w:val="24"/>
-        </w:rPr>
-      </w:pPr>
-      <w:r>
-        <w:rPr>
-          <w:sz w:val="24"/>
-          <w:szCs w:val="24"/>
-        </w:rPr>
-        <w:t>Neighbor discovery</w:t>
-      </w:r>
-    </w:p>
-    <w:p>
-      <w:pPr>
-        <w:rPr>
-          <w:sz w:val="24"/>
-        </w:rPr>
-      </w:pPr>
+        <w:t>Application Support</w:t>
+      </w:r>
       <w:r>
         <w:rPr>
           <w:b/>
           <w:sz w:val="28"/>
           <w:u w:val="single"/>
         </w:rPr>
-        <w:t>Application Support</w:t>
-      </w:r>
+        <w:t xml:space="preserve"> Layer:</w:t>
+      </w:r>
+      <w:r>
+        <w:rPr>
+          <w:b/>
+          <w:sz w:val="28"/>
+        </w:rPr>
+        <w:t xml:space="preserve"> </w:t>
+      </w:r>
+      <w:r>
+        <w:rPr>
+          <w:sz w:val="24"/>
+        </w:rPr>
+        <w:t xml:space="preserve">It acts an interface between Network &amp; Application Layers. </w:t>
+      </w:r>
+      <w:proofErr w:type="gramStart"/>
+      <w:r>
+        <w:rPr>
+          <w:sz w:val="24"/>
+        </w:rPr>
+        <w:t>It’s</w:t>
+      </w:r>
+      <w:proofErr w:type="gramEnd"/>
+      <w:r>
+        <w:rPr>
+          <w:sz w:val="24"/>
+        </w:rPr>
+        <w:t xml:space="preserve"> tasks include:</w:t>
+      </w:r>
+    </w:p>
+    <w:p>
+      <w:pPr>
+        <w:pStyle w:val="ListParagraph"/>
+        <w:numPr>
+          <w:ilvl w:val="0"/>
+          <w:numId w:val="17"/>
+        </w:numPr>
+        <w:rPr>
+          <w:sz w:val="24"/>
+        </w:rPr>
+      </w:pPr>
+      <w:r>
+        <w:rPr>
+          <w:sz w:val="24"/>
+        </w:rPr>
+        <w:t>Accepting data units from application layer</w:t>
+      </w:r>
+    </w:p>
+    <w:p>
+      <w:pPr>
+        <w:pStyle w:val="ListParagraph"/>
+        <w:numPr>
+          <w:ilvl w:val="0"/>
+          <w:numId w:val="17"/>
+        </w:numPr>
+        <w:rPr>
+          <w:sz w:val="24"/>
+        </w:rPr>
+      </w:pPr>
+      <w:r>
+        <w:rPr>
+          <w:sz w:val="24"/>
+        </w:rPr>
+        <w:t>Adding the header information of the frame to it</w:t>
+      </w:r>
+    </w:p>
+    <w:p>
+      <w:pPr>
+        <w:pStyle w:val="ListParagraph"/>
+        <w:numPr>
+          <w:ilvl w:val="0"/>
+          <w:numId w:val="17"/>
+        </w:numPr>
+        <w:rPr>
+          <w:sz w:val="24"/>
+        </w:rPr>
+      </w:pPr>
+      <w:r>
+        <w:rPr>
+          <w:sz w:val="24"/>
+        </w:rPr>
+        <w:t>Transferring the resulting frame to Network layer.</w:t>
+      </w:r>
+    </w:p>
+    <w:p>
+      <w:pPr>
+        <w:rPr>
+          <w:sz w:val="24"/>
+        </w:rPr>
+      </w:pPr>
       <w:r>
         <w:rPr>
           <w:b/>
           <w:sz w:val="28"/>
           <w:u w:val="single"/>
         </w:rPr>
-        <w:t xml:space="preserve"> Layer:</w:t>
-      </w:r>
-      <w:r>
-        <w:rPr>
-          <w:b/>
-          <w:sz w:val="28"/>
-        </w:rPr>
-        <w:t xml:space="preserve"> </w:t>
-      </w:r>
-      <w:r>
-        <w:rPr>
-          <w:sz w:val="24"/>
-        </w:rPr>
-        <w:t xml:space="preserve">It acts an interface between Network &amp; Application Layers. </w:t>
-      </w:r>
-      <w:proofErr w:type="gramStart"/>
-      <w:r>
-        <w:rPr>
-          <w:sz w:val="24"/>
-        </w:rPr>
-        <w:t>It’s</w:t>
-      </w:r>
-      <w:proofErr w:type="gramEnd"/>
-      <w:r>
-        <w:rPr>
-          <w:sz w:val="24"/>
-        </w:rPr>
-        <w:t xml:space="preserve"> tasks include:</w:t>
-      </w:r>
-    </w:p>
-    <w:p>
-      <w:pPr>
-        <w:pStyle w:val="ListParagraph"/>
-        <w:numPr>
-          <w:ilvl w:val="0"/>
-          <w:numId w:val="17"/>
-        </w:numPr>
-        <w:rPr>
-          <w:sz w:val="24"/>
-        </w:rPr>
-      </w:pPr>
-      <w:r>
-        <w:rPr>
-          <w:sz w:val="24"/>
-        </w:rPr>
-        <w:t>Accepting data units from application layer</w:t>
-      </w:r>
-    </w:p>
-    <w:p>
-      <w:pPr>
-        <w:pStyle w:val="ListParagraph"/>
-        <w:numPr>
-          <w:ilvl w:val="0"/>
-          <w:numId w:val="17"/>
-        </w:numPr>
-        <w:rPr>
-          <w:sz w:val="24"/>
-        </w:rPr>
-      </w:pPr>
-      <w:r>
-        <w:rPr>
-          <w:sz w:val="24"/>
-        </w:rPr>
-        <w:t>Adding the header information of the frame to it</w:t>
-      </w:r>
-    </w:p>
-    <w:p>
-      <w:pPr>
-        <w:pStyle w:val="ListParagraph"/>
-        <w:numPr>
-          <w:ilvl w:val="0"/>
-          <w:numId w:val="17"/>
-        </w:numPr>
-        <w:rPr>
-          <w:sz w:val="24"/>
-        </w:rPr>
-      </w:pPr>
-      <w:r>
-        <w:rPr>
-          <w:sz w:val="24"/>
-        </w:rPr>
-        <w:t>Transferring the resulting frame to Network layer.</w:t>
-      </w:r>
-    </w:p>
-    <w:p>
-      <w:pPr>
-        <w:rPr>
-          <w:sz w:val="24"/>
-        </w:rPr>
-      </w:pPr>
+        <w:t xml:space="preserve">Application </w:t>
+      </w:r>
       <w:r>
         <w:rPr>
           <w:b/>
           <w:sz w:val="28"/>
           <w:u w:val="single"/>
         </w:rPr>
-        <w:t xml:space="preserve">Application </w:t>
-      </w:r>
+        <w:t>Layer:</w:t>
+      </w:r>
+      <w:r>
+        <w:rPr>
+          <w:b/>
+          <w:sz w:val="28"/>
+        </w:rPr>
+        <w:t xml:space="preserve"> </w:t>
+      </w:r>
+      <w:r>
+        <w:rPr>
+          <w:sz w:val="24"/>
+        </w:rPr>
+        <w:t xml:space="preserve">It is specified </w:t>
+      </w:r>
+      <w:r>
+        <w:rPr>
+          <w:sz w:val="24"/>
+        </w:rPr>
+        <w:t xml:space="preserve">by the vendor. </w:t>
+      </w:r>
+      <w:r>
+        <w:rPr>
+          <w:sz w:val="24"/>
+        </w:rPr>
+        <w:t>It consists of application objects which hold user applications &amp; Zigbee device objects</w:t>
+      </w:r>
+      <w:r>
+        <w:rPr>
+          <w:sz w:val="24"/>
+        </w:rPr>
+        <w:t xml:space="preserve"> </w:t>
+      </w:r>
+      <w:r>
+        <w:rPr>
+          <w:sz w:val="24"/>
+        </w:rPr>
+        <w:t>(ZDOs).</w:t>
+      </w:r>
+      <w:r>
+        <w:rPr>
+          <w:sz w:val="24"/>
+        </w:rPr>
+        <w:t xml:space="preserve"> </w:t>
+      </w:r>
+      <w:r>
+        <w:rPr>
+          <w:sz w:val="24"/>
+        </w:rPr>
+        <w:t>Every device has descriptor called ‘ZigBee descriptor’. It contains following information:</w:t>
+      </w:r>
+    </w:p>
+    <w:p>
+      <w:pPr>
+        <w:numPr>
+          <w:ilvl w:val="1"/>
+          <w:numId w:val="19"/>
+        </w:numPr>
+        <w:rPr>
+          <w:sz w:val="24"/>
+        </w:rPr>
+      </w:pPr>
+      <w:r>
+        <w:rPr>
+          <w:sz w:val="24"/>
+        </w:rPr>
+        <w:t xml:space="preserve"> Frequency band</w:t>
+      </w:r>
+    </w:p>
+    <w:p>
+      <w:pPr>
+        <w:numPr>
+          <w:ilvl w:val="1"/>
+          <w:numId w:val="19"/>
+        </w:numPr>
+        <w:rPr>
+          <w:sz w:val="24"/>
+        </w:rPr>
+      </w:pPr>
+      <w:r>
+        <w:rPr>
+          <w:sz w:val="24"/>
+        </w:rPr>
+        <w:t xml:space="preserve"> Power description</w:t>
+      </w:r>
+    </w:p>
+    <w:p>
+      <w:pPr>
+        <w:numPr>
+          <w:ilvl w:val="1"/>
+          <w:numId w:val="19"/>
+        </w:numPr>
+        <w:rPr>
+          <w:sz w:val="24"/>
+        </w:rPr>
+      </w:pPr>
+      <w:r>
+        <w:rPr>
+          <w:sz w:val="24"/>
+        </w:rPr>
+        <w:t xml:space="preserve"> Application flags</w:t>
+      </w:r>
+    </w:p>
+    <w:p>
+      <w:pPr>
+        <w:numPr>
+          <w:ilvl w:val="1"/>
+          <w:numId w:val="19"/>
+        </w:numPr>
+        <w:rPr>
+          <w:sz w:val="24"/>
+        </w:rPr>
+      </w:pPr>
+      <w:r>
+        <w:rPr>
+          <w:sz w:val="24"/>
+        </w:rPr>
+        <w:t xml:space="preserve"> Application versions</w:t>
+      </w:r>
+    </w:p>
+    <w:p>
+      <w:pPr>
+        <w:numPr>
+          <w:ilvl w:val="1"/>
+          <w:numId w:val="19"/>
+        </w:numPr>
+        <w:rPr>
+          <w:sz w:val="24"/>
+        </w:rPr>
+      </w:pPr>
+      <w:r>
+        <w:rPr>
+          <w:sz w:val="24"/>
+        </w:rPr>
+        <w:t xml:space="preserve"> Serial Number</w:t>
+      </w:r>
+    </w:p>
+    <w:p>
+      <w:pPr>
+        <w:numPr>
+          <w:ilvl w:val="1"/>
+          <w:numId w:val="19"/>
+        </w:numPr>
+        <w:rPr>
+          <w:sz w:val="24"/>
+        </w:rPr>
+      </w:pPr>
+      <w:r>
+        <w:rPr>
+          <w:sz w:val="24"/>
+        </w:rPr>
+        <w:t xml:space="preserve"> Manufacturer</w:t>
+      </w:r>
+    </w:p>
+    <w:p>
+      <w:pPr>
+        <w:rPr>
+          <w:sz w:val="24"/>
+        </w:rPr>
+      </w:pPr>
+      <w:r>
+        <w:rPr>
+          <w:sz w:val="24"/>
+        </w:rPr>
+        <w:tab/>
+      </w:r>
+      <w:proofErr w:type="spellStart"/>
+      <w:r>
+        <w:rPr>
+          <w:sz w:val="24"/>
+        </w:rPr>
+        <w:t>etc</w:t>
+      </w:r>
+      <w:proofErr w:type="spellEnd"/>
+      <w:r>
+        <w:rPr>
+          <w:sz w:val="24"/>
+        </w:rPr>
+        <w:t>…</w:t>
+      </w:r>
+    </w:p>
+    <w:p>
+      <w:pPr>
+        <w:rPr>
+          <w:sz w:val="24"/>
+        </w:rPr>
+      </w:pPr>
       <w:r>
         <w:rPr>
           <w:b/>
           <w:sz w:val="28"/>
           <w:u w:val="single"/>
         </w:rPr>
-        <w:t>Layer:</w:t>
-      </w:r>
-      <w:r>
-        <w:rPr>
-          <w:b/>
-          <w:sz w:val="28"/>
+        <w:t>Zigbee Device Object (ZDO):</w:t>
+      </w:r>
+      <w:r>
+        <w:rPr>
+          <w:sz w:val="24"/>
         </w:rPr>
         <w:t xml:space="preserve"> </w:t>
       </w:r>
@@ -2008,19 +2171,482 @@
         <w:rPr>
           <w:sz w:val="24"/>
         </w:rPr>
-        <w:t xml:space="preserve">It is specified </w:t>
-      </w:r>
-      <w:r>
-        <w:rPr>
-          <w:sz w:val="24"/>
-        </w:rPr>
-        <w:t xml:space="preserve">by the vendor. </w:t>
-      </w:r>
-      <w:r>
-        <w:rPr>
-          <w:sz w:val="24"/>
-        </w:rPr>
-        <w:t>It consists of application objects which hold user applications &amp; Zigbee device objects</w:t>
+        <w:t>It defines the role of the device in the network – Coordinator, Router or End Device. It also initializes API and Network layers and offers services like device/service discovery.</w:t>
+      </w:r>
+    </w:p>
+    <w:p>
+      <w:pPr>
+        <w:rPr>
+          <w:sz w:val="24"/>
+        </w:rPr>
+      </w:pPr>
+    </w:p>
+    <w:p>
+      <w:pPr>
+        <w:rPr>
+          <w:b/>
+          <w:sz w:val="32"/>
+          <w:u w:val="single"/>
+        </w:rPr>
+      </w:pPr>
+    </w:p>
+    <w:p>
+      <w:pPr>
+        <w:rPr>
+          <w:b/>
+          <w:sz w:val="32"/>
+          <w:u w:val="single"/>
+        </w:rPr>
+      </w:pPr>
+    </w:p>
+    <w:p>
+      <w:pPr>
+        <w:rPr>
+          <w:b/>
+          <w:sz w:val="32"/>
+          <w:u w:val="single"/>
+        </w:rPr>
+      </w:pPr>
+    </w:p>
+    <w:p>
+      <w:pPr>
+        <w:rPr>
+          <w:b/>
+          <w:sz w:val="32"/>
+          <w:u w:val="single"/>
+        </w:rPr>
+      </w:pPr>
+      <w:r>
+        <w:rPr>
+          <w:b/>
+          <w:sz w:val="32"/>
+          <w:u w:val="single"/>
+        </w:rPr>
+        <w:lastRenderedPageBreak/>
+        <w:t>Prototype:</w:t>
+      </w:r>
+    </w:p>
+    <w:p>
+      <w:pPr>
+        <w:rPr>
+          <w:b/>
+          <w:sz w:val="24"/>
+        </w:rPr>
+      </w:pPr>
+      <w:r>
+        <w:rPr>
+          <w:b/>
+          <w:sz w:val="24"/>
+        </w:rPr>
+        <w:t>Components used:</w:t>
+      </w:r>
+    </w:p>
+    <w:p>
+      <w:pPr>
+        <w:pStyle w:val="ListParagraph"/>
+        <w:numPr>
+          <w:ilvl w:val="0"/>
+          <w:numId w:val="1"/>
+        </w:numPr>
+        <w:rPr>
+          <w:sz w:val="24"/>
+        </w:rPr>
+      </w:pPr>
+      <w:r>
+        <w:rPr>
+          <w:sz w:val="24"/>
+        </w:rPr>
+        <w:t xml:space="preserve">Arduino </w:t>
+      </w:r>
+      <w:proofErr w:type="spellStart"/>
+      <w:r>
+        <w:rPr>
+          <w:sz w:val="24"/>
+        </w:rPr>
+        <w:t>nano</w:t>
+      </w:r>
+      <w:proofErr w:type="spellEnd"/>
+    </w:p>
+    <w:p>
+      <w:pPr>
+        <w:pStyle w:val="ListParagraph"/>
+        <w:numPr>
+          <w:ilvl w:val="0"/>
+          <w:numId w:val="1"/>
+        </w:numPr>
+        <w:rPr>
+          <w:sz w:val="24"/>
+        </w:rPr>
+      </w:pPr>
+      <w:proofErr w:type="spellStart"/>
+      <w:r>
+        <w:rPr>
+          <w:sz w:val="24"/>
+        </w:rPr>
+        <w:t>Xbee</w:t>
+      </w:r>
+      <w:proofErr w:type="spellEnd"/>
+      <w:r>
+        <w:rPr>
+          <w:sz w:val="24"/>
+        </w:rPr>
+        <w:t xml:space="preserve"> pro S2</w:t>
+      </w:r>
+    </w:p>
+    <w:p>
+      <w:pPr>
+        <w:pStyle w:val="ListParagraph"/>
+        <w:numPr>
+          <w:ilvl w:val="0"/>
+          <w:numId w:val="1"/>
+        </w:numPr>
+        <w:rPr>
+          <w:sz w:val="24"/>
+        </w:rPr>
+      </w:pPr>
+      <w:r>
+        <w:rPr>
+          <w:sz w:val="24"/>
+        </w:rPr>
+        <w:t xml:space="preserve">Arduino </w:t>
+      </w:r>
+      <w:proofErr w:type="spellStart"/>
+      <w:r>
+        <w:rPr>
+          <w:sz w:val="24"/>
+        </w:rPr>
+        <w:t>nano</w:t>
+      </w:r>
+      <w:proofErr w:type="spellEnd"/>
+      <w:r>
+        <w:rPr>
+          <w:sz w:val="24"/>
+        </w:rPr>
+        <w:t xml:space="preserve"> i/o breakout shield</w:t>
+      </w:r>
+    </w:p>
+    <w:p>
+      <w:pPr>
+        <w:pStyle w:val="ListParagraph"/>
+        <w:numPr>
+          <w:ilvl w:val="0"/>
+          <w:numId w:val="1"/>
+        </w:numPr>
+        <w:rPr>
+          <w:sz w:val="24"/>
+        </w:rPr>
+      </w:pPr>
+      <w:r>
+        <w:rPr>
+          <w:sz w:val="24"/>
+        </w:rPr>
+        <w:t>PIR motion sensor</w:t>
+      </w:r>
+    </w:p>
+    <w:p>
+      <w:pPr>
+        <w:pStyle w:val="ListParagraph"/>
+        <w:numPr>
+          <w:ilvl w:val="0"/>
+          <w:numId w:val="1"/>
+        </w:numPr>
+        <w:rPr>
+          <w:sz w:val="24"/>
+        </w:rPr>
+      </w:pPr>
+      <w:r>
+        <w:rPr>
+          <w:sz w:val="24"/>
+        </w:rPr>
+        <w:t>TTL serial camera</w:t>
+      </w:r>
+    </w:p>
+    <w:p>
+      <w:pPr>
+        <w:pStyle w:val="ListParagraph"/>
+        <w:numPr>
+          <w:ilvl w:val="0"/>
+          <w:numId w:val="1"/>
+        </w:numPr>
+        <w:rPr>
+          <w:sz w:val="24"/>
+        </w:rPr>
+      </w:pPr>
+      <w:r>
+        <w:rPr>
+          <w:sz w:val="24"/>
+        </w:rPr>
+        <w:t>Resistors</w:t>
+      </w:r>
+    </w:p>
+    <w:p>
+      <w:pPr>
+        <w:pStyle w:val="ListParagraph"/>
+        <w:numPr>
+          <w:ilvl w:val="0"/>
+          <w:numId w:val="1"/>
+        </w:numPr>
+        <w:rPr>
+          <w:sz w:val="24"/>
+        </w:rPr>
+      </w:pPr>
+      <w:r>
+        <w:rPr>
+          <w:sz w:val="24"/>
+        </w:rPr>
+        <w:t>SD card</w:t>
+      </w:r>
+    </w:p>
+    <w:p>
+      <w:pPr>
+        <w:pStyle w:val="ListParagraph"/>
+        <w:numPr>
+          <w:ilvl w:val="0"/>
+          <w:numId w:val="1"/>
+        </w:numPr>
+        <w:rPr>
+          <w:sz w:val="24"/>
+        </w:rPr>
+      </w:pPr>
+      <w:r>
+        <w:rPr>
+          <w:sz w:val="24"/>
+        </w:rPr>
+        <w:t>SD card reader</w:t>
+      </w:r>
+    </w:p>
+    <w:p>
+      <w:pPr>
+        <w:pStyle w:val="ListParagraph"/>
+        <w:numPr>
+          <w:ilvl w:val="0"/>
+          <w:numId w:val="1"/>
+        </w:numPr>
+        <w:rPr>
+          <w:sz w:val="24"/>
+        </w:rPr>
+      </w:pPr>
+      <w:r>
+        <w:rPr>
+          <w:sz w:val="24"/>
+        </w:rPr>
+        <w:t>Breadboard</w:t>
+      </w:r>
+    </w:p>
+    <w:p>
+      <w:pPr>
+        <w:rPr>
+          <w:b/>
+          <w:sz w:val="24"/>
+        </w:rPr>
+      </w:pPr>
+      <w:r>
+        <w:rPr>
+          <w:b/>
+          <w:sz w:val="24"/>
+        </w:rPr>
+        <w:t>Architecture</w:t>
+      </w:r>
+      <w:r>
+        <w:rPr>
+          <w:b/>
+          <w:sz w:val="24"/>
+        </w:rPr>
+        <w:t xml:space="preserve"> Diagram:</w:t>
+      </w:r>
+    </w:p>
+    <w:p>
+      <w:pPr>
+        <w:rPr>
+          <w:highlight w:val="yellow"/>
+        </w:rPr>
+      </w:pPr>
+      <w:r>
+        <w:rPr>
+          <w:highlight w:val="yellow"/>
+        </w:rPr>
+        <w:t>&lt;Put diagram here&gt;</w:t>
+      </w:r>
+    </w:p>
+    <w:p>
+      <w:pPr>
+        <w:rPr>
+          <w:b/>
+          <w:sz w:val="24"/>
+        </w:rPr>
+      </w:pPr>
+      <w:r>
+        <w:rPr>
+          <w:b/>
+          <w:sz w:val="24"/>
+        </w:rPr>
+        <w:t>Sequence Diagram:</w:t>
+      </w:r>
+    </w:p>
+    <w:p>
+      <w:pPr>
+        <w:rPr>
+          <w:highlight w:val="yellow"/>
+        </w:rPr>
+      </w:pPr>
+      <w:r>
+        <w:rPr>
+          <w:highlight w:val="yellow"/>
+        </w:rPr>
+        <w:t>&lt;Put diagram here&gt;</w:t>
+      </w:r>
+    </w:p>
+    <w:p/>
+    <w:p>
+      <w:pPr>
+        <w:pStyle w:val="ListParagraph"/>
+        <w:numPr>
+          <w:ilvl w:val="0"/>
+          <w:numId w:val="2"/>
+        </w:numPr>
+        <w:rPr>
+          <w:sz w:val="24"/>
+        </w:rPr>
+      </w:pPr>
+      <w:r>
+        <w:rPr>
+          <w:sz w:val="24"/>
+        </w:rPr>
+        <w:t xml:space="preserve">The network consists of </w:t>
+      </w:r>
+      <w:r>
+        <w:rPr>
+          <w:sz w:val="24"/>
+        </w:rPr>
+        <w:t>4</w:t>
+      </w:r>
+      <w:r>
+        <w:rPr>
+          <w:sz w:val="24"/>
+        </w:rPr>
+        <w:t xml:space="preserve"> parts:</w:t>
+      </w:r>
+    </w:p>
+    <w:p>
+      <w:pPr>
+        <w:pStyle w:val="ListParagraph"/>
+        <w:numPr>
+          <w:ilvl w:val="1"/>
+          <w:numId w:val="2"/>
+        </w:numPr>
+        <w:rPr>
+          <w:sz w:val="24"/>
+        </w:rPr>
+      </w:pPr>
+      <w:r>
+        <w:rPr>
+          <w:sz w:val="24"/>
+        </w:rPr>
+        <w:t>Motion Sensing &amp; Detection (Router 1)</w:t>
+      </w:r>
+    </w:p>
+    <w:p>
+      <w:pPr>
+        <w:pStyle w:val="ListParagraph"/>
+        <w:numPr>
+          <w:ilvl w:val="1"/>
+          <w:numId w:val="2"/>
+        </w:numPr>
+        <w:rPr>
+          <w:sz w:val="24"/>
+        </w:rPr>
+      </w:pPr>
+      <w:r>
+        <w:rPr>
+          <w:sz w:val="24"/>
+        </w:rPr>
+        <w:t>Central Actuator (Coordinator)</w:t>
+      </w:r>
+    </w:p>
+    <w:p>
+      <w:pPr>
+        <w:pStyle w:val="ListParagraph"/>
+        <w:numPr>
+          <w:ilvl w:val="1"/>
+          <w:numId w:val="2"/>
+        </w:numPr>
+        <w:rPr>
+          <w:sz w:val="24"/>
+        </w:rPr>
+      </w:pPr>
+      <w:r>
+        <w:rPr>
+          <w:sz w:val="24"/>
+        </w:rPr>
+        <w:t>Camera (Router 2)</w:t>
+      </w:r>
+    </w:p>
+    <w:p>
+      <w:pPr>
+        <w:pStyle w:val="ListParagraph"/>
+        <w:numPr>
+          <w:ilvl w:val="1"/>
+          <w:numId w:val="2"/>
+        </w:numPr>
+        <w:rPr>
+          <w:sz w:val="24"/>
+        </w:rPr>
+      </w:pPr>
+      <w:r>
+        <w:rPr>
+          <w:sz w:val="24"/>
+        </w:rPr>
+        <w:t>Lights (Router 3)</w:t>
+      </w:r>
+    </w:p>
+    <w:p>
+      <w:pPr>
+        <w:pStyle w:val="ListParagraph"/>
+        <w:numPr>
+          <w:ilvl w:val="0"/>
+          <w:numId w:val="2"/>
+        </w:numPr>
+        <w:rPr>
+          <w:sz w:val="24"/>
+        </w:rPr>
+      </w:pPr>
+      <w:r>
+        <w:rPr>
+          <w:sz w:val="24"/>
+        </w:rPr>
+        <w:t>All the</w:t>
+      </w:r>
+      <w:r>
+        <w:rPr>
+          <w:sz w:val="24"/>
+        </w:rPr>
+        <w:t xml:space="preserve"> router </w:t>
+      </w:r>
+      <w:proofErr w:type="spellStart"/>
+      <w:r>
+        <w:rPr>
+          <w:sz w:val="24"/>
+        </w:rPr>
+        <w:t>xbees</w:t>
+      </w:r>
+      <w:proofErr w:type="spellEnd"/>
+      <w:r>
+        <w:rPr>
+          <w:sz w:val="24"/>
+        </w:rPr>
+        <w:t xml:space="preserve"> are configured with config in </w:t>
+      </w:r>
+      <w:r>
+        <w:rPr>
+          <w:sz w:val="24"/>
+        </w:rPr>
+        <w:t xml:space="preserve">AT mode &amp; </w:t>
+      </w:r>
+      <w:r>
+        <w:rPr>
+          <w:sz w:val="24"/>
+        </w:rPr>
+        <w:t>the</w:t>
       </w:r>
       <w:r>
         <w:rPr>
@@ -2032,859 +2658,196 @@
         <w:rPr>
           <w:sz w:val="24"/>
         </w:rPr>
-        <w:t>(ZDOs).</w:t>
-      </w:r>
-      <w:r>
-        <w:rPr>
-          <w:sz w:val="24"/>
-        </w:rPr>
-        <w:t xml:space="preserve"> </w:t>
-      </w:r>
-      <w:r>
-        <w:rPr>
-          <w:sz w:val="24"/>
-        </w:rPr>
-        <w:t>Every device has descriptor called ‘ZigBee descriptor’. It contains following information:</w:t>
-      </w:r>
-    </w:p>
-    <w:p>
-      <w:pPr>
+        <w:t>coordinator</w:t>
+      </w:r>
+      <w:r>
+        <w:rPr>
+          <w:sz w:val="24"/>
+        </w:rPr>
+        <w:t xml:space="preserve"> is configured in API mode. </w:t>
+      </w:r>
+    </w:p>
+    <w:p>
+      <w:pPr>
+        <w:pStyle w:val="ListParagraph"/>
         <w:numPr>
           <w:ilvl w:val="1"/>
-          <w:numId w:val="19"/>
-        </w:numPr>
-        <w:rPr>
-          <w:sz w:val="24"/>
-        </w:rPr>
-      </w:pPr>
-      <w:r>
-        <w:rPr>
-          <w:sz w:val="24"/>
-        </w:rPr>
-        <w:t xml:space="preserve"> Frequency band</w:t>
-      </w:r>
-    </w:p>
-    <w:p>
-      <w:pPr>
+          <w:numId w:val="2"/>
+        </w:numPr>
+        <w:rPr>
+          <w:sz w:val="24"/>
+        </w:rPr>
+      </w:pPr>
+      <w:r>
+        <w:rPr>
+          <w:sz w:val="24"/>
+        </w:rPr>
+        <w:t xml:space="preserve">In AT mode, an </w:t>
+      </w:r>
+      <w:proofErr w:type="spellStart"/>
+      <w:r>
+        <w:rPr>
+          <w:sz w:val="24"/>
+        </w:rPr>
+        <w:t>XBee</w:t>
+      </w:r>
+      <w:proofErr w:type="spellEnd"/>
+      <w:r>
+        <w:rPr>
+          <w:sz w:val="24"/>
+        </w:rPr>
+        <w:t xml:space="preserve"> would broadcast any message it receives to its destination address (which is set to coordinator by default). Once the destination address is set, there is no provision for that </w:t>
+      </w:r>
+      <w:proofErr w:type="spellStart"/>
+      <w:r>
+        <w:rPr>
+          <w:sz w:val="24"/>
+        </w:rPr>
+        <w:t>XBee</w:t>
+      </w:r>
+      <w:proofErr w:type="spellEnd"/>
+      <w:r>
+        <w:rPr>
+          <w:sz w:val="24"/>
+        </w:rPr>
+        <w:t xml:space="preserve"> to send messages to any other destinations.</w:t>
+      </w:r>
+    </w:p>
+    <w:p>
+      <w:pPr>
+        <w:pStyle w:val="ListParagraph"/>
         <w:numPr>
           <w:ilvl w:val="1"/>
-          <w:numId w:val="19"/>
-        </w:numPr>
-        <w:rPr>
-          <w:sz w:val="24"/>
-        </w:rPr>
-      </w:pPr>
-      <w:r>
-        <w:rPr>
-          <w:sz w:val="24"/>
-        </w:rPr>
-        <w:t xml:space="preserve"> Power description</w:t>
-      </w:r>
-    </w:p>
-    <w:p>
-      <w:pPr>
+          <w:numId w:val="2"/>
+        </w:numPr>
+        <w:rPr>
+          <w:sz w:val="24"/>
+        </w:rPr>
+      </w:pPr>
+      <w:r>
+        <w:rPr>
+          <w:sz w:val="24"/>
+        </w:rPr>
+        <w:t xml:space="preserve">We do not configure the coordinator in AT mode as we don’t want it to broadcast every message it gets. </w:t>
+      </w:r>
+    </w:p>
+    <w:p>
+      <w:pPr>
+        <w:pStyle w:val="ListParagraph"/>
         <w:numPr>
           <w:ilvl w:val="1"/>
-          <w:numId w:val="19"/>
-        </w:numPr>
-        <w:rPr>
-          <w:sz w:val="24"/>
-        </w:rPr>
-      </w:pPr>
-      <w:r>
-        <w:rPr>
-          <w:sz w:val="24"/>
-        </w:rPr>
-        <w:t xml:space="preserve"> Application flags</w:t>
-      </w:r>
-    </w:p>
-    <w:p>
-      <w:pPr>
-        <w:numPr>
-          <w:ilvl w:val="1"/>
-          <w:numId w:val="19"/>
-        </w:numPr>
-        <w:rPr>
-          <w:sz w:val="24"/>
-        </w:rPr>
-      </w:pPr>
-      <w:r>
-        <w:rPr>
-          <w:sz w:val="24"/>
-        </w:rPr>
-        <w:t xml:space="preserve"> Application versions</w:t>
-      </w:r>
-    </w:p>
-    <w:p>
-      <w:pPr>
-        <w:numPr>
-          <w:ilvl w:val="1"/>
-          <w:numId w:val="19"/>
-        </w:numPr>
-        <w:rPr>
-          <w:sz w:val="24"/>
-        </w:rPr>
-      </w:pPr>
-      <w:r>
-        <w:rPr>
-          <w:sz w:val="24"/>
-        </w:rPr>
-        <w:t xml:space="preserve"> Serial Number</w:t>
-      </w:r>
-    </w:p>
-    <w:p>
-      <w:pPr>
-        <w:numPr>
-          <w:ilvl w:val="1"/>
-          <w:numId w:val="19"/>
-        </w:numPr>
-        <w:rPr>
-          <w:sz w:val="24"/>
-        </w:rPr>
-      </w:pPr>
-      <w:r>
-        <w:rPr>
-          <w:sz w:val="24"/>
-        </w:rPr>
-        <w:t xml:space="preserve"> Manufacturer</w:t>
-      </w:r>
-    </w:p>
-    <w:p>
-      <w:pPr>
-        <w:rPr>
-          <w:sz w:val="24"/>
-        </w:rPr>
-      </w:pPr>
-      <w:r>
-        <w:rPr>
-          <w:sz w:val="24"/>
-        </w:rPr>
-        <w:tab/>
+          <w:numId w:val="2"/>
+        </w:numPr>
+        <w:rPr>
+          <w:sz w:val="24"/>
+        </w:rPr>
+      </w:pPr>
+      <w:r>
+        <w:rPr>
+          <w:sz w:val="24"/>
+        </w:rPr>
+        <w:t xml:space="preserve">Also, API mode is suitable if the </w:t>
       </w:r>
       <w:proofErr w:type="spellStart"/>
       <w:r>
         <w:rPr>
           <w:sz w:val="24"/>
         </w:rPr>
-        <w:t>etc</w:t>
+        <w:t>XBee</w:t>
       </w:r>
       <w:proofErr w:type="spellEnd"/>
       <w:r>
         <w:rPr>
           <w:sz w:val="24"/>
         </w:rPr>
-        <w:t>…</w:t>
-      </w:r>
-    </w:p>
-    <w:p>
-      <w:pPr>
-        <w:rPr>
-          <w:sz w:val="24"/>
-        </w:rPr>
-      </w:pPr>
-      <w:r>
+        <w:t xml:space="preserve"> is going to communicate with multiple </w:t>
+      </w:r>
+      <w:proofErr w:type="spellStart"/>
+      <w:r>
+        <w:rPr>
+          <w:sz w:val="24"/>
+        </w:rPr>
+        <w:t>XBees</w:t>
+      </w:r>
+      <w:proofErr w:type="spellEnd"/>
+      <w:r>
+        <w:rPr>
+          <w:sz w:val="24"/>
+        </w:rPr>
+        <w:t xml:space="preserve">. This is because in every API packet, destination address </w:t>
+      </w:r>
+      <w:r>
+        <w:rPr>
+          <w:sz w:val="24"/>
+        </w:rPr>
+        <w:t>must</w:t>
+      </w:r>
+      <w:r>
+        <w:rPr>
+          <w:sz w:val="24"/>
+        </w:rPr>
+        <w:t xml:space="preserve"> be explicitly mentioned. </w:t>
+      </w:r>
+      <w:r>
+        <w:rPr>
+          <w:sz w:val="24"/>
+        </w:rPr>
+        <w:t>So,</w:t>
+      </w:r>
+      <w:r>
+        <w:rPr>
+          <w:sz w:val="24"/>
+        </w:rPr>
+        <w:t xml:space="preserve"> we can specify multiple addresses in our Arduino code &amp; send different messages to their corresponding destination </w:t>
+      </w:r>
+      <w:proofErr w:type="spellStart"/>
+      <w:r>
+        <w:rPr>
+          <w:sz w:val="24"/>
+        </w:rPr>
+        <w:t>Xbees</w:t>
+      </w:r>
+      <w:proofErr w:type="spellEnd"/>
+      <w:r>
+        <w:rPr>
+          <w:sz w:val="24"/>
+        </w:rPr>
+        <w:t>.</w:t>
+      </w:r>
+    </w:p>
+    <w:p>
+      <w:pPr>
+        <w:rPr>
+          <w:sz w:val="24"/>
+        </w:rPr>
+      </w:pPr>
+      <w:r>
+        <w:rPr>
+          <w:sz w:val="24"/>
+        </w:rPr>
+        <w:t xml:space="preserve">Let us </w:t>
+      </w:r>
+      <w:r>
+        <w:rPr>
+          <w:sz w:val="24"/>
+        </w:rPr>
+        <w:t>explore</w:t>
+      </w:r>
+      <w:r>
+        <w:rPr>
+          <w:sz w:val="24"/>
+        </w:rPr>
+        <w:t xml:space="preserve"> the 3 parts of our network as mentioned above:</w:t>
+      </w:r>
+    </w:p>
+    <w:p>
+      <w:pPr>
         <w:rPr>
           <w:b/>
           <w:sz w:val="28"/>
           <w:u w:val="single"/>
         </w:rPr>
-        <w:t>Zigbee Device Object (ZDO):</w:t>
-      </w:r>
-      <w:r>
-        <w:rPr>
-          <w:sz w:val="24"/>
-        </w:rPr>
-        <w:t xml:space="preserve"> </w:t>
-      </w:r>
-      <w:r>
-        <w:rPr>
-          <w:sz w:val="24"/>
-        </w:rPr>
-        <w:t xml:space="preserve">It </w:t>
-      </w:r>
-      <w:r>
-        <w:rPr>
-          <w:sz w:val="24"/>
-        </w:rPr>
-        <w:t>defines the role of the device in the network – Coordinator, Router or End Device. It also initializes API and Network layers and offers services like device/service discovery.</w:t>
-      </w:r>
-    </w:p>
-    <w:p>
-      <w:pPr>
-        <w:rPr>
-          <w:sz w:val="24"/>
-        </w:rPr>
-      </w:pPr>
-    </w:p>
-    <w:p>
-      <w:pPr>
-        <w:rPr>
-          <w:b/>
-          <w:sz w:val="32"/>
-          <w:u w:val="single"/>
-        </w:rPr>
-      </w:pPr>
-    </w:p>
-    <w:p>
-      <w:pPr>
-        <w:rPr>
-          <w:b/>
-          <w:sz w:val="32"/>
-          <w:u w:val="single"/>
-        </w:rPr>
-      </w:pPr>
-    </w:p>
-    <w:p>
-      <w:pPr>
-        <w:rPr>
-          <w:b/>
-          <w:sz w:val="32"/>
-          <w:u w:val="single"/>
-        </w:rPr>
-      </w:pPr>
-    </w:p>
-    <w:p>
-      <w:pPr>
-        <w:rPr>
-          <w:b/>
-          <w:sz w:val="32"/>
-          <w:u w:val="single"/>
-        </w:rPr>
-      </w:pPr>
-      <w:r>
-        <w:rPr>
-          <w:b/>
-          <w:sz w:val="32"/>
-          <w:u w:val="single"/>
-        </w:rPr>
-        <w:lastRenderedPageBreak/>
-        <w:t>Prototype:</w:t>
-      </w:r>
-    </w:p>
-    <w:p>
-      <w:pPr>
-        <w:rPr>
-          <w:b/>
-          <w:sz w:val="24"/>
-        </w:rPr>
-      </w:pPr>
-      <w:r>
-        <w:rPr>
-          <w:b/>
-          <w:sz w:val="24"/>
-        </w:rPr>
-        <w:t>Components used:</w:t>
-      </w:r>
-    </w:p>
-    <w:p>
-      <w:pPr>
-        <w:pStyle w:val="ListParagraph"/>
-        <w:numPr>
-          <w:ilvl w:val="0"/>
-          <w:numId w:val="1"/>
-        </w:numPr>
-        <w:rPr>
-          <w:sz w:val="24"/>
-        </w:rPr>
-      </w:pPr>
-      <w:r>
-        <w:rPr>
-          <w:sz w:val="24"/>
-        </w:rPr>
-        <w:t xml:space="preserve">Arduino </w:t>
-      </w:r>
-      <w:proofErr w:type="spellStart"/>
-      <w:r>
-        <w:rPr>
-          <w:sz w:val="24"/>
-        </w:rPr>
-        <w:t>nano</w:t>
-      </w:r>
-      <w:proofErr w:type="spellEnd"/>
-    </w:p>
-    <w:p>
-      <w:pPr>
-        <w:pStyle w:val="ListParagraph"/>
-        <w:numPr>
-          <w:ilvl w:val="0"/>
-          <w:numId w:val="1"/>
-        </w:numPr>
-        <w:rPr>
-          <w:sz w:val="24"/>
-        </w:rPr>
-      </w:pPr>
-      <w:proofErr w:type="spellStart"/>
-      <w:r>
-        <w:rPr>
-          <w:sz w:val="24"/>
-        </w:rPr>
-        <w:t>Xbee</w:t>
-      </w:r>
-      <w:proofErr w:type="spellEnd"/>
-      <w:r>
-        <w:rPr>
-          <w:sz w:val="24"/>
-        </w:rPr>
-        <w:t xml:space="preserve"> pro S2</w:t>
-      </w:r>
-    </w:p>
-    <w:p>
-      <w:pPr>
-        <w:pStyle w:val="ListParagraph"/>
-        <w:numPr>
-          <w:ilvl w:val="0"/>
-          <w:numId w:val="1"/>
-        </w:numPr>
-        <w:rPr>
-          <w:sz w:val="24"/>
-        </w:rPr>
-      </w:pPr>
-      <w:r>
-        <w:rPr>
-          <w:sz w:val="24"/>
-        </w:rPr>
-        <w:t xml:space="preserve">Arduino </w:t>
-      </w:r>
-      <w:proofErr w:type="spellStart"/>
-      <w:r>
-        <w:rPr>
-          <w:sz w:val="24"/>
-        </w:rPr>
-        <w:t>nano</w:t>
-      </w:r>
-      <w:proofErr w:type="spellEnd"/>
-      <w:r>
-        <w:rPr>
-          <w:sz w:val="24"/>
-        </w:rPr>
-        <w:t xml:space="preserve"> i/o breakout shield</w:t>
-      </w:r>
-    </w:p>
-    <w:p>
-      <w:pPr>
-        <w:pStyle w:val="ListParagraph"/>
-        <w:numPr>
-          <w:ilvl w:val="0"/>
-          <w:numId w:val="1"/>
-        </w:numPr>
-        <w:rPr>
-          <w:sz w:val="24"/>
-        </w:rPr>
-      </w:pPr>
-      <w:r>
-        <w:rPr>
-          <w:sz w:val="24"/>
-        </w:rPr>
-        <w:t>PIR motion sensor</w:t>
-      </w:r>
-    </w:p>
-    <w:p>
-      <w:pPr>
-        <w:pStyle w:val="ListParagraph"/>
-        <w:numPr>
-          <w:ilvl w:val="0"/>
-          <w:numId w:val="1"/>
-        </w:numPr>
-        <w:rPr>
-          <w:sz w:val="24"/>
-        </w:rPr>
-      </w:pPr>
-      <w:r>
-        <w:rPr>
-          <w:sz w:val="24"/>
-        </w:rPr>
-        <w:t>TTL serial camera</w:t>
-      </w:r>
-    </w:p>
-    <w:p>
-      <w:pPr>
-        <w:pStyle w:val="ListParagraph"/>
-        <w:numPr>
-          <w:ilvl w:val="0"/>
-          <w:numId w:val="1"/>
-        </w:numPr>
-        <w:rPr>
-          <w:sz w:val="24"/>
-        </w:rPr>
-      </w:pPr>
-      <w:r>
-        <w:rPr>
-          <w:sz w:val="24"/>
-        </w:rPr>
-        <w:t>Resistors</w:t>
-      </w:r>
-    </w:p>
-    <w:p>
-      <w:pPr>
-        <w:pStyle w:val="ListParagraph"/>
-        <w:numPr>
-          <w:ilvl w:val="0"/>
-          <w:numId w:val="1"/>
-        </w:numPr>
-        <w:rPr>
-          <w:sz w:val="24"/>
-        </w:rPr>
-      </w:pPr>
-      <w:r>
-        <w:rPr>
-          <w:sz w:val="24"/>
-        </w:rPr>
-        <w:t>SD card</w:t>
-      </w:r>
-    </w:p>
-    <w:p>
-      <w:pPr>
-        <w:pStyle w:val="ListParagraph"/>
-        <w:numPr>
-          <w:ilvl w:val="0"/>
-          <w:numId w:val="1"/>
-        </w:numPr>
-        <w:rPr>
-          <w:sz w:val="24"/>
-        </w:rPr>
-      </w:pPr>
-      <w:r>
-        <w:rPr>
-          <w:sz w:val="24"/>
-        </w:rPr>
-        <w:t>SD card reader</w:t>
-      </w:r>
-    </w:p>
-    <w:p>
-      <w:pPr>
-        <w:pStyle w:val="ListParagraph"/>
-        <w:numPr>
-          <w:ilvl w:val="0"/>
-          <w:numId w:val="1"/>
-        </w:numPr>
-        <w:rPr>
-          <w:sz w:val="24"/>
-        </w:rPr>
-      </w:pPr>
-      <w:r>
-        <w:rPr>
-          <w:sz w:val="24"/>
-        </w:rPr>
-        <w:t>Breadboard</w:t>
-      </w:r>
-    </w:p>
-    <w:p>
-      <w:pPr>
-        <w:rPr>
-          <w:b/>
-          <w:sz w:val="24"/>
-        </w:rPr>
-      </w:pPr>
-      <w:r>
-        <w:rPr>
-          <w:b/>
-          <w:sz w:val="24"/>
-        </w:rPr>
-        <w:t>Architecture</w:t>
-      </w:r>
-      <w:r>
-        <w:rPr>
-          <w:b/>
-          <w:sz w:val="24"/>
-        </w:rPr>
-        <w:t xml:space="preserve"> Diagram:</w:t>
-      </w:r>
-    </w:p>
-    <w:p>
-      <w:pPr>
-        <w:rPr>
-          <w:highlight w:val="yellow"/>
-        </w:rPr>
-      </w:pPr>
-      <w:r>
-        <w:rPr>
-          <w:highlight w:val="yellow"/>
-        </w:rPr>
-        <w:t>&lt;Put diagram here&gt;</w:t>
-      </w:r>
-    </w:p>
-    <w:p>
-      <w:pPr>
-        <w:rPr>
-          <w:b/>
-          <w:sz w:val="24"/>
-        </w:rPr>
-      </w:pPr>
-      <w:r>
-        <w:rPr>
-          <w:b/>
-          <w:sz w:val="24"/>
-        </w:rPr>
-        <w:t>Sequence</w:t>
-      </w:r>
-      <w:r>
-        <w:rPr>
-          <w:b/>
-          <w:sz w:val="24"/>
-        </w:rPr>
-        <w:t xml:space="preserve"> Diagram:</w:t>
-      </w:r>
-    </w:p>
-    <w:p>
-      <w:pPr>
-        <w:rPr>
-          <w:highlight w:val="yellow"/>
-        </w:rPr>
-      </w:pPr>
-      <w:r>
-        <w:rPr>
-          <w:highlight w:val="yellow"/>
-        </w:rPr>
-        <w:t>&lt;Put diagram here&gt;</w:t>
-      </w:r>
-    </w:p>
-    <w:p/>
-    <w:p>
-      <w:pPr>
-        <w:pStyle w:val="ListParagraph"/>
-        <w:numPr>
-          <w:ilvl w:val="0"/>
-          <w:numId w:val="2"/>
-        </w:numPr>
-        <w:rPr>
-          <w:sz w:val="24"/>
-        </w:rPr>
-      </w:pPr>
-      <w:r>
-        <w:rPr>
-          <w:sz w:val="24"/>
-        </w:rPr>
-        <w:t xml:space="preserve">The network consists of </w:t>
-      </w:r>
-      <w:r>
-        <w:rPr>
-          <w:sz w:val="24"/>
-        </w:rPr>
-        <w:t>4</w:t>
-      </w:r>
-      <w:r>
-        <w:rPr>
-          <w:sz w:val="24"/>
-        </w:rPr>
-        <w:t xml:space="preserve"> parts:</w:t>
-      </w:r>
-    </w:p>
-    <w:p>
-      <w:pPr>
-        <w:pStyle w:val="ListParagraph"/>
-        <w:numPr>
-          <w:ilvl w:val="1"/>
-          <w:numId w:val="2"/>
-        </w:numPr>
-        <w:rPr>
-          <w:sz w:val="24"/>
-        </w:rPr>
-      </w:pPr>
-      <w:r>
-        <w:rPr>
-          <w:sz w:val="24"/>
-        </w:rPr>
-        <w:t>Motion Sensing &amp; Detection (Router 1)</w:t>
-      </w:r>
-    </w:p>
-    <w:p>
-      <w:pPr>
-        <w:pStyle w:val="ListParagraph"/>
-        <w:numPr>
-          <w:ilvl w:val="1"/>
-          <w:numId w:val="2"/>
-        </w:numPr>
-        <w:rPr>
-          <w:sz w:val="24"/>
-        </w:rPr>
-      </w:pPr>
-      <w:r>
-        <w:rPr>
-          <w:sz w:val="24"/>
-        </w:rPr>
-        <w:t>Central Actuator (Coordinator)</w:t>
-      </w:r>
-    </w:p>
-    <w:p>
-      <w:pPr>
-        <w:pStyle w:val="ListParagraph"/>
-        <w:numPr>
-          <w:ilvl w:val="1"/>
-          <w:numId w:val="2"/>
-        </w:numPr>
-        <w:rPr>
-          <w:sz w:val="24"/>
-        </w:rPr>
-      </w:pPr>
-      <w:r>
-        <w:rPr>
-          <w:sz w:val="24"/>
-        </w:rPr>
-        <w:t>Camera (Router 2)</w:t>
-      </w:r>
-    </w:p>
-    <w:p>
-      <w:pPr>
-        <w:pStyle w:val="ListParagraph"/>
-        <w:numPr>
-          <w:ilvl w:val="1"/>
-          <w:numId w:val="2"/>
-        </w:numPr>
-        <w:rPr>
-          <w:sz w:val="24"/>
-        </w:rPr>
-      </w:pPr>
-      <w:r>
-        <w:rPr>
-          <w:sz w:val="24"/>
-        </w:rPr>
-        <w:t>Lights (Router 3)</w:t>
-      </w:r>
-    </w:p>
-    <w:p>
-      <w:pPr>
-        <w:pStyle w:val="ListParagraph"/>
-        <w:numPr>
-          <w:ilvl w:val="0"/>
-          <w:numId w:val="2"/>
-        </w:numPr>
-        <w:rPr>
-          <w:sz w:val="24"/>
-        </w:rPr>
-      </w:pPr>
-      <w:r>
-        <w:rPr>
-          <w:sz w:val="24"/>
-        </w:rPr>
-        <w:t>All the</w:t>
-      </w:r>
-      <w:r>
-        <w:rPr>
-          <w:sz w:val="24"/>
-        </w:rPr>
-        <w:t xml:space="preserve"> router </w:t>
-      </w:r>
-      <w:proofErr w:type="spellStart"/>
-      <w:r>
-        <w:rPr>
-          <w:sz w:val="24"/>
-        </w:rPr>
-        <w:t>xbees</w:t>
-      </w:r>
-      <w:proofErr w:type="spellEnd"/>
-      <w:r>
-        <w:rPr>
-          <w:sz w:val="24"/>
-        </w:rPr>
-        <w:t xml:space="preserve"> are configured with config in </w:t>
-      </w:r>
-      <w:r>
-        <w:rPr>
-          <w:sz w:val="24"/>
-        </w:rPr>
-        <w:t xml:space="preserve">AT mode &amp; </w:t>
-      </w:r>
-      <w:r>
-        <w:rPr>
-          <w:sz w:val="24"/>
-        </w:rPr>
-        <w:t>the</w:t>
-      </w:r>
-      <w:r>
-        <w:rPr>
-          <w:sz w:val="24"/>
-        </w:rPr>
-        <w:t xml:space="preserve"> </w:t>
-      </w:r>
-      <w:r>
-        <w:rPr>
-          <w:sz w:val="24"/>
-        </w:rPr>
-        <w:t>coordinator</w:t>
-      </w:r>
-      <w:r>
-        <w:rPr>
-          <w:sz w:val="24"/>
-        </w:rPr>
-        <w:t xml:space="preserve"> is configured in API mode. </w:t>
-      </w:r>
-    </w:p>
-    <w:p>
-      <w:pPr>
-        <w:pStyle w:val="ListParagraph"/>
-        <w:numPr>
-          <w:ilvl w:val="1"/>
-          <w:numId w:val="2"/>
-        </w:numPr>
-        <w:rPr>
-          <w:sz w:val="24"/>
-        </w:rPr>
-      </w:pPr>
-      <w:r>
-        <w:rPr>
-          <w:sz w:val="24"/>
-        </w:rPr>
-        <w:t xml:space="preserve">In AT mode, an </w:t>
-      </w:r>
-      <w:proofErr w:type="spellStart"/>
-      <w:r>
-        <w:rPr>
-          <w:sz w:val="24"/>
-        </w:rPr>
-        <w:t>XBee</w:t>
-      </w:r>
-      <w:proofErr w:type="spellEnd"/>
-      <w:r>
-        <w:rPr>
-          <w:sz w:val="24"/>
-        </w:rPr>
-        <w:t xml:space="preserve"> would broadcast any message it receives to its destination address (which is set to coordinator by default). Once the destination address is set, there is no provision for that </w:t>
-      </w:r>
-      <w:proofErr w:type="spellStart"/>
-      <w:r>
-        <w:rPr>
-          <w:sz w:val="24"/>
-        </w:rPr>
-        <w:t>XBee</w:t>
-      </w:r>
-      <w:proofErr w:type="spellEnd"/>
-      <w:r>
-        <w:rPr>
-          <w:sz w:val="24"/>
-        </w:rPr>
-        <w:t xml:space="preserve"> to send messages to any other destinations.</w:t>
-      </w:r>
-    </w:p>
-    <w:p>
-      <w:pPr>
-        <w:pStyle w:val="ListParagraph"/>
-        <w:numPr>
-          <w:ilvl w:val="1"/>
-          <w:numId w:val="2"/>
-        </w:numPr>
-        <w:rPr>
-          <w:sz w:val="24"/>
-        </w:rPr>
-      </w:pPr>
-      <w:r>
-        <w:rPr>
-          <w:sz w:val="24"/>
-        </w:rPr>
-        <w:t xml:space="preserve">We do not configure the coordinator in AT mode as we don’t want it to broadcast every message it gets. </w:t>
-      </w:r>
-    </w:p>
-    <w:p>
-      <w:pPr>
-        <w:pStyle w:val="ListParagraph"/>
-        <w:numPr>
-          <w:ilvl w:val="1"/>
-          <w:numId w:val="2"/>
-        </w:numPr>
-        <w:rPr>
-          <w:sz w:val="24"/>
-        </w:rPr>
-      </w:pPr>
-      <w:r>
-        <w:rPr>
-          <w:sz w:val="24"/>
-        </w:rPr>
-        <w:t xml:space="preserve">Also, API mode is suitable if the </w:t>
-      </w:r>
-      <w:proofErr w:type="spellStart"/>
-      <w:r>
-        <w:rPr>
-          <w:sz w:val="24"/>
-        </w:rPr>
-        <w:t>XBee</w:t>
-      </w:r>
-      <w:proofErr w:type="spellEnd"/>
-      <w:r>
-        <w:rPr>
-          <w:sz w:val="24"/>
-        </w:rPr>
-        <w:t xml:space="preserve"> is going to communicate with multiple </w:t>
-      </w:r>
-      <w:proofErr w:type="spellStart"/>
-      <w:r>
-        <w:rPr>
-          <w:sz w:val="24"/>
-        </w:rPr>
-        <w:t>XBees</w:t>
-      </w:r>
-      <w:proofErr w:type="spellEnd"/>
-      <w:r>
-        <w:rPr>
-          <w:sz w:val="24"/>
-        </w:rPr>
-        <w:t xml:space="preserve">. This is because in every API packet, destination address </w:t>
-      </w:r>
-      <w:proofErr w:type="gramStart"/>
-      <w:r>
-        <w:rPr>
-          <w:sz w:val="24"/>
-        </w:rPr>
-        <w:t>has to</w:t>
-      </w:r>
-      <w:proofErr w:type="gramEnd"/>
-      <w:r>
-        <w:rPr>
-          <w:sz w:val="24"/>
-        </w:rPr>
-        <w:t xml:space="preserve"> be explicitly mentioned. </w:t>
-      </w:r>
-      <w:proofErr w:type="gramStart"/>
-      <w:r>
-        <w:rPr>
-          <w:sz w:val="24"/>
-        </w:rPr>
-        <w:t>So</w:t>
-      </w:r>
-      <w:proofErr w:type="gramEnd"/>
-      <w:r>
-        <w:rPr>
-          <w:sz w:val="24"/>
-        </w:rPr>
-        <w:t xml:space="preserve"> we can specify multiple addresses in our Arduino code &amp; send different messages to their corresponding destination </w:t>
-      </w:r>
-      <w:proofErr w:type="spellStart"/>
-      <w:r>
-        <w:rPr>
-          <w:sz w:val="24"/>
-        </w:rPr>
-        <w:t>Xbees</w:t>
-      </w:r>
-      <w:proofErr w:type="spellEnd"/>
-      <w:r>
-        <w:rPr>
-          <w:sz w:val="24"/>
-        </w:rPr>
-        <w:t>.</w:t>
-      </w:r>
-    </w:p>
-    <w:p>
-      <w:pPr>
-        <w:rPr>
-          <w:sz w:val="24"/>
-        </w:rPr>
-      </w:pPr>
-      <w:r>
-        <w:rPr>
-          <w:sz w:val="24"/>
-        </w:rPr>
-        <w:t xml:space="preserve">Let us </w:t>
-      </w:r>
-      <w:r>
-        <w:rPr>
-          <w:sz w:val="24"/>
-        </w:rPr>
-        <w:t>explore</w:t>
-      </w:r>
-      <w:r>
-        <w:rPr>
-          <w:sz w:val="24"/>
-        </w:rPr>
-        <w:t xml:space="preserve"> the 3 parts of our network as mentioned above:</w:t>
-      </w:r>
+      </w:pPr>
     </w:p>
     <w:p>
       <w:pPr>
@@ -2900,6 +2863,7 @@
           <w:sz w:val="28"/>
           <w:u w:val="single"/>
         </w:rPr>
+        <w:lastRenderedPageBreak/>
         <w:t>Motion Sensing &amp; Detection</w:t>
       </w:r>
       <w:r>
@@ -2931,7 +2895,6 @@
           <w:b/>
           <w:sz w:val="24"/>
         </w:rPr>
-        <w:lastRenderedPageBreak/>
         <w:t xml:space="preserve">Function: </w:t>
       </w:r>
       <w:r>
@@ -3046,6 +3009,100 @@
           <w:sz w:val="24"/>
         </w:rPr>
         <w:t xml:space="preserve"> in Arduino Nano breakout shield.</w:t>
+      </w:r>
+    </w:p>
+    <w:p>
+      <w:pPr>
+        <w:pStyle w:val="ListParagraph"/>
+        <w:numPr>
+          <w:ilvl w:val="0"/>
+          <w:numId w:val="2"/>
+        </w:numPr>
+        <w:rPr>
+          <w:sz w:val="24"/>
+        </w:rPr>
+      </w:pPr>
+      <w:r>
+        <w:rPr>
+          <w:sz w:val="24"/>
+        </w:rPr>
+        <w:t xml:space="preserve">Connect the </w:t>
+      </w:r>
+      <w:proofErr w:type="spellStart"/>
+      <w:r>
+        <w:rPr>
+          <w:sz w:val="24"/>
+        </w:rPr>
+        <w:t>Vcc</w:t>
+      </w:r>
+      <w:proofErr w:type="spellEnd"/>
+      <w:r>
+        <w:rPr>
+          <w:sz w:val="24"/>
+        </w:rPr>
+        <w:t xml:space="preserve"> and </w:t>
+      </w:r>
+      <w:proofErr w:type="spellStart"/>
+      <w:r>
+        <w:rPr>
+          <w:sz w:val="24"/>
+        </w:rPr>
+        <w:t>Gnd</w:t>
+      </w:r>
+      <w:proofErr w:type="spellEnd"/>
+      <w:r>
+        <w:rPr>
+          <w:sz w:val="24"/>
+        </w:rPr>
+        <w:t xml:space="preserve"> </w:t>
+      </w:r>
+      <w:r>
+        <w:rPr>
+          <w:sz w:val="24"/>
+        </w:rPr>
+        <w:t xml:space="preserve">of the PIR sensor to </w:t>
+      </w:r>
+      <w:proofErr w:type="spellStart"/>
+      <w:r>
+        <w:rPr>
+          <w:sz w:val="24"/>
+        </w:rPr>
+        <w:t>arduino’s</w:t>
+      </w:r>
+      <w:proofErr w:type="spellEnd"/>
+      <w:r>
+        <w:rPr>
+          <w:sz w:val="24"/>
+        </w:rPr>
+        <w:t xml:space="preserve"> +5V and </w:t>
+      </w:r>
+      <w:proofErr w:type="spellStart"/>
+      <w:r>
+        <w:rPr>
+          <w:sz w:val="24"/>
+        </w:rPr>
+        <w:t>Gnd</w:t>
+      </w:r>
+      <w:proofErr w:type="spellEnd"/>
+      <w:r>
+        <w:rPr>
+          <w:sz w:val="24"/>
+        </w:rPr>
+        <w:t xml:space="preserve"> </w:t>
+      </w:r>
+      <w:proofErr w:type="spellStart"/>
+      <w:r>
+        <w:rPr>
+          <w:sz w:val="24"/>
+        </w:rPr>
+        <w:t>respt</w:t>
+      </w:r>
+      <w:proofErr w:type="spellEnd"/>
+      <w:r>
+        <w:rPr>
+          <w:sz w:val="24"/>
+        </w:rPr>
+        <w:t>.</w:t>
       </w:r>
     </w:p>
     <w:p>
@@ -3333,22 +3390,54 @@
         <w:rPr>
           <w:sz w:val="24"/>
         </w:rPr>
-        <w:t xml:space="preserve"> 328</w:t>
-      </w:r>
-      <w:proofErr w:type="gramStart"/>
-      <w:r>
-        <w:rPr>
-          <w:sz w:val="24"/>
-        </w:rPr>
-        <w:t>P(</w:t>
-      </w:r>
-      <w:proofErr w:type="gramEnd"/>
-      <w:r>
-        <w:rPr>
-          <w:sz w:val="24"/>
-        </w:rPr>
-        <w:t>old bootloader). Else it will throw out of sync error.</w:t>
-      </w:r>
+        <w:t xml:space="preserve"> 328P</w:t>
+      </w:r>
+      <w:r>
+        <w:rPr>
+          <w:sz w:val="24"/>
+        </w:rPr>
+        <w:t xml:space="preserve"> </w:t>
+      </w:r>
+      <w:r>
+        <w:rPr>
+          <w:sz w:val="24"/>
+        </w:rPr>
+        <w:t>(old bootloader). Else it will throw out of sync error.</w:t>
+      </w:r>
+    </w:p>
+    <w:p>
+      <w:pPr>
+        <w:pStyle w:val="ListParagraph"/>
+        <w:numPr>
+          <w:ilvl w:val="0"/>
+          <w:numId w:val="2"/>
+        </w:numPr>
+        <w:rPr>
+          <w:sz w:val="24"/>
+        </w:rPr>
+      </w:pPr>
+      <w:r>
+        <w:rPr>
+          <w:sz w:val="24"/>
+        </w:rPr>
+        <w:t xml:space="preserve">Power up the Arduino using </w:t>
+      </w:r>
+      <w:proofErr w:type="spellStart"/>
+      <w:r>
+        <w:rPr>
+          <w:sz w:val="24"/>
+        </w:rPr>
+        <w:t>usb</w:t>
+      </w:r>
+      <w:proofErr w:type="spellEnd"/>
+      <w:r>
+        <w:rPr>
+          <w:sz w:val="24"/>
+        </w:rPr>
+        <w:t xml:space="preserve"> cable or an external 5V supply.</w:t>
+      </w:r>
+      <w:bookmarkStart w:id="1" w:name="_GoBack"/>
+      <w:bookmarkEnd w:id="1"/>
     </w:p>
     <w:p>
       <w:pPr>
@@ -3417,21 +3506,7 @@
         <w:rPr>
           <w:sz w:val="24"/>
         </w:rPr>
-        <w:t xml:space="preserve">Since this router configured in AT mode, we don’t have to explicitly write every </w:t>
-      </w:r>
-      <w:proofErr w:type="spellStart"/>
-      <w:r>
-        <w:rPr>
-          <w:sz w:val="24"/>
-        </w:rPr>
-        <w:t>byte</w:t>
-      </w:r>
-      <w:proofErr w:type="spellEnd"/>
-      <w:r>
-        <w:rPr>
-          <w:sz w:val="24"/>
-        </w:rPr>
-        <w:t xml:space="preserve"> of the packet in Arduino’s Serial port. We are only are required to write the payload in Serial, the </w:t>
+        <w:t xml:space="preserve">Since this router configured in AT mode, we don’t have to explicitly write every byte of the packet in Arduino’s Serial port. We are only are required to write the payload in Serial, the </w:t>
       </w:r>
       <w:proofErr w:type="spellStart"/>
       <w:r>
@@ -3639,6 +3714,7 @@
           <w:b/>
           <w:sz w:val="24"/>
         </w:rPr>
+        <w:lastRenderedPageBreak/>
         <w:t>Architecture:</w:t>
       </w:r>
     </w:p>
@@ -3689,7 +3765,6 @@
         <w:rPr>
           <w:sz w:val="24"/>
         </w:rPr>
-        <w:lastRenderedPageBreak/>
         <w:t xml:space="preserve">Upload the code in </w:t>
       </w:r>
       <w:proofErr w:type="spellStart"/>
@@ -3848,6 +3923,38 @@
     </w:p>
     <w:p>
       <w:pPr>
+        <w:pStyle w:val="ListParagraph"/>
+        <w:numPr>
+          <w:ilvl w:val="0"/>
+          <w:numId w:val="2"/>
+        </w:numPr>
+        <w:rPr>
+          <w:sz w:val="24"/>
+        </w:rPr>
+      </w:pPr>
+      <w:r>
+        <w:rPr>
+          <w:sz w:val="24"/>
+        </w:rPr>
+        <w:t xml:space="preserve">Power up the Arduino using </w:t>
+      </w:r>
+      <w:proofErr w:type="spellStart"/>
+      <w:r>
+        <w:rPr>
+          <w:sz w:val="24"/>
+        </w:rPr>
+        <w:t>usb</w:t>
+      </w:r>
+      <w:proofErr w:type="spellEnd"/>
+      <w:r>
+        <w:rPr>
+          <w:sz w:val="24"/>
+        </w:rPr>
+        <w:t xml:space="preserve"> cable or an external 5V supply.</w:t>
+      </w:r>
+    </w:p>
+    <w:p>
+      <w:pPr>
         <w:ind w:left="360"/>
         <w:rPr>
           <w:b/>
@@ -4419,6 +4526,7 @@
         <w:rPr>
           <w:sz w:val="24"/>
         </w:rPr>
+        <w:lastRenderedPageBreak/>
         <w:t xml:space="preserve">To set pin D3 of </w:t>
       </w:r>
       <w:proofErr w:type="spellStart"/>
@@ -4468,7 +4576,6 @@
           <w:sz w:val="28"/>
           <w:u w:val="single"/>
         </w:rPr>
-        <w:lastRenderedPageBreak/>
         <w:t>Camera (Router 2):</w:t>
       </w:r>
     </w:p>
@@ -4651,6 +4758,617 @@
         <w:rPr>
           <w:sz w:val="24"/>
         </w:rPr>
+        <w:t xml:space="preserve">Take 5V and </w:t>
+      </w:r>
+      <w:proofErr w:type="spellStart"/>
+      <w:r>
+        <w:rPr>
+          <w:sz w:val="24"/>
+        </w:rPr>
+        <w:t>Gnd</w:t>
+      </w:r>
+      <w:proofErr w:type="spellEnd"/>
+      <w:r>
+        <w:rPr>
+          <w:sz w:val="24"/>
+        </w:rPr>
+        <w:t xml:space="preserve"> from Arduino and connect them breadboard to power multiple devices.</w:t>
+      </w:r>
+    </w:p>
+    <w:p>
+      <w:pPr>
+        <w:pStyle w:val="ListParagraph"/>
+        <w:numPr>
+          <w:ilvl w:val="0"/>
+          <w:numId w:val="2"/>
+        </w:numPr>
+        <w:rPr>
+          <w:sz w:val="24"/>
+        </w:rPr>
+      </w:pPr>
+      <w:r>
+        <w:rPr>
+          <w:sz w:val="24"/>
+        </w:rPr>
+        <w:t>Supply</w:t>
+      </w:r>
+      <w:r>
+        <w:rPr>
+          <w:sz w:val="24"/>
+        </w:rPr>
+        <w:t xml:space="preserve"> </w:t>
+      </w:r>
+      <w:proofErr w:type="spellStart"/>
+      <w:r>
+        <w:rPr>
+          <w:sz w:val="24"/>
+        </w:rPr>
+        <w:t>Vcc</w:t>
+      </w:r>
+      <w:proofErr w:type="spellEnd"/>
+      <w:r>
+        <w:rPr>
+          <w:sz w:val="24"/>
+        </w:rPr>
+        <w:t xml:space="preserve"> and </w:t>
+      </w:r>
+      <w:proofErr w:type="spellStart"/>
+      <w:r>
+        <w:rPr>
+          <w:sz w:val="24"/>
+        </w:rPr>
+        <w:t>Gnd</w:t>
+      </w:r>
+      <w:proofErr w:type="spellEnd"/>
+      <w:r>
+        <w:rPr>
+          <w:sz w:val="24"/>
+        </w:rPr>
+        <w:t xml:space="preserve"> </w:t>
+      </w:r>
+      <w:r>
+        <w:rPr>
+          <w:sz w:val="24"/>
+        </w:rPr>
+        <w:t>for</w:t>
+      </w:r>
+      <w:r>
+        <w:rPr>
+          <w:sz w:val="24"/>
+        </w:rPr>
+        <w:t xml:space="preserve"> camera </w:t>
+      </w:r>
+      <w:r>
+        <w:rPr>
+          <w:sz w:val="24"/>
+        </w:rPr>
+        <w:t>from</w:t>
+      </w:r>
+      <w:r>
+        <w:rPr>
+          <w:sz w:val="24"/>
+        </w:rPr>
+        <w:t xml:space="preserve"> the breadboard.</w:t>
+      </w:r>
+    </w:p>
+    <w:p>
+      <w:pPr>
+        <w:pStyle w:val="ListParagraph"/>
+        <w:numPr>
+          <w:ilvl w:val="0"/>
+          <w:numId w:val="2"/>
+        </w:numPr>
+        <w:rPr>
+          <w:sz w:val="24"/>
+        </w:rPr>
+      </w:pPr>
+      <w:r>
+        <w:rPr>
+          <w:sz w:val="24"/>
+        </w:rPr>
+        <w:t>Connect Tx of camera to pin 2 of Arduino. On the breakout board, this pin is denoted by D2.</w:t>
+      </w:r>
+    </w:p>
+    <w:p>
+      <w:pPr>
+        <w:pStyle w:val="ListParagraph"/>
+        <w:numPr>
+          <w:ilvl w:val="0"/>
+          <w:numId w:val="2"/>
+        </w:numPr>
+        <w:rPr>
+          <w:sz w:val="24"/>
+        </w:rPr>
+      </w:pPr>
+      <w:r>
+        <w:rPr>
+          <w:sz w:val="24"/>
+        </w:rPr>
+        <w:t>Create a voltage divider circuit on the breadboard using the two 10k ohm resistors.</w:t>
+      </w:r>
+    </w:p>
+    <w:p>
+      <w:pPr>
+        <w:pStyle w:val="ListParagraph"/>
+        <w:numPr>
+          <w:ilvl w:val="0"/>
+          <w:numId w:val="2"/>
+        </w:numPr>
+        <w:rPr>
+          <w:sz w:val="24"/>
+        </w:rPr>
+      </w:pPr>
+      <w:r>
+        <w:rPr>
+          <w:sz w:val="24"/>
+        </w:rPr>
+        <w:t>Connect one end of the voltage divider to pin 3 of Arduino and the other end to Gnd.</w:t>
+      </w:r>
+    </w:p>
+    <w:p>
+      <w:pPr>
+        <w:pStyle w:val="ListParagraph"/>
+        <w:numPr>
+          <w:ilvl w:val="0"/>
+          <w:numId w:val="2"/>
+        </w:numPr>
+        <w:rPr>
+          <w:sz w:val="24"/>
+        </w:rPr>
+      </w:pPr>
+      <w:r>
+        <w:rPr>
+          <w:sz w:val="24"/>
+        </w:rPr>
+        <w:t xml:space="preserve">Take a connection from the middle of this voltage divider circuit and connect it to the Rx of the camera. This is required as the camera’s high is 3.3V and </w:t>
+      </w:r>
+      <w:proofErr w:type="spellStart"/>
+      <w:r>
+        <w:rPr>
+          <w:sz w:val="24"/>
+        </w:rPr>
+        <w:t>arduino’s</w:t>
+      </w:r>
+      <w:proofErr w:type="spellEnd"/>
+      <w:r>
+        <w:rPr>
+          <w:sz w:val="24"/>
+        </w:rPr>
+        <w:t xml:space="preserve"> high is 5V. So</w:t>
+      </w:r>
+      <w:r>
+        <w:rPr>
+          <w:sz w:val="24"/>
+        </w:rPr>
+        <w:t>,</w:t>
+      </w:r>
+      <w:r>
+        <w:rPr>
+          <w:sz w:val="24"/>
+        </w:rPr>
+        <w:t xml:space="preserve"> the voltage divider brings </w:t>
+      </w:r>
+      <w:proofErr w:type="spellStart"/>
+      <w:r>
+        <w:rPr>
+          <w:sz w:val="24"/>
+        </w:rPr>
+        <w:t>arduino’s</w:t>
+      </w:r>
+      <w:proofErr w:type="spellEnd"/>
+      <w:r>
+        <w:rPr>
+          <w:sz w:val="24"/>
+        </w:rPr>
+        <w:t xml:space="preserve"> high of 5V to 2.5V which is safe for the camera.</w:t>
+      </w:r>
+    </w:p>
+    <w:p>
+      <w:pPr>
+        <w:pStyle w:val="ListParagraph"/>
+        <w:numPr>
+          <w:ilvl w:val="0"/>
+          <w:numId w:val="2"/>
+        </w:numPr>
+        <w:rPr>
+          <w:sz w:val="24"/>
+        </w:rPr>
+      </w:pPr>
+      <w:r>
+        <w:rPr>
+          <w:sz w:val="24"/>
+        </w:rPr>
+        <w:t xml:space="preserve">Supply </w:t>
+      </w:r>
+      <w:proofErr w:type="spellStart"/>
+      <w:r>
+        <w:rPr>
+          <w:sz w:val="24"/>
+        </w:rPr>
+        <w:t>Vcc</w:t>
+      </w:r>
+      <w:proofErr w:type="spellEnd"/>
+      <w:r>
+        <w:rPr>
+          <w:sz w:val="24"/>
+        </w:rPr>
+        <w:t xml:space="preserve"> and </w:t>
+      </w:r>
+      <w:proofErr w:type="spellStart"/>
+      <w:r>
+        <w:rPr>
+          <w:sz w:val="24"/>
+        </w:rPr>
+        <w:t>Gnd</w:t>
+      </w:r>
+      <w:proofErr w:type="spellEnd"/>
+      <w:r>
+        <w:rPr>
+          <w:sz w:val="24"/>
+        </w:rPr>
+        <w:t xml:space="preserve"> for </w:t>
+      </w:r>
+      <w:r>
+        <w:rPr>
+          <w:sz w:val="24"/>
+        </w:rPr>
+        <w:t>the SD card</w:t>
+      </w:r>
+      <w:r>
+        <w:rPr>
+          <w:sz w:val="24"/>
+        </w:rPr>
+        <w:t xml:space="preserve"> </w:t>
+      </w:r>
+      <w:r>
+        <w:rPr>
+          <w:sz w:val="24"/>
+        </w:rPr>
+        <w:t xml:space="preserve">reader </w:t>
+      </w:r>
+      <w:r>
+        <w:rPr>
+          <w:sz w:val="24"/>
+        </w:rPr>
+        <w:t>from the breadboard.</w:t>
+      </w:r>
+    </w:p>
+    <w:p>
+      <w:pPr>
+        <w:pStyle w:val="ListParagraph"/>
+        <w:numPr>
+          <w:ilvl w:val="0"/>
+          <w:numId w:val="2"/>
+        </w:numPr>
+        <w:rPr>
+          <w:sz w:val="24"/>
+        </w:rPr>
+      </w:pPr>
+      <w:r>
+        <w:rPr>
+          <w:sz w:val="24"/>
+        </w:rPr>
+        <w:t xml:space="preserve">Connect the following pins in </w:t>
+      </w:r>
+      <w:proofErr w:type="spellStart"/>
+      <w:r>
+        <w:rPr>
+          <w:sz w:val="24"/>
+        </w:rPr>
+        <w:t>SD</w:t>
+      </w:r>
+      <w:proofErr w:type="spellEnd"/>
+      <w:r>
+        <w:rPr>
+          <w:sz w:val="24"/>
+        </w:rPr>
+        <w:t xml:space="preserve"> card reader and camera </w:t>
+      </w:r>
+      <w:proofErr w:type="spellStart"/>
+      <w:r>
+        <w:rPr>
+          <w:sz w:val="24"/>
+        </w:rPr>
+        <w:t>respt</w:t>
+      </w:r>
+      <w:proofErr w:type="spellEnd"/>
+      <w:r>
+        <w:rPr>
+          <w:sz w:val="24"/>
+        </w:rPr>
+        <w:t>:</w:t>
+      </w:r>
+    </w:p>
+    <w:tbl>
+      <w:tblPr>
+        <w:tblStyle w:val="TableGrid"/>
+        <w:tblW w:w="0" w:type="auto"/>
+        <w:tblInd w:w="720" w:type="dxa"/>
+        <w:tblLook w:val="04A0" w:firstRow="1" w:lastRow="0" w:firstColumn="1" w:lastColumn="0" w:noHBand="0" w:noVBand="1"/>
+      </w:tblPr>
+      <w:tblGrid>
+        <w:gridCol w:w="4308"/>
+        <w:gridCol w:w="4322"/>
+      </w:tblGrid>
+      <w:tr>
+        <w:tc>
+          <w:tcPr>
+            <w:tcW w:w="4675" w:type="dxa"/>
+          </w:tcPr>
+          <w:p>
+            <w:pPr>
+              <w:jc w:val="center"/>
+              <w:rPr>
+                <w:b/>
+                <w:sz w:val="24"/>
+              </w:rPr>
+            </w:pPr>
+            <w:r>
+              <w:rPr>
+                <w:b/>
+                <w:sz w:val="24"/>
+              </w:rPr>
+              <w:t>SD Card reader</w:t>
+            </w:r>
+          </w:p>
+        </w:tc>
+        <w:tc>
+          <w:tcPr>
+            <w:tcW w:w="4675" w:type="dxa"/>
+          </w:tcPr>
+          <w:p>
+            <w:pPr>
+              <w:jc w:val="center"/>
+              <w:rPr>
+                <w:b/>
+                <w:sz w:val="24"/>
+              </w:rPr>
+            </w:pPr>
+            <w:r>
+              <w:rPr>
+                <w:b/>
+                <w:sz w:val="24"/>
+              </w:rPr>
+              <w:t>Arduino</w:t>
+            </w:r>
+          </w:p>
+        </w:tc>
+      </w:tr>
+      <w:tr>
+        <w:tc>
+          <w:tcPr>
+            <w:tcW w:w="4675" w:type="dxa"/>
+          </w:tcPr>
+          <w:p>
+            <w:pPr>
+              <w:jc w:val="center"/>
+              <w:rPr>
+                <w:sz w:val="24"/>
+              </w:rPr>
+            </w:pPr>
+            <w:r>
+              <w:rPr>
+                <w:sz w:val="24"/>
+              </w:rPr>
+              <w:t>CS</w:t>
+            </w:r>
+          </w:p>
+        </w:tc>
+        <w:tc>
+          <w:tcPr>
+            <w:tcW w:w="4675" w:type="dxa"/>
+          </w:tcPr>
+          <w:p>
+            <w:pPr>
+              <w:jc w:val="center"/>
+              <w:rPr>
+                <w:sz w:val="24"/>
+              </w:rPr>
+            </w:pPr>
+            <w:r>
+              <w:rPr>
+                <w:sz w:val="24"/>
+              </w:rPr>
+              <w:t>10</w:t>
+            </w:r>
+          </w:p>
+        </w:tc>
+      </w:tr>
+      <w:tr>
+        <w:tc>
+          <w:tcPr>
+            <w:tcW w:w="4675" w:type="dxa"/>
+          </w:tcPr>
+          <w:p>
+            <w:pPr>
+              <w:jc w:val="center"/>
+              <w:rPr>
+                <w:sz w:val="24"/>
+              </w:rPr>
+            </w:pPr>
+            <w:r>
+              <w:rPr>
+                <w:sz w:val="24"/>
+              </w:rPr>
+              <w:t>DI</w:t>
+            </w:r>
+          </w:p>
+        </w:tc>
+        <w:tc>
+          <w:tcPr>
+            <w:tcW w:w="4675" w:type="dxa"/>
+          </w:tcPr>
+          <w:p>
+            <w:pPr>
+              <w:jc w:val="center"/>
+              <w:rPr>
+                <w:sz w:val="24"/>
+              </w:rPr>
+            </w:pPr>
+            <w:r>
+              <w:rPr>
+                <w:sz w:val="24"/>
+              </w:rPr>
+              <w:t>11</w:t>
+            </w:r>
+          </w:p>
+        </w:tc>
+      </w:tr>
+      <w:tr>
+        <w:tc>
+          <w:tcPr>
+            <w:tcW w:w="4675" w:type="dxa"/>
+          </w:tcPr>
+          <w:p>
+            <w:pPr>
+              <w:jc w:val="center"/>
+              <w:rPr>
+                <w:sz w:val="24"/>
+              </w:rPr>
+            </w:pPr>
+            <w:r>
+              <w:rPr>
+                <w:sz w:val="24"/>
+              </w:rPr>
+              <w:t>DO</w:t>
+            </w:r>
+          </w:p>
+        </w:tc>
+        <w:tc>
+          <w:tcPr>
+            <w:tcW w:w="4675" w:type="dxa"/>
+          </w:tcPr>
+          <w:p>
+            <w:pPr>
+              <w:jc w:val="center"/>
+              <w:rPr>
+                <w:sz w:val="24"/>
+              </w:rPr>
+            </w:pPr>
+            <w:r>
+              <w:rPr>
+                <w:sz w:val="24"/>
+              </w:rPr>
+              <w:t>12</w:t>
+            </w:r>
+          </w:p>
+        </w:tc>
+      </w:tr>
+      <w:tr>
+        <w:tc>
+          <w:tcPr>
+            <w:tcW w:w="4675" w:type="dxa"/>
+          </w:tcPr>
+          <w:p>
+            <w:pPr>
+              <w:jc w:val="center"/>
+              <w:rPr>
+                <w:sz w:val="24"/>
+              </w:rPr>
+            </w:pPr>
+            <w:r>
+              <w:rPr>
+                <w:sz w:val="24"/>
+              </w:rPr>
+              <w:t>CLK</w:t>
+            </w:r>
+          </w:p>
+        </w:tc>
+        <w:tc>
+          <w:tcPr>
+            <w:tcW w:w="4675" w:type="dxa"/>
+          </w:tcPr>
+          <w:p>
+            <w:pPr>
+              <w:jc w:val="center"/>
+              <w:rPr>
+                <w:sz w:val="24"/>
+              </w:rPr>
+            </w:pPr>
+            <w:r>
+              <w:rPr>
+                <w:sz w:val="24"/>
+              </w:rPr>
+              <w:t>13</w:t>
+            </w:r>
+          </w:p>
+        </w:tc>
+      </w:tr>
+    </w:tbl>
+    <w:p>
+      <w:pPr>
+        <w:ind w:left="720"/>
+        <w:rPr>
+          <w:sz w:val="24"/>
+        </w:rPr>
+      </w:pPr>
+    </w:p>
+    <w:p>
+      <w:pPr>
+        <w:pStyle w:val="ListParagraph"/>
+        <w:numPr>
+          <w:ilvl w:val="0"/>
+          <w:numId w:val="2"/>
+        </w:numPr>
+        <w:rPr>
+          <w:sz w:val="24"/>
+        </w:rPr>
+      </w:pPr>
+      <w:r>
+        <w:rPr>
+          <w:sz w:val="24"/>
+        </w:rPr>
+        <w:t>Insert an SD card inside the card reader.</w:t>
+      </w:r>
+    </w:p>
+    <w:p>
+      <w:pPr>
+        <w:pStyle w:val="ListParagraph"/>
+        <w:numPr>
+          <w:ilvl w:val="0"/>
+          <w:numId w:val="2"/>
+        </w:numPr>
+        <w:rPr>
+          <w:sz w:val="24"/>
+        </w:rPr>
+      </w:pPr>
+      <w:r>
+        <w:rPr>
+          <w:sz w:val="24"/>
+        </w:rPr>
+        <w:t xml:space="preserve">If the camera or </w:t>
+      </w:r>
+      <w:proofErr w:type="spellStart"/>
+      <w:r>
+        <w:rPr>
+          <w:sz w:val="24"/>
+        </w:rPr>
+        <w:t>sdcard</w:t>
+      </w:r>
+      <w:proofErr w:type="spellEnd"/>
+      <w:r>
+        <w:rPr>
+          <w:sz w:val="24"/>
+        </w:rPr>
+        <w:t xml:space="preserve"> reader is not configured properly, it will show specific error in the serial monitor of the Arduino.</w:t>
+      </w:r>
+    </w:p>
+    <w:p>
+      <w:pPr>
+        <w:pStyle w:val="ListParagraph"/>
+        <w:numPr>
+          <w:ilvl w:val="0"/>
+          <w:numId w:val="2"/>
+        </w:numPr>
+        <w:rPr>
+          <w:sz w:val="24"/>
+        </w:rPr>
+      </w:pPr>
+      <w:r>
+        <w:rPr>
+          <w:sz w:val="24"/>
+        </w:rPr>
+        <w:lastRenderedPageBreak/>
         <w:t xml:space="preserve">Upload the code in </w:t>
       </w:r>
       <w:r>
@@ -4796,6 +5514,38 @@
     <w:p>
       <w:pPr>
         <w:pStyle w:val="ListParagraph"/>
+        <w:numPr>
+          <w:ilvl w:val="0"/>
+          <w:numId w:val="2"/>
+        </w:numPr>
+        <w:rPr>
+          <w:sz w:val="24"/>
+        </w:rPr>
+      </w:pPr>
+      <w:r>
+        <w:rPr>
+          <w:sz w:val="24"/>
+        </w:rPr>
+        <w:t xml:space="preserve">Power up the Arduino using </w:t>
+      </w:r>
+      <w:proofErr w:type="spellStart"/>
+      <w:r>
+        <w:rPr>
+          <w:sz w:val="24"/>
+        </w:rPr>
+        <w:t>usb</w:t>
+      </w:r>
+      <w:proofErr w:type="spellEnd"/>
+      <w:r>
+        <w:rPr>
+          <w:sz w:val="24"/>
+        </w:rPr>
+        <w:t xml:space="preserve"> cable or an external 5V supply.</w:t>
+      </w:r>
+    </w:p>
+    <w:p>
+      <w:pPr>
+        <w:pStyle w:val="ListParagraph"/>
         <w:rPr>
           <w:sz w:val="24"/>
         </w:rPr>
@@ -4959,27 +5709,6 @@
         <w:rPr>
           <w:b/>
           <w:sz w:val="24"/>
-          <w:highlight w:val="yellow"/>
-        </w:rPr>
-      </w:pPr>
-      <w:r>
-        <w:rPr>
-          <w:sz w:val="24"/>
-          <w:highlight w:val="yellow"/>
-        </w:rPr>
-        <w:t>It takes around xx secs to store an image of approx. 50kb.</w:t>
-      </w:r>
-    </w:p>
-    <w:p>
-      <w:pPr>
-        <w:pStyle w:val="ListParagraph"/>
-        <w:numPr>
-          <w:ilvl w:val="0"/>
-          <w:numId w:val="3"/>
-        </w:numPr>
-        <w:rPr>
-          <w:b/>
-          <w:sz w:val="24"/>
         </w:rPr>
       </w:pPr>
       <w:r>
@@ -5272,15 +6001,7 @@
           <w:b/>
           <w:sz w:val="24"/>
         </w:rPr>
-        <w:t xml:space="preserve"> would get a false </w:t>
-      </w:r>
-      <w:r>
-        <w:rPr>
-          <w:b/>
-          <w:sz w:val="24"/>
-        </w:rPr>
-        <w:lastRenderedPageBreak/>
-        <w:t>alarm that this message is generated by the Arduino. One trick is to use any uppercase letters only for codewords &amp; lowercase for any other messages that you want Arduino to print in its Serial port.</w:t>
+        <w:t xml:space="preserve"> would get a false alarm that this message is generated by the Arduino. One trick is to use any uppercase letters only for codewords &amp; lowercase for any other messages that you want Arduino to print in its Serial port.</w:t>
       </w:r>
     </w:p>
     <w:p>
@@ -5423,6 +6144,7 @@
         <w:rPr>
           <w:sz w:val="24"/>
         </w:rPr>
+        <w:lastRenderedPageBreak/>
         <w:t xml:space="preserve">Upload the settings in </w:t>
       </w:r>
       <w:proofErr w:type="spellStart"/>
@@ -5773,15 +6495,12 @@
           <w:u w:val="single"/>
         </w:rPr>
       </w:pPr>
-      <w:bookmarkStart w:id="1" w:name="_GoBack"/>
-      <w:bookmarkEnd w:id="1"/>
       <w:r>
         <w:rPr>
           <w:b/>
           <w:sz w:val="32"/>
           <w:u w:val="single"/>
         </w:rPr>
-        <w:lastRenderedPageBreak/>
         <w:t>Scope for improvement:</w:t>
       </w:r>
     </w:p>
@@ -5914,6 +6633,7 @@
           <w:sz w:val="32"/>
           <w:u w:val="single"/>
         </w:rPr>
+        <w:lastRenderedPageBreak/>
         <w:t>Enhanced Version:</w:t>
       </w:r>
     </w:p>
@@ -9444,6 +10164,7 @@
   <w:style w:type="character" w:default="1" w:styleId="DefaultParagraphFont">
     <w:name w:val="Default Paragraph Font"/>
     <w:uiPriority w:val="1"/>
+    <w:semiHidden/>
     <w:unhideWhenUsed/>
   </w:style>
   <w:style w:type="table" w:default="1" w:styleId="TableNormal">
@@ -9597,6 +10318,18 @@
         <w:shd w:val="clear" w:color="auto" w:fill="F2F2F2" w:themeFill="background1" w:themeFillShade="F2"/>
       </w:tcPr>
     </w:tblStylePr>
+  </w:style>
+  <w:style w:type="character" w:styleId="FollowedHyperlink">
+    <w:name w:val="FollowedHyperlink"/>
+    <w:basedOn w:val="DefaultParagraphFont"/>
+    <w:uiPriority w:val="99"/>
+    <w:semiHidden/>
+    <w:unhideWhenUsed/>
+    <w:rsid w:val="007557F3"/>
+    <w:rPr>
+      <w:color w:val="954F72" w:themeColor="followedHyperlink"/>
+      <w:u w:val="single"/>
+    </w:rPr>
   </w:style>
 </w:styles>
 </file>

</xml_diff>